<commit_message>
Apportato modifiche test d'ipotesi
</commit_message>
<xml_diff>
--- a/ShapiroWIlks con Ztest/TEST DI IPOTESI.docx
+++ b/ShapiroWIlks con Ztest/TEST DI IPOTESI.docx
@@ -1833,7 +1833,7 @@
           <w:lang w:val="it-IT"/>
         </w:rPr>
         <w:drawing>
-          <wp:anchor distT="0" distB="0" distL="114300" distR="114300" simplePos="0" relativeHeight="251673600" behindDoc="0" locked="0" layoutInCell="1" allowOverlap="1" wp14:anchorId="5FDE80EF" wp14:editId="3215CCC3">
+          <wp:anchor distT="0" distB="0" distL="114300" distR="114300" simplePos="0" relativeHeight="251673600" behindDoc="0" locked="0" layoutInCell="1" allowOverlap="1" wp14:anchorId="5FDE80EF" wp14:editId="34D7BB9F">
             <wp:simplePos x="0" y="0"/>
             <wp:positionH relativeFrom="margin">
               <wp:posOffset>122555</wp:posOffset>
@@ -1954,6 +1954,1179 @@
     </w:p>
     <w:p>
       <w:pPr>
+        <w:rPr>
+          <w:lang w:val="it-IT"/>
+        </w:rPr>
+      </w:pPr>
+    </w:p>
+    <w:p>
+      <w:pPr>
+        <w:rPr>
+          <w:b/>
+          <w:bCs/>
+          <w:lang w:val="it-IT"/>
+        </w:rPr>
+      </w:pPr>
+      <w:r>
+        <w:rPr>
+          <w:b/>
+          <w:bCs/>
+          <w:lang w:val="it-IT"/>
+        </w:rPr>
+        <w:lastRenderedPageBreak/>
+        <w:t xml:space="preserve">Analisi normalità campioni: </w:t>
+      </w:r>
+    </w:p>
+    <w:p>
+      <w:pPr>
+        <w:rPr>
+          <w:lang w:val="it-IT"/>
+        </w:rPr>
+      </w:pPr>
+      <w:r>
+        <w:rPr>
+          <w:b/>
+          <w:bCs/>
+          <w:noProof/>
+          <w:lang w:val="it-IT"/>
+        </w:rPr>
+        <w:drawing>
+          <wp:anchor distT="0" distB="0" distL="114300" distR="114300" simplePos="0" relativeHeight="251678720" behindDoc="0" locked="0" layoutInCell="1" allowOverlap="1" wp14:anchorId="52FE266F" wp14:editId="7C97FF7F">
+            <wp:simplePos x="0" y="0"/>
+            <wp:positionH relativeFrom="margin">
+              <wp:posOffset>-635</wp:posOffset>
+            </wp:positionH>
+            <wp:positionV relativeFrom="paragraph">
+              <wp:posOffset>408305</wp:posOffset>
+            </wp:positionV>
+            <wp:extent cx="2494280" cy="2491740"/>
+            <wp:effectExtent l="0" t="0" r="1270" b="3810"/>
+            <wp:wrapThrough wrapText="bothSides">
+              <wp:wrapPolygon edited="0">
+                <wp:start x="0" y="0"/>
+                <wp:lineTo x="0" y="21468"/>
+                <wp:lineTo x="21446" y="21468"/>
+                <wp:lineTo x="21446" y="0"/>
+                <wp:lineTo x="0" y="0"/>
+              </wp:wrapPolygon>
+            </wp:wrapThrough>
+            <wp:docPr id="14" name="Picture 14" descr="Chart, line chart&#10;&#10;Description automatically generated"/>
+            <wp:cNvGraphicFramePr>
+              <a:graphicFrameLocks xmlns:a="http://schemas.openxmlformats.org/drawingml/2006/main" noChangeAspect="1"/>
+            </wp:cNvGraphicFramePr>
+            <a:graphic xmlns:a="http://schemas.openxmlformats.org/drawingml/2006/main">
+              <a:graphicData uri="http://schemas.openxmlformats.org/drawingml/2006/picture">
+                <pic:pic xmlns:pic="http://schemas.openxmlformats.org/drawingml/2006/picture">
+                  <pic:nvPicPr>
+                    <pic:cNvPr id="14" name="Picture 14" descr="Chart, line chart&#10;&#10;Description automatically generated"/>
+                    <pic:cNvPicPr/>
+                  </pic:nvPicPr>
+                  <pic:blipFill>
+                    <a:blip r:embed="rId20" cstate="print">
+                      <a:extLst>
+                        <a:ext uri="{28A0092B-C50C-407E-A947-70E740481C1C}">
+                          <a14:useLocalDpi xmlns:a14="http://schemas.microsoft.com/office/drawing/2010/main" val="0"/>
+                        </a:ext>
+                      </a:extLst>
+                    </a:blip>
+                    <a:stretch>
+                      <a:fillRect/>
+                    </a:stretch>
+                  </pic:blipFill>
+                  <pic:spPr>
+                    <a:xfrm>
+                      <a:off x="0" y="0"/>
+                      <a:ext cx="2494280" cy="2491740"/>
+                    </a:xfrm>
+                    <a:prstGeom prst="rect">
+                      <a:avLst/>
+                    </a:prstGeom>
+                  </pic:spPr>
+                </pic:pic>
+              </a:graphicData>
+            </a:graphic>
+            <wp14:sizeRelH relativeFrom="margin">
+              <wp14:pctWidth>0</wp14:pctWidth>
+            </wp14:sizeRelH>
+            <wp14:sizeRelV relativeFrom="margin">
+              <wp14:pctHeight>0</wp14:pctHeight>
+            </wp14:sizeRelV>
+          </wp:anchor>
+        </w:drawing>
+      </w:r>
+      <w:r>
+        <w:rPr>
+          <w:noProof/>
+          <w:lang w:val="it-IT"/>
+        </w:rPr>
+        <w:drawing>
+          <wp:anchor distT="0" distB="0" distL="114300" distR="114300" simplePos="0" relativeHeight="251679744" behindDoc="0" locked="0" layoutInCell="1" allowOverlap="1" wp14:anchorId="142BE4D1" wp14:editId="4105A73B">
+            <wp:simplePos x="0" y="0"/>
+            <wp:positionH relativeFrom="margin">
+              <wp:align>right</wp:align>
+            </wp:positionH>
+            <wp:positionV relativeFrom="paragraph">
+              <wp:posOffset>310944</wp:posOffset>
+            </wp:positionV>
+            <wp:extent cx="2567940" cy="2632075"/>
+            <wp:effectExtent l="0" t="0" r="3810" b="0"/>
+            <wp:wrapThrough wrapText="bothSides">
+              <wp:wrapPolygon edited="0">
+                <wp:start x="0" y="0"/>
+                <wp:lineTo x="0" y="21418"/>
+                <wp:lineTo x="21472" y="21418"/>
+                <wp:lineTo x="21472" y="0"/>
+                <wp:lineTo x="0" y="0"/>
+              </wp:wrapPolygon>
+            </wp:wrapThrough>
+            <wp:docPr id="18" name="Picture 18" descr="Chart, line chart&#10;&#10;Description automatically generated"/>
+            <wp:cNvGraphicFramePr>
+              <a:graphicFrameLocks xmlns:a="http://schemas.openxmlformats.org/drawingml/2006/main" noChangeAspect="1"/>
+            </wp:cNvGraphicFramePr>
+            <a:graphic xmlns:a="http://schemas.openxmlformats.org/drawingml/2006/main">
+              <a:graphicData uri="http://schemas.openxmlformats.org/drawingml/2006/picture">
+                <pic:pic xmlns:pic="http://schemas.openxmlformats.org/drawingml/2006/picture">
+                  <pic:nvPicPr>
+                    <pic:cNvPr id="18" name="Picture 18" descr="Chart, line chart&#10;&#10;Description automatically generated"/>
+                    <pic:cNvPicPr/>
+                  </pic:nvPicPr>
+                  <pic:blipFill>
+                    <a:blip r:embed="rId21" cstate="print">
+                      <a:extLst>
+                        <a:ext uri="{28A0092B-C50C-407E-A947-70E740481C1C}">
+                          <a14:useLocalDpi xmlns:a14="http://schemas.microsoft.com/office/drawing/2010/main" val="0"/>
+                        </a:ext>
+                      </a:extLst>
+                    </a:blip>
+                    <a:stretch>
+                      <a:fillRect/>
+                    </a:stretch>
+                  </pic:blipFill>
+                  <pic:spPr>
+                    <a:xfrm>
+                      <a:off x="0" y="0"/>
+                      <a:ext cx="2567940" cy="2632075"/>
+                    </a:xfrm>
+                    <a:prstGeom prst="rect">
+                      <a:avLst/>
+                    </a:prstGeom>
+                  </pic:spPr>
+                </pic:pic>
+              </a:graphicData>
+            </a:graphic>
+            <wp14:sizeRelH relativeFrom="margin">
+              <wp14:pctWidth>0</wp14:pctWidth>
+            </wp14:sizeRelH>
+            <wp14:sizeRelV relativeFrom="margin">
+              <wp14:pctHeight>0</wp14:pctHeight>
+            </wp14:sizeRelV>
+          </wp:anchor>
+        </w:drawing>
+      </w:r>
+      <w:r>
+        <w:rPr>
+          <w:lang w:val="it-IT"/>
+        </w:rPr>
+        <w:t>In seguito alla suddivisione delle temperature in base alle categorie descritte, si studia la gaussianità delle relative distribuzioni.</w:t>
+      </w:r>
+    </w:p>
+    <w:p>
+      <w:pPr>
+        <w:rPr>
+          <w:lang w:val="it-IT"/>
+        </w:rPr>
+      </w:pPr>
+    </w:p>
+    <w:p>
+      <w:pPr>
+        <w:pStyle w:val="ListParagraph"/>
+        <w:ind w:left="360"/>
+        <w:rPr>
+          <w:b/>
+          <w:bCs/>
+          <w:lang w:val="it-IT"/>
+        </w:rPr>
+      </w:pPr>
+    </w:p>
+    <w:p>
+      <w:pPr>
+        <w:pStyle w:val="ListParagraph"/>
+        <w:ind w:left="360"/>
+        <w:rPr>
+          <w:b/>
+          <w:bCs/>
+          <w:lang w:val="it-IT"/>
+        </w:rPr>
+      </w:pPr>
+    </w:p>
+    <w:p>
+      <w:pPr>
+        <w:pStyle w:val="ListParagraph"/>
+        <w:ind w:left="360"/>
+        <w:rPr>
+          <w:b/>
+          <w:bCs/>
+          <w:lang w:val="it-IT"/>
+        </w:rPr>
+      </w:pPr>
+    </w:p>
+    <w:p>
+      <w:pPr>
+        <w:pStyle w:val="ListParagraph"/>
+        <w:ind w:left="360"/>
+        <w:rPr>
+          <w:b/>
+          <w:bCs/>
+          <w:lang w:val="it-IT"/>
+        </w:rPr>
+      </w:pPr>
+    </w:p>
+    <w:p>
+      <w:pPr>
+        <w:pStyle w:val="ListParagraph"/>
+        <w:ind w:left="360"/>
+        <w:rPr>
+          <w:b/>
+          <w:bCs/>
+          <w:lang w:val="it-IT"/>
+        </w:rPr>
+      </w:pPr>
+    </w:p>
+    <w:p>
+      <w:pPr>
+        <w:pStyle w:val="ListParagraph"/>
+        <w:ind w:left="360"/>
+        <w:rPr>
+          <w:b/>
+          <w:bCs/>
+          <w:lang w:val="it-IT"/>
+        </w:rPr>
+      </w:pPr>
+    </w:p>
+    <w:p>
+      <w:pPr>
+        <w:pStyle w:val="ListParagraph"/>
+        <w:ind w:left="360"/>
+        <w:rPr>
+          <w:b/>
+          <w:bCs/>
+          <w:lang w:val="it-IT"/>
+        </w:rPr>
+      </w:pPr>
+    </w:p>
+    <w:p>
+      <w:pPr>
+        <w:pStyle w:val="ListParagraph"/>
+        <w:ind w:left="360"/>
+        <w:rPr>
+          <w:b/>
+          <w:bCs/>
+          <w:lang w:val="it-IT"/>
+        </w:rPr>
+      </w:pPr>
+    </w:p>
+    <w:p>
+      <w:pPr>
+        <w:pStyle w:val="ListParagraph"/>
+        <w:ind w:left="360"/>
+        <w:rPr>
+          <w:b/>
+          <w:bCs/>
+          <w:lang w:val="it-IT"/>
+        </w:rPr>
+      </w:pPr>
+    </w:p>
+    <w:p>
+      <w:pPr>
+        <w:pStyle w:val="ListParagraph"/>
+        <w:ind w:left="360"/>
+        <w:rPr>
+          <w:b/>
+          <w:bCs/>
+          <w:lang w:val="it-IT"/>
+        </w:rPr>
+      </w:pPr>
+    </w:p>
+    <w:p>
+      <w:pPr>
+        <w:pStyle w:val="ListParagraph"/>
+        <w:ind w:left="360"/>
+        <w:rPr>
+          <w:b/>
+          <w:bCs/>
+          <w:lang w:val="it-IT"/>
+        </w:rPr>
+      </w:pPr>
+    </w:p>
+    <w:p>
+      <w:pPr>
+        <w:pStyle w:val="ListParagraph"/>
+        <w:ind w:left="360"/>
+        <w:rPr>
+          <w:b/>
+          <w:bCs/>
+          <w:lang w:val="it-IT"/>
+        </w:rPr>
+      </w:pPr>
+      <w:r>
+        <w:rPr>
+          <w:noProof/>
+          <w:lang w:val="it-IT"/>
+        </w:rPr>
+        <w:drawing>
+          <wp:anchor distT="0" distB="0" distL="114300" distR="114300" simplePos="0" relativeHeight="251683840" behindDoc="0" locked="0" layoutInCell="1" allowOverlap="1" wp14:anchorId="3F6889B0" wp14:editId="32EF08BB">
+            <wp:simplePos x="0" y="0"/>
+            <wp:positionH relativeFrom="margin">
+              <wp:posOffset>406550</wp:posOffset>
+            </wp:positionH>
+            <wp:positionV relativeFrom="paragraph">
+              <wp:posOffset>100330</wp:posOffset>
+            </wp:positionV>
+            <wp:extent cx="1638300" cy="549275"/>
+            <wp:effectExtent l="0" t="0" r="0" b="3175"/>
+            <wp:wrapThrough wrapText="bothSides">
+              <wp:wrapPolygon edited="0">
+                <wp:start x="0" y="0"/>
+                <wp:lineTo x="0" y="20976"/>
+                <wp:lineTo x="21349" y="20976"/>
+                <wp:lineTo x="21349" y="0"/>
+                <wp:lineTo x="0" y="0"/>
+              </wp:wrapPolygon>
+            </wp:wrapThrough>
+            <wp:docPr id="4" name="Picture 4" descr="Text&#10;&#10;Description automatically generated"/>
+            <wp:cNvGraphicFramePr>
+              <a:graphicFrameLocks xmlns:a="http://schemas.openxmlformats.org/drawingml/2006/main" noChangeAspect="1"/>
+            </wp:cNvGraphicFramePr>
+            <a:graphic xmlns:a="http://schemas.openxmlformats.org/drawingml/2006/main">
+              <a:graphicData uri="http://schemas.openxmlformats.org/drawingml/2006/picture">
+                <pic:pic xmlns:pic="http://schemas.openxmlformats.org/drawingml/2006/picture">
+                  <pic:nvPicPr>
+                    <pic:cNvPr id="4" name="Picture 4" descr="Text&#10;&#10;Description automatically generated"/>
+                    <pic:cNvPicPr/>
+                  </pic:nvPicPr>
+                  <pic:blipFill>
+                    <a:blip r:embed="rId22" cstate="print">
+                      <a:extLst>
+                        <a:ext uri="{28A0092B-C50C-407E-A947-70E740481C1C}">
+                          <a14:useLocalDpi xmlns:a14="http://schemas.microsoft.com/office/drawing/2010/main" val="0"/>
+                        </a:ext>
+                      </a:extLst>
+                    </a:blip>
+                    <a:stretch>
+                      <a:fillRect/>
+                    </a:stretch>
+                  </pic:blipFill>
+                  <pic:spPr>
+                    <a:xfrm>
+                      <a:off x="0" y="0"/>
+                      <a:ext cx="1638300" cy="549275"/>
+                    </a:xfrm>
+                    <a:prstGeom prst="rect">
+                      <a:avLst/>
+                    </a:prstGeom>
+                  </pic:spPr>
+                </pic:pic>
+              </a:graphicData>
+            </a:graphic>
+            <wp14:sizeRelH relativeFrom="margin">
+              <wp14:pctWidth>0</wp14:pctWidth>
+            </wp14:sizeRelH>
+            <wp14:sizeRelV relativeFrom="margin">
+              <wp14:pctHeight>0</wp14:pctHeight>
+            </wp14:sizeRelV>
+          </wp:anchor>
+        </w:drawing>
+      </w:r>
+      <w:r>
+        <w:rPr>
+          <w:b/>
+          <w:bCs/>
+          <w:noProof/>
+          <w:lang w:val="it-IT"/>
+        </w:rPr>
+        <w:drawing>
+          <wp:anchor distT="0" distB="0" distL="114300" distR="114300" simplePos="0" relativeHeight="251680768" behindDoc="0" locked="0" layoutInCell="1" allowOverlap="1" wp14:anchorId="3A35C14B" wp14:editId="744226C5">
+            <wp:simplePos x="0" y="0"/>
+            <wp:positionH relativeFrom="column">
+              <wp:posOffset>3889562</wp:posOffset>
+            </wp:positionH>
+            <wp:positionV relativeFrom="paragraph">
+              <wp:posOffset>121939</wp:posOffset>
+            </wp:positionV>
+            <wp:extent cx="1691640" cy="523240"/>
+            <wp:effectExtent l="0" t="0" r="3810" b="0"/>
+            <wp:wrapThrough wrapText="bothSides">
+              <wp:wrapPolygon edited="0">
+                <wp:start x="0" y="0"/>
+                <wp:lineTo x="0" y="20447"/>
+                <wp:lineTo x="21405" y="20447"/>
+                <wp:lineTo x="21405" y="0"/>
+                <wp:lineTo x="0" y="0"/>
+              </wp:wrapPolygon>
+            </wp:wrapThrough>
+            <wp:docPr id="22" name="Picture 22" descr="Text&#10;&#10;Description automatically generated"/>
+            <wp:cNvGraphicFramePr>
+              <a:graphicFrameLocks xmlns:a="http://schemas.openxmlformats.org/drawingml/2006/main" noChangeAspect="1"/>
+            </wp:cNvGraphicFramePr>
+            <a:graphic xmlns:a="http://schemas.openxmlformats.org/drawingml/2006/main">
+              <a:graphicData uri="http://schemas.openxmlformats.org/drawingml/2006/picture">
+                <pic:pic xmlns:pic="http://schemas.openxmlformats.org/drawingml/2006/picture">
+                  <pic:nvPicPr>
+                    <pic:cNvPr id="22" name="Picture 22" descr="Text&#10;&#10;Description automatically generated"/>
+                    <pic:cNvPicPr/>
+                  </pic:nvPicPr>
+                  <pic:blipFill>
+                    <a:blip r:embed="rId23">
+                      <a:extLst>
+                        <a:ext uri="{28A0092B-C50C-407E-A947-70E740481C1C}">
+                          <a14:useLocalDpi xmlns:a14="http://schemas.microsoft.com/office/drawing/2010/main" val="0"/>
+                        </a:ext>
+                      </a:extLst>
+                    </a:blip>
+                    <a:stretch>
+                      <a:fillRect/>
+                    </a:stretch>
+                  </pic:blipFill>
+                  <pic:spPr>
+                    <a:xfrm>
+                      <a:off x="0" y="0"/>
+                      <a:ext cx="1691640" cy="523240"/>
+                    </a:xfrm>
+                    <a:prstGeom prst="rect">
+                      <a:avLst/>
+                    </a:prstGeom>
+                  </pic:spPr>
+                </pic:pic>
+              </a:graphicData>
+            </a:graphic>
+            <wp14:sizeRelH relativeFrom="margin">
+              <wp14:pctWidth>0</wp14:pctWidth>
+            </wp14:sizeRelH>
+            <wp14:sizeRelV relativeFrom="margin">
+              <wp14:pctHeight>0</wp14:pctHeight>
+            </wp14:sizeRelV>
+          </wp:anchor>
+        </w:drawing>
+      </w:r>
+    </w:p>
+    <w:p>
+      <w:pPr>
+        <w:pStyle w:val="ListParagraph"/>
+        <w:ind w:left="360"/>
+        <w:rPr>
+          <w:b/>
+          <w:bCs/>
+          <w:lang w:val="it-IT"/>
+        </w:rPr>
+      </w:pPr>
+    </w:p>
+    <w:p>
+      <w:pPr>
+        <w:pStyle w:val="ListParagraph"/>
+        <w:ind w:left="360"/>
+        <w:rPr>
+          <w:b/>
+          <w:bCs/>
+          <w:lang w:val="it-IT"/>
+        </w:rPr>
+      </w:pPr>
+    </w:p>
+    <w:p>
+      <w:pPr>
+        <w:pStyle w:val="ListParagraph"/>
+        <w:ind w:left="360"/>
+        <w:rPr>
+          <w:b/>
+          <w:bCs/>
+          <w:lang w:val="it-IT"/>
+        </w:rPr>
+      </w:pPr>
+      <w:r>
+        <w:rPr>
+          <w:b/>
+          <w:bCs/>
+          <w:noProof/>
+          <w:lang w:val="it-IT"/>
+        </w:rPr>
+        <w:drawing>
+          <wp:anchor distT="0" distB="0" distL="114300" distR="114300" simplePos="0" relativeHeight="251689984" behindDoc="0" locked="0" layoutInCell="1" allowOverlap="1" wp14:anchorId="38C8543F" wp14:editId="2F126E4B">
+            <wp:simplePos x="0" y="0"/>
+            <wp:positionH relativeFrom="column">
+              <wp:posOffset>4702271</wp:posOffset>
+            </wp:positionH>
+            <wp:positionV relativeFrom="paragraph">
+              <wp:posOffset>2758847</wp:posOffset>
+            </wp:positionV>
+            <wp:extent cx="1601470" cy="574040"/>
+            <wp:effectExtent l="0" t="0" r="0" b="0"/>
+            <wp:wrapThrough wrapText="bothSides">
+              <wp:wrapPolygon edited="0">
+                <wp:start x="0" y="0"/>
+                <wp:lineTo x="0" y="20788"/>
+                <wp:lineTo x="21326" y="20788"/>
+                <wp:lineTo x="21326" y="0"/>
+                <wp:lineTo x="0" y="0"/>
+              </wp:wrapPolygon>
+            </wp:wrapThrough>
+            <wp:docPr id="30" name="Picture 30" descr="Text&#10;&#10;Description automatically generated with medium confidence"/>
+            <wp:cNvGraphicFramePr>
+              <a:graphicFrameLocks xmlns:a="http://schemas.openxmlformats.org/drawingml/2006/main" noChangeAspect="1"/>
+            </wp:cNvGraphicFramePr>
+            <a:graphic xmlns:a="http://schemas.openxmlformats.org/drawingml/2006/main">
+              <a:graphicData uri="http://schemas.openxmlformats.org/drawingml/2006/picture">
+                <pic:pic xmlns:pic="http://schemas.openxmlformats.org/drawingml/2006/picture">
+                  <pic:nvPicPr>
+                    <pic:cNvPr id="30" name="Picture 30" descr="Text&#10;&#10;Description automatically generated with medium confidence"/>
+                    <pic:cNvPicPr/>
+                  </pic:nvPicPr>
+                  <pic:blipFill>
+                    <a:blip r:embed="rId24">
+                      <a:extLst>
+                        <a:ext uri="{28A0092B-C50C-407E-A947-70E740481C1C}">
+                          <a14:useLocalDpi xmlns:a14="http://schemas.microsoft.com/office/drawing/2010/main" val="0"/>
+                        </a:ext>
+                      </a:extLst>
+                    </a:blip>
+                    <a:stretch>
+                      <a:fillRect/>
+                    </a:stretch>
+                  </pic:blipFill>
+                  <pic:spPr>
+                    <a:xfrm>
+                      <a:off x="0" y="0"/>
+                      <a:ext cx="1601470" cy="574040"/>
+                    </a:xfrm>
+                    <a:prstGeom prst="rect">
+                      <a:avLst/>
+                    </a:prstGeom>
+                  </pic:spPr>
+                </pic:pic>
+              </a:graphicData>
+            </a:graphic>
+            <wp14:sizeRelH relativeFrom="margin">
+              <wp14:pctWidth>0</wp14:pctWidth>
+            </wp14:sizeRelH>
+            <wp14:sizeRelV relativeFrom="margin">
+              <wp14:pctHeight>0</wp14:pctHeight>
+            </wp14:sizeRelV>
+          </wp:anchor>
+        </w:drawing>
+      </w:r>
+      <w:r>
+        <w:rPr>
+          <w:b/>
+          <w:bCs/>
+          <w:noProof/>
+          <w:lang w:val="it-IT"/>
+        </w:rPr>
+        <w:drawing>
+          <wp:anchor distT="0" distB="0" distL="114300" distR="114300" simplePos="0" relativeHeight="251682816" behindDoc="0" locked="0" layoutInCell="1" allowOverlap="1" wp14:anchorId="2397415A" wp14:editId="1DF21C3B">
+            <wp:simplePos x="0" y="0"/>
+            <wp:positionH relativeFrom="column">
+              <wp:posOffset>-305472</wp:posOffset>
+            </wp:positionH>
+            <wp:positionV relativeFrom="paragraph">
+              <wp:posOffset>2788490</wp:posOffset>
+            </wp:positionV>
+            <wp:extent cx="2108835" cy="526415"/>
+            <wp:effectExtent l="0" t="0" r="5715" b="6985"/>
+            <wp:wrapThrough wrapText="bothSides">
+              <wp:wrapPolygon edited="0">
+                <wp:start x="0" y="0"/>
+                <wp:lineTo x="0" y="21105"/>
+                <wp:lineTo x="21463" y="21105"/>
+                <wp:lineTo x="21463" y="0"/>
+                <wp:lineTo x="0" y="0"/>
+              </wp:wrapPolygon>
+            </wp:wrapThrough>
+            <wp:docPr id="25" name="Picture 25" descr="Text&#10;&#10;Description automatically generated with low confidence"/>
+            <wp:cNvGraphicFramePr>
+              <a:graphicFrameLocks xmlns:a="http://schemas.openxmlformats.org/drawingml/2006/main" noChangeAspect="1"/>
+            </wp:cNvGraphicFramePr>
+            <a:graphic xmlns:a="http://schemas.openxmlformats.org/drawingml/2006/main">
+              <a:graphicData uri="http://schemas.openxmlformats.org/drawingml/2006/picture">
+                <pic:pic xmlns:pic="http://schemas.openxmlformats.org/drawingml/2006/picture">
+                  <pic:nvPicPr>
+                    <pic:cNvPr id="25" name="Picture 25" descr="Text&#10;&#10;Description automatically generated with low confidence"/>
+                    <pic:cNvPicPr/>
+                  </pic:nvPicPr>
+                  <pic:blipFill>
+                    <a:blip r:embed="rId25">
+                      <a:extLst>
+                        <a:ext uri="{28A0092B-C50C-407E-A947-70E740481C1C}">
+                          <a14:useLocalDpi xmlns:a14="http://schemas.microsoft.com/office/drawing/2010/main" val="0"/>
+                        </a:ext>
+                      </a:extLst>
+                    </a:blip>
+                    <a:stretch>
+                      <a:fillRect/>
+                    </a:stretch>
+                  </pic:blipFill>
+                  <pic:spPr>
+                    <a:xfrm>
+                      <a:off x="0" y="0"/>
+                      <a:ext cx="2108835" cy="526415"/>
+                    </a:xfrm>
+                    <a:prstGeom prst="rect">
+                      <a:avLst/>
+                    </a:prstGeom>
+                  </pic:spPr>
+                </pic:pic>
+              </a:graphicData>
+            </a:graphic>
+            <wp14:sizeRelH relativeFrom="margin">
+              <wp14:pctWidth>0</wp14:pctWidth>
+            </wp14:sizeRelH>
+            <wp14:sizeRelV relativeFrom="margin">
+              <wp14:pctHeight>0</wp14:pctHeight>
+            </wp14:sizeRelV>
+          </wp:anchor>
+        </w:drawing>
+      </w:r>
+      <w:r>
+        <w:rPr>
+          <w:b/>
+          <w:bCs/>
+          <w:noProof/>
+          <w:lang w:val="it-IT"/>
+        </w:rPr>
+        <w:drawing>
+          <wp:anchor distT="0" distB="0" distL="114300" distR="114300" simplePos="0" relativeHeight="251688960" behindDoc="0" locked="0" layoutInCell="1" allowOverlap="1" wp14:anchorId="7E79ED8E" wp14:editId="63295EE2">
+            <wp:simplePos x="0" y="0"/>
+            <wp:positionH relativeFrom="column">
+              <wp:posOffset>2225003</wp:posOffset>
+            </wp:positionH>
+            <wp:positionV relativeFrom="paragraph">
+              <wp:posOffset>2755023</wp:posOffset>
+            </wp:positionV>
+            <wp:extent cx="1818005" cy="579755"/>
+            <wp:effectExtent l="0" t="0" r="0" b="0"/>
+            <wp:wrapThrough wrapText="bothSides">
+              <wp:wrapPolygon edited="0">
+                <wp:start x="0" y="0"/>
+                <wp:lineTo x="0" y="20583"/>
+                <wp:lineTo x="21276" y="20583"/>
+                <wp:lineTo x="21276" y="0"/>
+                <wp:lineTo x="0" y="0"/>
+              </wp:wrapPolygon>
+            </wp:wrapThrough>
+            <wp:docPr id="29" name="Picture 29" descr="Text&#10;&#10;Description automatically generated"/>
+            <wp:cNvGraphicFramePr>
+              <a:graphicFrameLocks xmlns:a="http://schemas.openxmlformats.org/drawingml/2006/main" noChangeAspect="1"/>
+            </wp:cNvGraphicFramePr>
+            <a:graphic xmlns:a="http://schemas.openxmlformats.org/drawingml/2006/main">
+              <a:graphicData uri="http://schemas.openxmlformats.org/drawingml/2006/picture">
+                <pic:pic xmlns:pic="http://schemas.openxmlformats.org/drawingml/2006/picture">
+                  <pic:nvPicPr>
+                    <pic:cNvPr id="29" name="Picture 29" descr="Text&#10;&#10;Description automatically generated"/>
+                    <pic:cNvPicPr/>
+                  </pic:nvPicPr>
+                  <pic:blipFill>
+                    <a:blip r:embed="rId26">
+                      <a:extLst>
+                        <a:ext uri="{28A0092B-C50C-407E-A947-70E740481C1C}">
+                          <a14:useLocalDpi xmlns:a14="http://schemas.microsoft.com/office/drawing/2010/main" val="0"/>
+                        </a:ext>
+                      </a:extLst>
+                    </a:blip>
+                    <a:stretch>
+                      <a:fillRect/>
+                    </a:stretch>
+                  </pic:blipFill>
+                  <pic:spPr>
+                    <a:xfrm>
+                      <a:off x="0" y="0"/>
+                      <a:ext cx="1818005" cy="579755"/>
+                    </a:xfrm>
+                    <a:prstGeom prst="rect">
+                      <a:avLst/>
+                    </a:prstGeom>
+                  </pic:spPr>
+                </pic:pic>
+              </a:graphicData>
+            </a:graphic>
+            <wp14:sizeRelH relativeFrom="margin">
+              <wp14:pctWidth>0</wp14:pctWidth>
+            </wp14:sizeRelH>
+            <wp14:sizeRelV relativeFrom="margin">
+              <wp14:pctHeight>0</wp14:pctHeight>
+            </wp14:sizeRelV>
+          </wp:anchor>
+        </w:drawing>
+      </w:r>
+      <w:r>
+        <w:rPr>
+          <w:b/>
+          <w:bCs/>
+          <w:noProof/>
+          <w:lang w:val="it-IT"/>
+        </w:rPr>
+        <w:drawing>
+          <wp:anchor distT="0" distB="0" distL="114300" distR="114300" simplePos="0" relativeHeight="251687936" behindDoc="0" locked="0" layoutInCell="1" allowOverlap="1" wp14:anchorId="0C1B6901" wp14:editId="70FC44CB">
+            <wp:simplePos x="0" y="0"/>
+            <wp:positionH relativeFrom="page">
+              <wp:posOffset>5095258</wp:posOffset>
+            </wp:positionH>
+            <wp:positionV relativeFrom="paragraph">
+              <wp:posOffset>192849</wp:posOffset>
+            </wp:positionV>
+            <wp:extent cx="2565400" cy="2562225"/>
+            <wp:effectExtent l="0" t="0" r="6350" b="9525"/>
+            <wp:wrapThrough wrapText="bothSides">
+              <wp:wrapPolygon edited="0">
+                <wp:start x="0" y="0"/>
+                <wp:lineTo x="0" y="21520"/>
+                <wp:lineTo x="21493" y="21520"/>
+                <wp:lineTo x="21493" y="0"/>
+                <wp:lineTo x="0" y="0"/>
+              </wp:wrapPolygon>
+            </wp:wrapThrough>
+            <wp:docPr id="27" name="Picture 27" descr="Chart, line chart&#10;&#10;Description automatically generated"/>
+            <wp:cNvGraphicFramePr>
+              <a:graphicFrameLocks xmlns:a="http://schemas.openxmlformats.org/drawingml/2006/main" noChangeAspect="1"/>
+            </wp:cNvGraphicFramePr>
+            <a:graphic xmlns:a="http://schemas.openxmlformats.org/drawingml/2006/main">
+              <a:graphicData uri="http://schemas.openxmlformats.org/drawingml/2006/picture">
+                <pic:pic xmlns:pic="http://schemas.openxmlformats.org/drawingml/2006/picture">
+                  <pic:nvPicPr>
+                    <pic:cNvPr id="27" name="Picture 27" descr="Chart, line chart&#10;&#10;Description automatically generated"/>
+                    <pic:cNvPicPr/>
+                  </pic:nvPicPr>
+                  <pic:blipFill>
+                    <a:blip r:embed="rId27" cstate="print">
+                      <a:extLst>
+                        <a:ext uri="{28A0092B-C50C-407E-A947-70E740481C1C}">
+                          <a14:useLocalDpi xmlns:a14="http://schemas.microsoft.com/office/drawing/2010/main" val="0"/>
+                        </a:ext>
+                      </a:extLst>
+                    </a:blip>
+                    <a:stretch>
+                      <a:fillRect/>
+                    </a:stretch>
+                  </pic:blipFill>
+                  <pic:spPr>
+                    <a:xfrm>
+                      <a:off x="0" y="0"/>
+                      <a:ext cx="2565400" cy="2562225"/>
+                    </a:xfrm>
+                    <a:prstGeom prst="rect">
+                      <a:avLst/>
+                    </a:prstGeom>
+                  </pic:spPr>
+                </pic:pic>
+              </a:graphicData>
+            </a:graphic>
+            <wp14:sizeRelH relativeFrom="margin">
+              <wp14:pctWidth>0</wp14:pctWidth>
+            </wp14:sizeRelH>
+            <wp14:sizeRelV relativeFrom="margin">
+              <wp14:pctHeight>0</wp14:pctHeight>
+            </wp14:sizeRelV>
+          </wp:anchor>
+        </w:drawing>
+      </w:r>
+      <w:r>
+        <w:rPr>
+          <w:b/>
+          <w:bCs/>
+          <w:noProof/>
+          <w:lang w:val="it-IT"/>
+        </w:rPr>
+        <w:drawing>
+          <wp:anchor distT="0" distB="0" distL="114300" distR="114300" simplePos="0" relativeHeight="251681792" behindDoc="0" locked="0" layoutInCell="1" allowOverlap="1" wp14:anchorId="06F0A4AD" wp14:editId="3548F963">
+            <wp:simplePos x="0" y="0"/>
+            <wp:positionH relativeFrom="page">
+              <wp:posOffset>147768</wp:posOffset>
+            </wp:positionH>
+            <wp:positionV relativeFrom="paragraph">
+              <wp:posOffset>187751</wp:posOffset>
+            </wp:positionV>
+            <wp:extent cx="2510155" cy="2599690"/>
+            <wp:effectExtent l="0" t="0" r="4445" b="0"/>
+            <wp:wrapThrough wrapText="bothSides">
+              <wp:wrapPolygon edited="0">
+                <wp:start x="0" y="0"/>
+                <wp:lineTo x="0" y="21368"/>
+                <wp:lineTo x="21474" y="21368"/>
+                <wp:lineTo x="21474" y="0"/>
+                <wp:lineTo x="0" y="0"/>
+              </wp:wrapPolygon>
+            </wp:wrapThrough>
+            <wp:docPr id="24" name="Picture 24" descr="Chart, scatter chart&#10;&#10;Description automatically generated"/>
+            <wp:cNvGraphicFramePr>
+              <a:graphicFrameLocks xmlns:a="http://schemas.openxmlformats.org/drawingml/2006/main" noChangeAspect="1"/>
+            </wp:cNvGraphicFramePr>
+            <a:graphic xmlns:a="http://schemas.openxmlformats.org/drawingml/2006/main">
+              <a:graphicData uri="http://schemas.openxmlformats.org/drawingml/2006/picture">
+                <pic:pic xmlns:pic="http://schemas.openxmlformats.org/drawingml/2006/picture">
+                  <pic:nvPicPr>
+                    <pic:cNvPr id="24" name="Picture 24" descr="Chart, scatter chart&#10;&#10;Description automatically generated"/>
+                    <pic:cNvPicPr/>
+                  </pic:nvPicPr>
+                  <pic:blipFill>
+                    <a:blip r:embed="rId28" cstate="print">
+                      <a:extLst>
+                        <a:ext uri="{28A0092B-C50C-407E-A947-70E740481C1C}">
+                          <a14:useLocalDpi xmlns:a14="http://schemas.microsoft.com/office/drawing/2010/main" val="0"/>
+                        </a:ext>
+                      </a:extLst>
+                    </a:blip>
+                    <a:stretch>
+                      <a:fillRect/>
+                    </a:stretch>
+                  </pic:blipFill>
+                  <pic:spPr>
+                    <a:xfrm>
+                      <a:off x="0" y="0"/>
+                      <a:ext cx="2510155" cy="2599690"/>
+                    </a:xfrm>
+                    <a:prstGeom prst="rect">
+                      <a:avLst/>
+                    </a:prstGeom>
+                  </pic:spPr>
+                </pic:pic>
+              </a:graphicData>
+            </a:graphic>
+            <wp14:sizeRelH relativeFrom="margin">
+              <wp14:pctWidth>0</wp14:pctWidth>
+            </wp14:sizeRelH>
+            <wp14:sizeRelV relativeFrom="margin">
+              <wp14:pctHeight>0</wp14:pctHeight>
+            </wp14:sizeRelV>
+          </wp:anchor>
+        </w:drawing>
+      </w:r>
+    </w:p>
+    <w:p>
+      <w:pPr>
+        <w:pStyle w:val="ListParagraph"/>
+        <w:ind w:left="360"/>
+        <w:rPr>
+          <w:b/>
+          <w:bCs/>
+          <w:lang w:val="it-IT"/>
+        </w:rPr>
+      </w:pPr>
+      <w:r>
+        <w:rPr>
+          <w:b/>
+          <w:bCs/>
+          <w:noProof/>
+          <w:lang w:val="it-IT"/>
+        </w:rPr>
+        <w:drawing>
+          <wp:anchor distT="0" distB="0" distL="114300" distR="114300" simplePos="0" relativeHeight="251686912" behindDoc="0" locked="0" layoutInCell="1" allowOverlap="1" wp14:anchorId="0A572A4D" wp14:editId="2FCB473F">
+            <wp:simplePos x="0" y="0"/>
+            <wp:positionH relativeFrom="margin">
+              <wp:posOffset>1706692</wp:posOffset>
+            </wp:positionH>
+            <wp:positionV relativeFrom="paragraph">
+              <wp:posOffset>3824</wp:posOffset>
+            </wp:positionV>
+            <wp:extent cx="2557780" cy="2583180"/>
+            <wp:effectExtent l="0" t="0" r="0" b="7620"/>
+            <wp:wrapThrough wrapText="bothSides">
+              <wp:wrapPolygon edited="0">
+                <wp:start x="0" y="0"/>
+                <wp:lineTo x="0" y="21504"/>
+                <wp:lineTo x="21396" y="21504"/>
+                <wp:lineTo x="21396" y="0"/>
+                <wp:lineTo x="0" y="0"/>
+              </wp:wrapPolygon>
+            </wp:wrapThrough>
+            <wp:docPr id="26" name="Picture 26" descr="Chart, scatter chart&#10;&#10;Description automatically generated"/>
+            <wp:cNvGraphicFramePr>
+              <a:graphicFrameLocks xmlns:a="http://schemas.openxmlformats.org/drawingml/2006/main" noChangeAspect="1"/>
+            </wp:cNvGraphicFramePr>
+            <a:graphic xmlns:a="http://schemas.openxmlformats.org/drawingml/2006/main">
+              <a:graphicData uri="http://schemas.openxmlformats.org/drawingml/2006/picture">
+                <pic:pic xmlns:pic="http://schemas.openxmlformats.org/drawingml/2006/picture">
+                  <pic:nvPicPr>
+                    <pic:cNvPr id="26" name="Picture 26" descr="Chart, scatter chart&#10;&#10;Description automatically generated"/>
+                    <pic:cNvPicPr/>
+                  </pic:nvPicPr>
+                  <pic:blipFill>
+                    <a:blip r:embed="rId29" cstate="print">
+                      <a:extLst>
+                        <a:ext uri="{28A0092B-C50C-407E-A947-70E740481C1C}">
+                          <a14:useLocalDpi xmlns:a14="http://schemas.microsoft.com/office/drawing/2010/main" val="0"/>
+                        </a:ext>
+                      </a:extLst>
+                    </a:blip>
+                    <a:stretch>
+                      <a:fillRect/>
+                    </a:stretch>
+                  </pic:blipFill>
+                  <pic:spPr>
+                    <a:xfrm>
+                      <a:off x="0" y="0"/>
+                      <a:ext cx="2557780" cy="2583180"/>
+                    </a:xfrm>
+                    <a:prstGeom prst="rect">
+                      <a:avLst/>
+                    </a:prstGeom>
+                  </pic:spPr>
+                </pic:pic>
+              </a:graphicData>
+            </a:graphic>
+            <wp14:sizeRelH relativeFrom="margin">
+              <wp14:pctWidth>0</wp14:pctWidth>
+            </wp14:sizeRelH>
+            <wp14:sizeRelV relativeFrom="margin">
+              <wp14:pctHeight>0</wp14:pctHeight>
+            </wp14:sizeRelV>
+          </wp:anchor>
+        </w:drawing>
+      </w:r>
+    </w:p>
+    <w:p>
+      <w:pPr>
+        <w:pStyle w:val="ListParagraph"/>
+        <w:ind w:left="360"/>
+        <w:rPr>
+          <w:b/>
+          <w:bCs/>
+          <w:lang w:val="it-IT"/>
+        </w:rPr>
+      </w:pPr>
+    </w:p>
+    <w:p>
+      <w:pPr>
+        <w:pStyle w:val="ListParagraph"/>
+        <w:ind w:left="360"/>
+        <w:rPr>
+          <w:b/>
+          <w:bCs/>
+          <w:lang w:val="it-IT"/>
+        </w:rPr>
+      </w:pPr>
+    </w:p>
+    <w:p>
+      <w:pPr>
+        <w:pStyle w:val="ListParagraph"/>
+        <w:ind w:left="360"/>
+        <w:rPr>
+          <w:b/>
+          <w:bCs/>
+          <w:lang w:val="it-IT"/>
+        </w:rPr>
+      </w:pPr>
+    </w:p>
+    <w:p>
+      <w:pPr>
+        <w:pStyle w:val="ListParagraph"/>
+        <w:ind w:left="360"/>
+        <w:rPr>
+          <w:lang w:val="it-IT"/>
+        </w:rPr>
+      </w:pPr>
+      <w:r>
+        <w:rPr>
+          <w:lang w:val="it-IT"/>
+        </w:rPr>
+        <w:t>Nonostante la numerosità dei campioni abbia influenzato la potenza del test di Shapiro-Wilks, rendendolo molto suscettibile alle minime variazioni dalla retta dei quantili, i qq plot ci spingono ad affermare l’ipotesi alternativa di non gaussinità. Caso d’eccezione spetta al T_ima che non una numerosità bassa di n=27, presenta un p-value di 0.1554. In questo caso non vi sono forte evidenze per rifiutare l’ipotesi nulla, dunque si accetta la normalità della sua distribuzione.</w:t>
+      </w:r>
+    </w:p>
+    <w:p>
+      <w:pPr>
+        <w:pStyle w:val="ListParagraph"/>
+        <w:ind w:left="360"/>
+        <w:rPr>
+          <w:b/>
+          <w:bCs/>
+          <w:lang w:val="it-IT"/>
+        </w:rPr>
+      </w:pPr>
+    </w:p>
+    <w:p>
+      <w:pPr>
+        <w:pStyle w:val="ListParagraph"/>
+        <w:ind w:left="360"/>
+        <w:rPr>
+          <w:b/>
+          <w:bCs/>
+          <w:lang w:val="it-IT"/>
+        </w:rPr>
+      </w:pPr>
+    </w:p>
+    <w:p>
+      <w:pPr>
+        <w:pStyle w:val="ListParagraph"/>
+        <w:ind w:left="360"/>
+        <w:rPr>
+          <w:b/>
+          <w:bCs/>
+          <w:lang w:val="it-IT"/>
+        </w:rPr>
+      </w:pPr>
+    </w:p>
+    <w:p>
+      <w:pPr>
+        <w:pStyle w:val="ListParagraph"/>
+        <w:ind w:left="360"/>
+        <w:rPr>
+          <w:b/>
+          <w:bCs/>
+          <w:lang w:val="it-IT"/>
+        </w:rPr>
+      </w:pPr>
+    </w:p>
+    <w:p>
+      <w:pPr>
+        <w:pStyle w:val="ListParagraph"/>
+        <w:ind w:left="360"/>
+        <w:rPr>
+          <w:b/>
+          <w:bCs/>
+          <w:lang w:val="it-IT"/>
+        </w:rPr>
+      </w:pPr>
+    </w:p>
+    <w:p>
+      <w:pPr>
+        <w:pStyle w:val="ListParagraph"/>
+        <w:ind w:left="360"/>
+        <w:rPr>
+          <w:b/>
+          <w:bCs/>
+          <w:lang w:val="it-IT"/>
+        </w:rPr>
+      </w:pPr>
+    </w:p>
+    <w:p>
+      <w:pPr>
+        <w:pStyle w:val="ListParagraph"/>
+        <w:ind w:left="360"/>
+        <w:rPr>
+          <w:b/>
+          <w:bCs/>
+          <w:lang w:val="it-IT"/>
+        </w:rPr>
+      </w:pPr>
+    </w:p>
+    <w:p>
+      <w:pPr>
+        <w:pStyle w:val="ListParagraph"/>
+        <w:ind w:left="360"/>
+        <w:rPr>
+          <w:b/>
+          <w:bCs/>
+          <w:lang w:val="it-IT"/>
+        </w:rPr>
+      </w:pPr>
+    </w:p>
+    <w:p>
+      <w:pPr>
+        <w:pStyle w:val="ListParagraph"/>
+        <w:ind w:left="360"/>
+        <w:rPr>
+          <w:b/>
+          <w:bCs/>
+          <w:lang w:val="it-IT"/>
+        </w:rPr>
+      </w:pPr>
+    </w:p>
+    <w:p>
+      <w:pPr>
+        <w:pStyle w:val="ListParagraph"/>
+        <w:ind w:left="360"/>
+        <w:rPr>
+          <w:b/>
+          <w:bCs/>
+          <w:lang w:val="it-IT"/>
+        </w:rPr>
+      </w:pPr>
+    </w:p>
+    <w:p>
+      <w:pPr>
+        <w:pStyle w:val="ListParagraph"/>
+        <w:ind w:left="360"/>
+        <w:rPr>
+          <w:b/>
+          <w:bCs/>
+          <w:lang w:val="it-IT"/>
+        </w:rPr>
+      </w:pPr>
+    </w:p>
+    <w:p>
+      <w:pPr>
+        <w:pStyle w:val="ListParagraph"/>
+        <w:ind w:left="360"/>
+        <w:rPr>
+          <w:b/>
+          <w:bCs/>
+          <w:lang w:val="it-IT"/>
+        </w:rPr>
+      </w:pPr>
+    </w:p>
+    <w:p>
+      <w:pPr>
+        <w:pStyle w:val="ListParagraph"/>
+        <w:ind w:left="360"/>
+        <w:rPr>
+          <w:b/>
+          <w:bCs/>
+          <w:lang w:val="it-IT"/>
+        </w:rPr>
+      </w:pPr>
+    </w:p>
+    <w:p>
+      <w:pPr>
+        <w:pStyle w:val="ListParagraph"/>
+        <w:ind w:left="360"/>
+        <w:rPr>
+          <w:b/>
+          <w:bCs/>
+          <w:lang w:val="it-IT"/>
+        </w:rPr>
+      </w:pPr>
+    </w:p>
+    <w:p>
+      <w:pPr>
+        <w:pStyle w:val="ListParagraph"/>
+        <w:ind w:left="360"/>
+        <w:rPr>
+          <w:b/>
+          <w:bCs/>
+          <w:lang w:val="it-IT"/>
+        </w:rPr>
+      </w:pPr>
+    </w:p>
+    <w:p>
+      <w:pPr>
+        <w:pStyle w:val="ListParagraph"/>
+        <w:ind w:left="360"/>
+        <w:rPr>
+          <w:b/>
+          <w:bCs/>
+          <w:lang w:val="it-IT"/>
+        </w:rPr>
+      </w:pPr>
+    </w:p>
+    <w:p>
+      <w:pPr>
+        <w:pStyle w:val="ListParagraph"/>
+        <w:ind w:left="360"/>
+        <w:rPr>
+          <w:b/>
+          <w:bCs/>
+          <w:lang w:val="it-IT"/>
+        </w:rPr>
+      </w:pPr>
+    </w:p>
+    <w:p>
+      <w:pPr>
+        <w:pStyle w:val="ListParagraph"/>
+        <w:ind w:left="360"/>
+        <w:rPr>
+          <w:b/>
+          <w:bCs/>
+          <w:lang w:val="it-IT"/>
+        </w:rPr>
+      </w:pPr>
+    </w:p>
+    <w:p>
+      <w:pPr>
         <w:pStyle w:val="ListParagraph"/>
         <w:ind w:left="360"/>
         <w:rPr>
@@ -2064,7 +3237,7 @@
   <w:abstractNum w:abstractNumId="1" w15:restartNumberingAfterBreak="0">
     <w:nsid w:val="6A5D3CAE"/>
     <w:multiLevelType w:val="hybridMultilevel"/>
-    <w:tmpl w:val="2152C07C"/>
+    <w:tmpl w:val="817034CA"/>
     <w:lvl w:ilvl="0" w:tplc="04090001">
       <w:start w:val="1"/>
       <w:numFmt w:val="bullet"/>

</xml_diff>

<commit_message>
Progress on test d'ipotesi
</commit_message>
<xml_diff>
--- a/ShapiroWIlks con Ztest/TEST DI IPOTESI.docx
+++ b/ShapiroWIlks con Ztest/TEST DI IPOTESI.docx
@@ -51,7 +51,31 @@
         <w:rPr>
           <w:lang w:val="it-IT"/>
         </w:rPr>
-        <w:t>la loro temperatura. A tale fine si vogliono verificare attraverso i test d’ipotesi due condizioni:</w:t>
+        <w:t>la loro temperatura. A tale fine si vogliono</w:t>
+      </w:r>
+      <w:r>
+        <w:rPr>
+          <w:lang w:val="it-IT"/>
+        </w:rPr>
+        <w:t xml:space="preserve"> supportare</w:t>
+      </w:r>
+      <w:r>
+        <w:rPr>
+          <w:lang w:val="it-IT"/>
+        </w:rPr>
+        <w:t xml:space="preserve"> attraverso i test d’ipotesi due </w:t>
+      </w:r>
+      <w:r>
+        <w:rPr>
+          <w:lang w:val="it-IT"/>
+        </w:rPr>
+        <w:t>asserzioni</w:t>
+      </w:r>
+      <w:r>
+        <w:rPr>
+          <w:lang w:val="it-IT"/>
+        </w:rPr>
+        <w:t>:</w:t>
       </w:r>
     </w:p>
     <w:p>
@@ -70,7 +94,7 @@
         <w:rPr>
           <w:lang w:val="it-IT"/>
         </w:rPr>
-        <w:t>La media delle temperature dei pianeti non dipende dal numero di stelle che fanno parte del sistema</w:t>
+        <w:t>La temperatura non dipende dal numero di stelle del sistema di uci fa parte</w:t>
       </w:r>
     </w:p>
     <w:p>
@@ -89,7 +113,19 @@
         <w:rPr>
           <w:lang w:val="it-IT"/>
         </w:rPr>
-        <w:t>I metodi di scoperta hanno generano un forte bias nel pool dei dati</w:t>
+        <w:t>I metodi di scoperta hanno genera</w:t>
+      </w:r>
+      <w:r>
+        <w:rPr>
+          <w:lang w:val="it-IT"/>
+        </w:rPr>
+        <w:t>t</w:t>
+      </w:r>
+      <w:r>
+        <w:rPr>
+          <w:lang w:val="it-IT"/>
+        </w:rPr>
+        <w:t>o un forte bias nel pool dei dati</w:t>
       </w:r>
     </w:p>
     <w:p>
@@ -2932,195 +2968,4162 @@
         <w:pStyle w:val="ListParagraph"/>
         <w:ind w:left="360"/>
         <w:rPr>
-          <w:b/>
-          <w:bCs/>
-          <w:lang w:val="it-IT"/>
-        </w:rPr>
-      </w:pPr>
-    </w:p>
-    <w:p>
-      <w:pPr>
-        <w:pStyle w:val="ListParagraph"/>
-        <w:ind w:left="360"/>
-        <w:rPr>
-          <w:b/>
-          <w:bCs/>
-          <w:lang w:val="it-IT"/>
-        </w:rPr>
-      </w:pPr>
-    </w:p>
-    <w:p>
-      <w:pPr>
-        <w:pStyle w:val="ListParagraph"/>
-        <w:ind w:left="360"/>
-        <w:rPr>
-          <w:b/>
-          <w:bCs/>
-          <w:lang w:val="it-IT"/>
-        </w:rPr>
-      </w:pPr>
-    </w:p>
-    <w:p>
-      <w:pPr>
-        <w:pStyle w:val="ListParagraph"/>
-        <w:ind w:left="360"/>
-        <w:rPr>
-          <w:b/>
-          <w:bCs/>
-          <w:lang w:val="it-IT"/>
-        </w:rPr>
-      </w:pPr>
-    </w:p>
-    <w:p>
-      <w:pPr>
-        <w:pStyle w:val="ListParagraph"/>
-        <w:ind w:left="360"/>
-        <w:rPr>
-          <w:b/>
-          <w:bCs/>
-          <w:lang w:val="it-IT"/>
-        </w:rPr>
-      </w:pPr>
-    </w:p>
-    <w:p>
-      <w:pPr>
-        <w:pStyle w:val="ListParagraph"/>
-        <w:ind w:left="360"/>
-        <w:rPr>
-          <w:b/>
-          <w:bCs/>
-          <w:lang w:val="it-IT"/>
-        </w:rPr>
-      </w:pPr>
-    </w:p>
-    <w:p>
-      <w:pPr>
-        <w:pStyle w:val="ListParagraph"/>
-        <w:ind w:left="360"/>
-        <w:rPr>
-          <w:b/>
-          <w:bCs/>
-          <w:lang w:val="it-IT"/>
-        </w:rPr>
-      </w:pPr>
-    </w:p>
-    <w:p>
-      <w:pPr>
-        <w:pStyle w:val="ListParagraph"/>
-        <w:ind w:left="360"/>
-        <w:rPr>
-          <w:b/>
-          <w:bCs/>
-          <w:lang w:val="it-IT"/>
-        </w:rPr>
-      </w:pPr>
-    </w:p>
-    <w:p>
-      <w:pPr>
-        <w:pStyle w:val="ListParagraph"/>
-        <w:ind w:left="360"/>
-        <w:rPr>
-          <w:b/>
-          <w:bCs/>
-          <w:lang w:val="it-IT"/>
-        </w:rPr>
-      </w:pPr>
-    </w:p>
-    <w:p>
-      <w:pPr>
-        <w:pStyle w:val="ListParagraph"/>
-        <w:ind w:left="360"/>
-        <w:rPr>
-          <w:b/>
-          <w:bCs/>
-          <w:lang w:val="it-IT"/>
-        </w:rPr>
-      </w:pPr>
-    </w:p>
-    <w:p>
-      <w:pPr>
-        <w:pStyle w:val="ListParagraph"/>
-        <w:ind w:left="360"/>
-        <w:rPr>
-          <w:b/>
-          <w:bCs/>
-          <w:lang w:val="it-IT"/>
-        </w:rPr>
-      </w:pPr>
-    </w:p>
-    <w:p>
-      <w:pPr>
-        <w:pStyle w:val="ListParagraph"/>
-        <w:ind w:left="360"/>
-        <w:rPr>
-          <w:b/>
-          <w:bCs/>
-          <w:lang w:val="it-IT"/>
-        </w:rPr>
-      </w:pPr>
-    </w:p>
-    <w:p>
-      <w:pPr>
-        <w:pStyle w:val="ListParagraph"/>
-        <w:ind w:left="360"/>
-        <w:rPr>
-          <w:b/>
-          <w:bCs/>
-          <w:lang w:val="it-IT"/>
-        </w:rPr>
-      </w:pPr>
-    </w:p>
-    <w:p>
-      <w:pPr>
-        <w:pStyle w:val="ListParagraph"/>
-        <w:ind w:left="360"/>
-        <w:rPr>
-          <w:b/>
-          <w:bCs/>
-          <w:lang w:val="it-IT"/>
-        </w:rPr>
-      </w:pPr>
-    </w:p>
-    <w:p>
-      <w:pPr>
-        <w:pStyle w:val="ListParagraph"/>
-        <w:ind w:left="360"/>
-        <w:rPr>
-          <w:b/>
-          <w:bCs/>
-          <w:lang w:val="it-IT"/>
-        </w:rPr>
-      </w:pPr>
-    </w:p>
-    <w:p>
-      <w:pPr>
-        <w:pStyle w:val="ListParagraph"/>
-        <w:ind w:left="360"/>
-        <w:rPr>
-          <w:b/>
-          <w:bCs/>
-          <w:lang w:val="it-IT"/>
-        </w:rPr>
-      </w:pPr>
-    </w:p>
-    <w:p>
-      <w:pPr>
-        <w:pStyle w:val="ListParagraph"/>
-        <w:ind w:left="360"/>
-        <w:rPr>
-          <w:b/>
-          <w:bCs/>
-          <w:lang w:val="it-IT"/>
-        </w:rPr>
-      </w:pPr>
-    </w:p>
-    <w:p>
-      <w:pPr>
-        <w:pStyle w:val="ListParagraph"/>
-        <w:ind w:left="360"/>
-        <w:rPr>
-          <w:b/>
-          <w:bCs/>
+          <w:lang w:val="it-IT"/>
+        </w:rPr>
+      </w:pPr>
+      <w:r>
+        <w:rPr>
+          <w:lang w:val="it-IT"/>
+        </w:rPr>
+        <w:lastRenderedPageBreak/>
+        <w:t xml:space="preserve">Per il teorema del limite centrale, poiché campioni numerosi (n&gt;30), possiamo assumere che le medie campionarie </w:t>
+      </w:r>
+      <w:r>
+        <w:rPr>
+          <w:lang w:val="it-IT"/>
+        </w:rPr>
+        <w:t xml:space="preserve">abbiano distribuzione normale. </w:t>
+      </w:r>
+    </w:p>
+    <w:p>
+      <w:pPr>
+        <w:pStyle w:val="ListParagraph"/>
+        <w:ind w:left="360"/>
+        <w:rPr>
+          <w:lang w:val="it-IT"/>
+        </w:rPr>
+      </w:pPr>
+    </w:p>
+    <w:p>
+      <w:pPr>
+        <w:rPr>
+          <w:b/>
+          <w:bCs/>
+          <w:lang w:val="it-IT"/>
+        </w:rPr>
+      </w:pPr>
+      <w:r>
+        <w:rPr>
+          <w:b/>
+          <w:bCs/>
+          <w:lang w:val="it-IT"/>
+        </w:rPr>
+        <w:t>Numero di stelle</w:t>
+      </w:r>
+      <w:r>
+        <w:rPr>
+          <w:b/>
+          <w:bCs/>
+          <w:lang w:val="it-IT"/>
+        </w:rPr>
+        <w:t>:</w:t>
+      </w:r>
+    </w:p>
+    <w:p>
+      <w:pPr>
+        <w:pStyle w:val="ListParagraph"/>
+        <w:numPr>
+          <w:ilvl w:val="0"/>
+          <w:numId w:val="3"/>
+        </w:numPr>
+        <w:rPr>
+          <w:b/>
+          <w:bCs/>
+          <w:lang w:val="it-IT"/>
+        </w:rPr>
+      </w:pPr>
+      <w:r>
+        <w:rPr>
+          <w:lang w:val="it-IT"/>
+        </w:rPr>
+        <w:t xml:space="preserve">Lo scopo del test è di supportare l’idea che la temperatura non sia correlata dal numero di stelle appartenenti al sistema. A tal fine </w:t>
+      </w:r>
+      <w:r>
+        <w:rPr>
+          <w:lang w:val="it-IT"/>
+        </w:rPr>
+        <w:t>si effettua un Z-test su due campioni numerosi di tipo bilaterale.</w:t>
+      </w:r>
+      <m:oMath>
+        <m:r>
+          <w:rPr>
+            <w:rFonts w:ascii="Cambria Math" w:hAnsi="Cambria Math"/>
+            <w:sz w:val="20"/>
+            <w:szCs w:val="20"/>
+            <w:lang w:val="it-IT"/>
+          </w:rPr>
+          <w:br/>
+        </m:r>
+      </m:oMath>
+      <m:oMathPara>
+        <m:oMath>
+          <m:sSub>
+            <m:sSubPr>
+              <m:ctrlPr>
+                <w:rPr>
+                  <w:rFonts w:ascii="Cambria Math" w:hAnsi="Cambria Math"/>
+                  <w:i/>
+                  <w:sz w:val="20"/>
+                  <w:szCs w:val="20"/>
+                  <w:lang w:val="it-IT"/>
+                </w:rPr>
+              </m:ctrlPr>
+            </m:sSubPr>
+            <m:e>
+              <m:r>
+                <w:rPr>
+                  <w:rFonts w:ascii="Cambria Math" w:hAnsi="Cambria Math"/>
+                  <w:sz w:val="20"/>
+                  <w:szCs w:val="20"/>
+                  <w:lang w:val="it-IT"/>
+                </w:rPr>
+                <m:t>Z</m:t>
+              </m:r>
+            </m:e>
+            <m:sub>
+              <m:r>
+                <w:rPr>
+                  <w:rFonts w:ascii="Cambria Math" w:hAnsi="Cambria Math"/>
+                  <w:sz w:val="20"/>
+                  <w:szCs w:val="20"/>
+                  <w:lang w:val="it-IT"/>
+                </w:rPr>
+                <m:t>0</m:t>
+              </m:r>
+            </m:sub>
+          </m:sSub>
+          <m:r>
+            <w:rPr>
+              <w:rFonts w:ascii="Cambria Math" w:hAnsi="Cambria Math"/>
+              <w:sz w:val="20"/>
+              <w:szCs w:val="20"/>
+              <w:lang w:val="it-IT"/>
+            </w:rPr>
+            <m:t>=</m:t>
+          </m:r>
+          <m:f>
+            <m:fPr>
+              <m:ctrlPr>
+                <w:rPr>
+                  <w:rFonts w:ascii="Cambria Math" w:hAnsi="Cambria Math"/>
+                  <w:i/>
+                  <w:sz w:val="20"/>
+                  <w:szCs w:val="20"/>
+                  <w:lang w:val="it-IT"/>
+                </w:rPr>
+              </m:ctrlPr>
+            </m:fPr>
+            <m:num>
+              <m:bar>
+                <m:barPr>
+                  <m:pos m:val="top"/>
+                  <m:ctrlPr>
+                    <w:rPr>
+                      <w:rFonts w:ascii="Cambria Math" w:hAnsi="Cambria Math"/>
+                      <w:sz w:val="20"/>
+                      <w:szCs w:val="20"/>
+                      <w:lang w:val="it-IT"/>
+                    </w:rPr>
+                  </m:ctrlPr>
+                </m:barPr>
+                <m:e>
+                  <m:sSub>
+                    <m:sSubPr>
+                      <m:ctrlPr>
+                        <w:rPr>
+                          <w:rFonts w:ascii="Cambria Math" w:hAnsi="Cambria Math"/>
+                          <w:sz w:val="20"/>
+                          <w:szCs w:val="20"/>
+                          <w:lang w:val="it-IT"/>
+                        </w:rPr>
+                      </m:ctrlPr>
+                    </m:sSubPr>
+                    <m:e>
+                      <m:r>
+                        <m:rPr>
+                          <m:sty m:val="p"/>
+                        </m:rPr>
+                        <w:rPr>
+                          <w:rFonts w:ascii="Cambria Math" w:hAnsi="Cambria Math"/>
+                          <w:sz w:val="20"/>
+                          <w:szCs w:val="20"/>
+                          <w:lang w:val="it-IT"/>
+                        </w:rPr>
+                        <m:t>X</m:t>
+                      </m:r>
+                    </m:e>
+                    <m:sub>
+                      <m:r>
+                        <m:rPr>
+                          <m:sty m:val="p"/>
+                        </m:rPr>
+                        <w:rPr>
+                          <w:rFonts w:ascii="Cambria Math" w:hAnsi="Cambria Math"/>
+                          <w:sz w:val="20"/>
+                          <w:szCs w:val="20"/>
+                          <w:lang w:val="it-IT"/>
+                        </w:rPr>
+                        <m:t>m</m:t>
+                      </m:r>
+                    </m:sub>
+                  </m:sSub>
+                </m:e>
+              </m:bar>
+              <m:r>
+                <w:rPr>
+                  <w:rFonts w:ascii="Cambria Math" w:hAnsi="Cambria Math"/>
+                  <w:sz w:val="20"/>
+                  <w:szCs w:val="20"/>
+                  <w:lang w:val="it-IT"/>
+                </w:rPr>
+                <m:t>-</m:t>
+              </m:r>
+              <m:bar>
+                <m:barPr>
+                  <m:pos m:val="top"/>
+                  <m:ctrlPr>
+                    <w:rPr>
+                      <w:rFonts w:ascii="Cambria Math" w:hAnsi="Cambria Math"/>
+                      <w:sz w:val="20"/>
+                      <w:szCs w:val="20"/>
+                      <w:lang w:val="it-IT"/>
+                    </w:rPr>
+                  </m:ctrlPr>
+                </m:barPr>
+                <m:e>
+                  <m:sSub>
+                    <m:sSubPr>
+                      <m:ctrlPr>
+                        <w:rPr>
+                          <w:rFonts w:ascii="Cambria Math" w:hAnsi="Cambria Math"/>
+                          <w:i/>
+                          <w:sz w:val="20"/>
+                          <w:szCs w:val="20"/>
+                          <w:lang w:val="it-IT"/>
+                        </w:rPr>
+                      </m:ctrlPr>
+                    </m:sSubPr>
+                    <m:e>
+                      <m:r>
+                        <w:rPr>
+                          <w:rFonts w:ascii="Cambria Math" w:hAnsi="Cambria Math"/>
+                          <w:sz w:val="20"/>
+                          <w:szCs w:val="20"/>
+                          <w:lang w:val="it-IT"/>
+                        </w:rPr>
+                        <m:t>Y</m:t>
+                      </m:r>
+                    </m:e>
+                    <m:sub>
+                      <m:r>
+                        <w:rPr>
+                          <w:rFonts w:ascii="Cambria Math" w:hAnsi="Cambria Math"/>
+                          <w:sz w:val="20"/>
+                          <w:szCs w:val="20"/>
+                          <w:lang w:val="it-IT"/>
+                        </w:rPr>
+                        <m:t>n</m:t>
+                      </m:r>
+                    </m:sub>
+                  </m:sSub>
+                </m:e>
+              </m:bar>
+              <m:r>
+                <w:rPr>
+                  <w:rFonts w:ascii="Cambria Math" w:hAnsi="Cambria Math"/>
+                  <w:sz w:val="20"/>
+                  <w:szCs w:val="20"/>
+                  <w:lang w:val="it-IT"/>
+                </w:rPr>
+                <m:t>-</m:t>
+              </m:r>
+              <m:sSub>
+                <m:sSubPr>
+                  <m:ctrlPr>
+                    <w:rPr>
+                      <w:rFonts w:ascii="Cambria Math" w:hAnsi="Arial" w:cs="Arial"/>
+                      <w:i/>
+                      <w:color w:val="202122"/>
+                      <w:sz w:val="20"/>
+                      <w:szCs w:val="20"/>
+                      <w:shd w:val="clear" w:color="auto" w:fill="FFFFFF"/>
+                    </w:rPr>
+                  </m:ctrlPr>
+                </m:sSubPr>
+                <m:e>
+                  <m:r>
+                    <w:rPr>
+                      <w:rFonts w:ascii="Cambria Math" w:hAnsi="Cambria Math" w:cs="Arial"/>
+                      <w:color w:val="202122"/>
+                      <w:sz w:val="20"/>
+                      <w:szCs w:val="20"/>
+                      <w:shd w:val="clear" w:color="auto" w:fill="FFFFFF"/>
+                    </w:rPr>
+                    <m:t>δ</m:t>
+                  </m:r>
+                  <m:ctrlPr>
+                    <w:rPr>
+                      <w:rFonts w:ascii="Cambria Math" w:hAnsi="Cambria Math"/>
+                      <w:i/>
+                      <w:sz w:val="20"/>
+                      <w:szCs w:val="20"/>
+                      <w:lang w:val="it-IT"/>
+                    </w:rPr>
+                  </m:ctrlPr>
+                </m:e>
+                <m:sub>
+                  <m:r>
+                    <w:rPr>
+                      <w:rFonts w:ascii="Cambria Math" w:hAnsi="Arial" w:cs="Arial"/>
+                      <w:color w:val="202122"/>
+                      <w:sz w:val="20"/>
+                      <w:szCs w:val="20"/>
+                      <w:shd w:val="clear" w:color="auto" w:fill="FFFFFF"/>
+                      <w:lang w:val="it-IT"/>
+                    </w:rPr>
+                    <m:t>0</m:t>
+                  </m:r>
+                </m:sub>
+              </m:sSub>
+            </m:num>
+            <m:den>
+              <m:rad>
+                <m:radPr>
+                  <m:degHide m:val="1"/>
+                  <m:ctrlPr>
+                    <w:rPr>
+                      <w:rFonts w:ascii="Cambria Math" w:hAnsi="Cambria Math"/>
+                      <w:i/>
+                      <w:sz w:val="20"/>
+                      <w:szCs w:val="20"/>
+                      <w:lang w:val="it-IT"/>
+                    </w:rPr>
+                  </m:ctrlPr>
+                </m:radPr>
+                <m:deg/>
+                <m:e>
+                  <m:f>
+                    <m:fPr>
+                      <m:ctrlPr>
+                        <w:rPr>
+                          <w:rFonts w:ascii="Cambria Math" w:hAnsi="Cambria Math"/>
+                          <w:i/>
+                          <w:sz w:val="20"/>
+                          <w:szCs w:val="20"/>
+                          <w:lang w:val="it-IT"/>
+                        </w:rPr>
+                      </m:ctrlPr>
+                    </m:fPr>
+                    <m:num>
+                      <m:sSup>
+                        <m:sSupPr>
+                          <m:ctrlPr>
+                            <w:rPr>
+                              <w:rFonts w:ascii="Cambria Math" w:hAnsi="Cambria Math"/>
+                              <w:i/>
+                              <w:sz w:val="20"/>
+                              <w:szCs w:val="20"/>
+                              <w:lang w:val="it-IT"/>
+                            </w:rPr>
+                          </m:ctrlPr>
+                        </m:sSupPr>
+                        <m:e>
+                          <m:d>
+                            <m:dPr>
+                              <m:ctrlPr>
+                                <w:rPr>
+                                  <w:rFonts w:ascii="Cambria Math" w:hAnsi="Cambria Math"/>
+                                  <w:i/>
+                                  <w:sz w:val="20"/>
+                                  <w:szCs w:val="20"/>
+                                  <w:lang w:val="it-IT"/>
+                                </w:rPr>
+                              </m:ctrlPr>
+                            </m:dPr>
+                            <m:e>
+                              <m:sSub>
+                                <m:sSubPr>
+                                  <m:ctrlPr>
+                                    <w:rPr>
+                                      <w:rFonts w:ascii="Cambria Math" w:hAnsi="Cambria Math"/>
+                                      <w:i/>
+                                      <w:sz w:val="20"/>
+                                      <w:szCs w:val="20"/>
+                                      <w:lang w:val="it-IT"/>
+                                    </w:rPr>
+                                  </m:ctrlPr>
+                                </m:sSubPr>
+                                <m:e>
+                                  <m:r>
+                                    <w:rPr>
+                                      <w:rFonts w:ascii="Cambria Math" w:hAnsi="Cambria Math"/>
+                                      <w:sz w:val="20"/>
+                                      <w:szCs w:val="20"/>
+                                      <w:lang w:val="it-IT"/>
+                                    </w:rPr>
+                                    <m:t>S</m:t>
+                                  </m:r>
+                                </m:e>
+                                <m:sub>
+                                  <m:r>
+                                    <w:rPr>
+                                      <w:rFonts w:ascii="Cambria Math" w:hAnsi="Cambria Math"/>
+                                      <w:sz w:val="20"/>
+                                      <w:szCs w:val="20"/>
+                                      <w:lang w:val="it-IT"/>
+                                    </w:rPr>
+                                    <m:t>x</m:t>
+                                  </m:r>
+                                </m:sub>
+                              </m:sSub>
+                            </m:e>
+                          </m:d>
+                        </m:e>
+                        <m:sup>
+                          <m:r>
+                            <w:rPr>
+                              <w:rFonts w:ascii="Cambria Math" w:hAnsi="Cambria Math"/>
+                              <w:sz w:val="20"/>
+                              <w:szCs w:val="20"/>
+                              <w:lang w:val="it-IT"/>
+                            </w:rPr>
+                            <m:t>2</m:t>
+                          </m:r>
+                        </m:sup>
+                      </m:sSup>
+                    </m:num>
+                    <m:den>
+                      <m:r>
+                        <w:rPr>
+                          <w:rFonts w:ascii="Cambria Math" w:hAnsi="Cambria Math"/>
+                          <w:sz w:val="20"/>
+                          <w:szCs w:val="20"/>
+                          <w:lang w:val="it-IT"/>
+                        </w:rPr>
+                        <m:t>m</m:t>
+                      </m:r>
+                    </m:den>
+                  </m:f>
+                  <m:r>
+                    <w:rPr>
+                      <w:rFonts w:ascii="Cambria Math" w:hAnsi="Cambria Math"/>
+                      <w:sz w:val="20"/>
+                      <w:szCs w:val="20"/>
+                      <w:lang w:val="it-IT"/>
+                    </w:rPr>
+                    <m:t>+</m:t>
+                  </m:r>
+                  <m:f>
+                    <m:fPr>
+                      <m:ctrlPr>
+                        <w:rPr>
+                          <w:rFonts w:ascii="Cambria Math" w:hAnsi="Cambria Math"/>
+                          <w:i/>
+                          <w:sz w:val="20"/>
+                          <w:szCs w:val="20"/>
+                          <w:lang w:val="it-IT"/>
+                        </w:rPr>
+                      </m:ctrlPr>
+                    </m:fPr>
+                    <m:num>
+                      <m:sSup>
+                        <m:sSupPr>
+                          <m:ctrlPr>
+                            <w:rPr>
+                              <w:rFonts w:ascii="Cambria Math" w:hAnsi="Cambria Math"/>
+                              <w:i/>
+                              <w:sz w:val="20"/>
+                              <w:szCs w:val="20"/>
+                              <w:lang w:val="it-IT"/>
+                            </w:rPr>
+                          </m:ctrlPr>
+                        </m:sSupPr>
+                        <m:e>
+                          <m:d>
+                            <m:dPr>
+                              <m:ctrlPr>
+                                <w:rPr>
+                                  <w:rFonts w:ascii="Cambria Math" w:hAnsi="Cambria Math"/>
+                                  <w:i/>
+                                  <w:sz w:val="20"/>
+                                  <w:szCs w:val="20"/>
+                                  <w:lang w:val="it-IT"/>
+                                </w:rPr>
+                              </m:ctrlPr>
+                            </m:dPr>
+                            <m:e>
+                              <m:sSub>
+                                <m:sSubPr>
+                                  <m:ctrlPr>
+                                    <w:rPr>
+                                      <w:rFonts w:ascii="Cambria Math" w:hAnsi="Cambria Math"/>
+                                      <w:i/>
+                                      <w:sz w:val="20"/>
+                                      <w:szCs w:val="20"/>
+                                      <w:lang w:val="it-IT"/>
+                                    </w:rPr>
+                                  </m:ctrlPr>
+                                </m:sSubPr>
+                                <m:e>
+                                  <m:r>
+                                    <w:rPr>
+                                      <w:rFonts w:ascii="Cambria Math" w:hAnsi="Cambria Math"/>
+                                      <w:sz w:val="20"/>
+                                      <w:szCs w:val="20"/>
+                                      <w:lang w:val="it-IT"/>
+                                    </w:rPr>
+                                    <m:t>S</m:t>
+                                  </m:r>
+                                </m:e>
+                                <m:sub>
+                                  <m:r>
+                                    <w:rPr>
+                                      <w:rFonts w:ascii="Cambria Math" w:hAnsi="Cambria Math"/>
+                                      <w:sz w:val="20"/>
+                                      <w:szCs w:val="20"/>
+                                      <w:lang w:val="it-IT"/>
+                                    </w:rPr>
+                                    <m:t>y</m:t>
+                                  </m:r>
+                                </m:sub>
+                              </m:sSub>
+                            </m:e>
+                          </m:d>
+                        </m:e>
+                        <m:sup>
+                          <m:r>
+                            <w:rPr>
+                              <w:rFonts w:ascii="Cambria Math" w:hAnsi="Cambria Math"/>
+                              <w:sz w:val="20"/>
+                              <w:szCs w:val="20"/>
+                              <w:lang w:val="it-IT"/>
+                            </w:rPr>
+                            <m:t>2</m:t>
+                          </m:r>
+                        </m:sup>
+                      </m:sSup>
+                    </m:num>
+                    <m:den>
+                      <m:r>
+                        <w:rPr>
+                          <w:rFonts w:ascii="Cambria Math" w:hAnsi="Cambria Math"/>
+                          <w:sz w:val="20"/>
+                          <w:szCs w:val="20"/>
+                          <w:lang w:val="it-IT"/>
+                        </w:rPr>
+                        <m:t>n</m:t>
+                      </m:r>
+                    </m:den>
+                  </m:f>
+                </m:e>
+              </m:rad>
+            </m:den>
+          </m:f>
+        </m:oMath>
+      </m:oMathPara>
+    </w:p>
+    <w:p>
+      <w:pPr>
+        <w:ind w:left="360"/>
+        <w:rPr>
+          <w:lang w:val="it-IT"/>
+        </w:rPr>
+      </w:pPr>
+    </w:p>
+    <w:p>
+      <w:pPr>
+        <w:rPr>
+          <w:i/>
+          <w:sz w:val="20"/>
+          <w:szCs w:val="20"/>
+          <w:lang w:val="it-IT"/>
+        </w:rPr>
+      </w:pPr>
+      <w:r>
+        <w:rPr>
+          <w:iCs/>
+          <w:sz w:val="20"/>
+          <w:szCs w:val="20"/>
+          <w:lang w:val="it-IT"/>
+        </w:rPr>
+        <w:t xml:space="preserve"> </w:t>
+      </w:r>
+      <w:r>
+        <w:rPr>
+          <w:iCs/>
+          <w:sz w:val="20"/>
+          <w:szCs w:val="20"/>
+          <w:lang w:val="it-IT"/>
+        </w:rPr>
+        <w:tab/>
+        <w:t xml:space="preserve">con  </w:t>
+      </w:r>
+      <m:oMath>
+        <m:sSub>
+          <m:sSubPr>
+            <m:ctrlPr>
+              <w:rPr>
+                <w:rFonts w:ascii="Cambria Math" w:hAnsi="Arial" w:cs="Arial"/>
+                <w:i/>
+                <w:color w:val="202122"/>
+                <w:sz w:val="20"/>
+                <w:szCs w:val="20"/>
+                <w:shd w:val="clear" w:color="auto" w:fill="FFFFFF"/>
+              </w:rPr>
+            </m:ctrlPr>
+          </m:sSubPr>
+          <m:e>
+            <m:r>
+              <w:rPr>
+                <w:rFonts w:ascii="Cambria Math" w:hAnsi="Cambria Math" w:cs="Arial"/>
+                <w:color w:val="202122"/>
+                <w:sz w:val="20"/>
+                <w:szCs w:val="20"/>
+                <w:shd w:val="clear" w:color="auto" w:fill="FFFFFF"/>
+              </w:rPr>
+              <m:t>δ</m:t>
+            </m:r>
+            <m:ctrlPr>
+              <w:rPr>
+                <w:rFonts w:ascii="Cambria Math" w:hAnsi="Cambria Math"/>
+                <w:i/>
+                <w:sz w:val="20"/>
+                <w:szCs w:val="20"/>
+                <w:lang w:val="it-IT"/>
+              </w:rPr>
+            </m:ctrlPr>
+          </m:e>
+          <m:sub>
+            <m:r>
+              <w:rPr>
+                <w:rFonts w:ascii="Cambria Math" w:hAnsi="Arial" w:cs="Arial"/>
+                <w:color w:val="202122"/>
+                <w:sz w:val="20"/>
+                <w:szCs w:val="20"/>
+                <w:shd w:val="clear" w:color="auto" w:fill="FFFFFF"/>
+                <w:lang w:val="it-IT"/>
+              </w:rPr>
+              <m:t>0</m:t>
+            </m:r>
+          </m:sub>
+        </m:sSub>
+        <m:r>
+          <w:rPr>
+            <w:rFonts w:ascii="Cambria Math" w:hAnsi="Arial" w:cs="Arial"/>
+            <w:color w:val="202122"/>
+            <w:sz w:val="20"/>
+            <w:szCs w:val="20"/>
+            <w:shd w:val="clear" w:color="auto" w:fill="FFFFFF"/>
+          </w:rPr>
+          <m:t>=0</m:t>
+        </m:r>
+      </m:oMath>
+      <w:r>
+        <w:rPr>
+          <w:i/>
+          <w:sz w:val="20"/>
+          <w:szCs w:val="20"/>
+          <w:lang w:val="it-IT"/>
+        </w:rPr>
+        <w:br/>
+      </w:r>
+      <w:r>
+        <w:rPr>
+          <w:i/>
+          <w:sz w:val="20"/>
+          <w:szCs w:val="20"/>
+          <w:lang w:val="it-IT"/>
+        </w:rPr>
+        <w:t xml:space="preserve"> </w:t>
+      </w:r>
+    </w:p>
+    <w:p>
+      <w:pPr>
+        <w:pStyle w:val="ListParagraph"/>
+        <w:ind w:left="360"/>
+        <w:rPr>
+          <w:b/>
+          <w:bCs/>
+          <w:lang w:val="it-IT"/>
+        </w:rPr>
+      </w:pPr>
+      <w:r>
+        <w:rPr>
+          <w:b/>
+          <w:bCs/>
+          <w:lang w:val="it-IT"/>
+        </w:rPr>
+        <w:tab/>
+        <w:t xml:space="preserve">“La temperatura dei pianeti </w:t>
+      </w:r>
+      <w:r>
+        <w:rPr>
+          <w:b/>
+          <w:bCs/>
+          <w:lang w:val="it-IT"/>
+        </w:rPr>
+        <w:t>con una singola stella è maggiore dei pianeti con più stelle?”</w:t>
+      </w:r>
+    </w:p>
+    <w:p>
+      <w:pPr>
+        <w:pStyle w:val="ListParagraph"/>
+        <w:ind w:left="360"/>
+        <w:rPr>
+          <w:b/>
+          <w:bCs/>
+          <w:lang w:val="it-IT"/>
+        </w:rPr>
+      </w:pPr>
+      <w:r>
+        <w:rPr>
+          <w:b/>
+          <w:bCs/>
+          <w:noProof/>
+          <w:lang w:val="it-IT"/>
+        </w:rPr>
+        <w:drawing>
+          <wp:anchor distT="0" distB="0" distL="114300" distR="114300" simplePos="0" relativeHeight="251691008" behindDoc="0" locked="0" layoutInCell="1" allowOverlap="1" wp14:anchorId="1DB69AC8" wp14:editId="69F29324">
+            <wp:simplePos x="0" y="0"/>
+            <wp:positionH relativeFrom="column">
+              <wp:posOffset>1833245</wp:posOffset>
+            </wp:positionH>
+            <wp:positionV relativeFrom="paragraph">
+              <wp:posOffset>186690</wp:posOffset>
+            </wp:positionV>
+            <wp:extent cx="4476750" cy="1294130"/>
+            <wp:effectExtent l="0" t="0" r="0" b="1270"/>
+            <wp:wrapThrough wrapText="bothSides">
+              <wp:wrapPolygon edited="0">
+                <wp:start x="0" y="0"/>
+                <wp:lineTo x="0" y="21303"/>
+                <wp:lineTo x="21508" y="21303"/>
+                <wp:lineTo x="21508" y="0"/>
+                <wp:lineTo x="0" y="0"/>
+              </wp:wrapPolygon>
+            </wp:wrapThrough>
+            <wp:docPr id="19" name="Picture 19" descr="Graphical user interface, text, email&#10;&#10;Description automatically generated"/>
+            <wp:cNvGraphicFramePr>
+              <a:graphicFrameLocks xmlns:a="http://schemas.openxmlformats.org/drawingml/2006/main" noChangeAspect="1"/>
+            </wp:cNvGraphicFramePr>
+            <a:graphic xmlns:a="http://schemas.openxmlformats.org/drawingml/2006/main">
+              <a:graphicData uri="http://schemas.openxmlformats.org/drawingml/2006/picture">
+                <pic:pic xmlns:pic="http://schemas.openxmlformats.org/drawingml/2006/picture">
+                  <pic:nvPicPr>
+                    <pic:cNvPr id="19" name="Picture 19" descr="Graphical user interface, text, email&#10;&#10;Description automatically generated"/>
+                    <pic:cNvPicPr/>
+                  </pic:nvPicPr>
+                  <pic:blipFill>
+                    <a:blip r:embed="rId30">
+                      <a:extLst>
+                        <a:ext uri="{28A0092B-C50C-407E-A947-70E740481C1C}">
+                          <a14:useLocalDpi xmlns:a14="http://schemas.microsoft.com/office/drawing/2010/main" val="0"/>
+                        </a:ext>
+                      </a:extLst>
+                    </a:blip>
+                    <a:stretch>
+                      <a:fillRect/>
+                    </a:stretch>
+                  </pic:blipFill>
+                  <pic:spPr>
+                    <a:xfrm>
+                      <a:off x="0" y="0"/>
+                      <a:ext cx="4476750" cy="1294130"/>
+                    </a:xfrm>
+                    <a:prstGeom prst="rect">
+                      <a:avLst/>
+                    </a:prstGeom>
+                  </pic:spPr>
+                </pic:pic>
+              </a:graphicData>
+            </a:graphic>
+          </wp:anchor>
+        </w:drawing>
+      </w:r>
+    </w:p>
+    <w:p>
+      <w:pPr>
+        <w:pStyle w:val="ListParagraph"/>
+        <w:ind w:left="360"/>
+        <w:rPr>
+          <w:b/>
+          <w:bCs/>
+          <w:lang w:val="it-IT"/>
+        </w:rPr>
+      </w:pPr>
+      <m:oMathPara>
+        <m:oMathParaPr>
+          <m:jc m:val="left"/>
+        </m:oMathParaPr>
+        <m:oMath>
+          <m:sSub>
+            <m:sSubPr>
+              <m:ctrlPr>
+                <w:rPr>
+                  <w:rFonts w:ascii="Cambria Math" w:hAnsi="Cambria Math"/>
+                  <w:b/>
+                  <w:bCs/>
+                  <w:i/>
+                  <w:lang w:val="it-IT"/>
+                </w:rPr>
+              </m:ctrlPr>
+            </m:sSubPr>
+            <m:e>
+              <m:r>
+                <m:rPr>
+                  <m:sty m:val="bi"/>
+                </m:rPr>
+                <w:rPr>
+                  <w:rFonts w:ascii="Cambria Math" w:hAnsi="Cambria Math"/>
+                  <w:lang w:val="it-IT"/>
+                </w:rPr>
+                <m:t>H</m:t>
+              </m:r>
+            </m:e>
+            <m:sub>
+              <m:r>
+                <m:rPr>
+                  <m:sty m:val="bi"/>
+                </m:rPr>
+                <w:rPr>
+                  <w:rFonts w:ascii="Cambria Math" w:hAnsi="Cambria Math"/>
+                  <w:lang w:val="it-IT"/>
+                </w:rPr>
+                <m:t>0</m:t>
+              </m:r>
+            </m:sub>
+          </m:sSub>
+          <m:r>
+            <m:rPr>
+              <m:sty m:val="bi"/>
+            </m:rPr>
+            <w:rPr>
+              <w:rFonts w:ascii="Cambria Math" w:hAnsi="Cambria Math"/>
+              <w:lang w:val="it-IT"/>
+            </w:rPr>
+            <m:t>:</m:t>
+          </m:r>
+          <m:sSub>
+            <m:sSubPr>
+              <m:ctrlPr>
+                <w:rPr>
+                  <w:rFonts w:ascii="Cambria Math" w:hAnsi="Cambria Math"/>
+                  <w:b/>
+                  <w:bCs/>
+                  <w:i/>
+                  <w:lang w:val="it-IT"/>
+                </w:rPr>
+              </m:ctrlPr>
+            </m:sSubPr>
+            <m:e>
+              <m:r>
+                <m:rPr>
+                  <m:sty m:val="bi"/>
+                </m:rPr>
+                <w:rPr>
+                  <w:rFonts w:ascii="Cambria Math" w:hAnsi="Cambria Math"/>
+                  <w:lang w:val="it-IT"/>
+                </w:rPr>
+                <m:t>µ</m:t>
+              </m:r>
+            </m:e>
+            <m:sub>
+              <m:d>
+                <m:dPr>
+                  <m:ctrlPr>
+                    <w:rPr>
+                      <w:rFonts w:ascii="Cambria Math" w:hAnsi="Cambria Math"/>
+                      <w:b/>
+                      <w:bCs/>
+                      <w:i/>
+                      <w:lang w:val="it-IT"/>
+                    </w:rPr>
+                  </m:ctrlPr>
+                </m:dPr>
+                <m:e>
+                  <m:sSub>
+                    <m:sSubPr>
+                      <m:ctrlPr>
+                        <w:rPr>
+                          <w:rFonts w:ascii="Cambria Math" w:hAnsi="Cambria Math"/>
+                          <w:b/>
+                          <w:bCs/>
+                          <w:i/>
+                          <w:lang w:val="it-IT"/>
+                        </w:rPr>
+                      </m:ctrlPr>
+                    </m:sSubPr>
+                    <m:e>
+                      <m:r>
+                        <m:rPr>
+                          <m:sty m:val="bi"/>
+                        </m:rPr>
+                        <w:rPr>
+                          <w:rFonts w:ascii="Cambria Math" w:hAnsi="Cambria Math"/>
+                          <w:lang w:val="it-IT"/>
+                        </w:rPr>
+                        <m:t>T</m:t>
+                      </m:r>
+                    </m:e>
+                    <m:sub>
+                      <m:r>
+                        <m:rPr>
+                          <m:sty m:val="bi"/>
+                        </m:rPr>
+                        <w:rPr>
+                          <w:rFonts w:ascii="Cambria Math" w:hAnsi="Cambria Math"/>
+                          <w:lang w:val="it-IT"/>
+                        </w:rPr>
+                        <m:t xml:space="preserve"> _</m:t>
+                      </m:r>
+                    </m:sub>
+                  </m:sSub>
+                  <m:r>
+                    <m:rPr>
+                      <m:sty m:val="bi"/>
+                    </m:rPr>
+                    <w:rPr>
+                      <w:rFonts w:ascii="Cambria Math" w:hAnsi="Cambria Math"/>
+                      <w:lang w:val="it-IT"/>
+                    </w:rPr>
+                    <m:t>st1</m:t>
+                  </m:r>
+                </m:e>
+              </m:d>
+            </m:sub>
+          </m:sSub>
+          <m:r>
+            <m:rPr>
+              <m:sty m:val="bi"/>
+            </m:rPr>
+            <w:rPr>
+              <w:rFonts w:ascii="Cambria Math" w:hAnsi="Cambria Math"/>
+              <w:lang w:val="it-IT"/>
+            </w:rPr>
+            <m:t>=</m:t>
+          </m:r>
+          <m:sSub>
+            <m:sSubPr>
+              <m:ctrlPr>
+                <w:rPr>
+                  <w:rFonts w:ascii="Cambria Math" w:hAnsi="Cambria Math"/>
+                  <w:b/>
+                  <w:bCs/>
+                  <w:i/>
+                  <w:lang w:val="it-IT"/>
+                </w:rPr>
+              </m:ctrlPr>
+            </m:sSubPr>
+            <m:e>
+              <m:r>
+                <m:rPr>
+                  <m:sty m:val="bi"/>
+                </m:rPr>
+                <w:rPr>
+                  <w:rFonts w:ascii="Cambria Math" w:hAnsi="Cambria Math"/>
+                  <w:lang w:val="it-IT"/>
+                </w:rPr>
+                <m:t>µ</m:t>
+              </m:r>
+            </m:e>
+            <m:sub>
+              <m:d>
+                <m:dPr>
+                  <m:ctrlPr>
+                    <w:rPr>
+                      <w:rFonts w:ascii="Cambria Math" w:hAnsi="Cambria Math"/>
+                      <w:b/>
+                      <w:bCs/>
+                      <w:i/>
+                      <w:lang w:val="it-IT"/>
+                    </w:rPr>
+                  </m:ctrlPr>
+                </m:dPr>
+                <m:e>
+                  <m:r>
+                    <m:rPr>
+                      <m:sty m:val="bi"/>
+                    </m:rPr>
+                    <w:rPr>
+                      <w:rFonts w:ascii="Cambria Math" w:hAnsi="Cambria Math"/>
+                      <w:lang w:val="it-IT"/>
+                    </w:rPr>
+                    <m:t>T_st234</m:t>
+                  </m:r>
+                </m:e>
+              </m:d>
+            </m:sub>
+          </m:sSub>
+        </m:oMath>
+      </m:oMathPara>
+    </w:p>
+    <w:p>
+      <w:pPr>
+        <w:pStyle w:val="ListParagraph"/>
+        <w:ind w:left="360"/>
+        <w:rPr>
+          <w:b/>
+          <w:bCs/>
+          <w:lang w:val="it-IT"/>
+        </w:rPr>
+      </w:pPr>
+      <m:oMathPara>
+        <m:oMathParaPr>
+          <m:jc m:val="left"/>
+        </m:oMathParaPr>
+        <m:oMath>
+          <m:sSub>
+            <m:sSubPr>
+              <m:ctrlPr>
+                <w:rPr>
+                  <w:rFonts w:ascii="Cambria Math" w:hAnsi="Cambria Math"/>
+                  <w:b/>
+                  <w:bCs/>
+                  <w:i/>
+                  <w:lang w:val="it-IT"/>
+                </w:rPr>
+              </m:ctrlPr>
+            </m:sSubPr>
+            <m:e>
+              <m:r>
+                <m:rPr>
+                  <m:sty m:val="bi"/>
+                </m:rPr>
+                <w:rPr>
+                  <w:rFonts w:ascii="Cambria Math" w:hAnsi="Cambria Math"/>
+                  <w:lang w:val="it-IT"/>
+                </w:rPr>
+                <m:t>H</m:t>
+              </m:r>
+            </m:e>
+            <m:sub>
+              <m:r>
+                <m:rPr>
+                  <m:sty m:val="bi"/>
+                </m:rPr>
+                <w:rPr>
+                  <w:rFonts w:ascii="Cambria Math" w:hAnsi="Cambria Math"/>
+                  <w:lang w:val="it-IT"/>
+                </w:rPr>
+                <m:t>1</m:t>
+              </m:r>
+            </m:sub>
+          </m:sSub>
+          <m:r>
+            <m:rPr>
+              <m:sty m:val="bi"/>
+            </m:rPr>
+            <w:rPr>
+              <w:rFonts w:ascii="Cambria Math" w:hAnsi="Cambria Math"/>
+              <w:lang w:val="it-IT"/>
+            </w:rPr>
+            <m:t>:</m:t>
+          </m:r>
+          <m:sSub>
+            <m:sSubPr>
+              <m:ctrlPr>
+                <w:rPr>
+                  <w:rFonts w:ascii="Cambria Math" w:hAnsi="Cambria Math"/>
+                  <w:b/>
+                  <w:bCs/>
+                  <w:i/>
+                  <w:lang w:val="it-IT"/>
+                </w:rPr>
+              </m:ctrlPr>
+            </m:sSubPr>
+            <m:e>
+              <m:r>
+                <m:rPr>
+                  <m:sty m:val="bi"/>
+                </m:rPr>
+                <w:rPr>
+                  <w:rFonts w:ascii="Cambria Math" w:hAnsi="Cambria Math"/>
+                  <w:lang w:val="it-IT"/>
+                </w:rPr>
+                <m:t>µ</m:t>
+              </m:r>
+            </m:e>
+            <m:sub>
+              <m:d>
+                <m:dPr>
+                  <m:ctrlPr>
+                    <w:rPr>
+                      <w:rFonts w:ascii="Cambria Math" w:hAnsi="Cambria Math"/>
+                      <w:b/>
+                      <w:bCs/>
+                      <w:i/>
+                      <w:lang w:val="it-IT"/>
+                    </w:rPr>
+                  </m:ctrlPr>
+                </m:dPr>
+                <m:e>
+                  <m:sSub>
+                    <m:sSubPr>
+                      <m:ctrlPr>
+                        <w:rPr>
+                          <w:rFonts w:ascii="Cambria Math" w:hAnsi="Cambria Math"/>
+                          <w:b/>
+                          <w:bCs/>
+                          <w:i/>
+                          <w:lang w:val="it-IT"/>
+                        </w:rPr>
+                      </m:ctrlPr>
+                    </m:sSubPr>
+                    <m:e>
+                      <m:r>
+                        <m:rPr>
+                          <m:sty m:val="bi"/>
+                        </m:rPr>
+                        <w:rPr>
+                          <w:rFonts w:ascii="Cambria Math" w:hAnsi="Cambria Math"/>
+                          <w:lang w:val="it-IT"/>
+                        </w:rPr>
+                        <m:t>T</m:t>
+                      </m:r>
+                    </m:e>
+                    <m:sub>
+                      <m:r>
+                        <m:rPr>
+                          <m:sty m:val="bi"/>
+                        </m:rPr>
+                        <w:rPr>
+                          <w:rFonts w:ascii="Cambria Math" w:hAnsi="Cambria Math"/>
+                          <w:lang w:val="it-IT"/>
+                        </w:rPr>
+                        <m:t xml:space="preserve"> _</m:t>
+                      </m:r>
+                    </m:sub>
+                  </m:sSub>
+                  <m:r>
+                    <m:rPr>
+                      <m:sty m:val="bi"/>
+                    </m:rPr>
+                    <w:rPr>
+                      <w:rFonts w:ascii="Cambria Math" w:hAnsi="Cambria Math"/>
+                      <w:lang w:val="it-IT"/>
+                    </w:rPr>
+                    <m:t>st1</m:t>
+                  </m:r>
+                </m:e>
+              </m:d>
+            </m:sub>
+          </m:sSub>
+          <m:r>
+            <m:rPr>
+              <m:sty m:val="bi"/>
+            </m:rPr>
+            <w:rPr>
+              <w:rFonts w:ascii="Cambria Math" w:hAnsi="Cambria Math"/>
+              <w:lang w:val="it-IT"/>
+            </w:rPr>
+            <m:t>≠</m:t>
+          </m:r>
+          <m:sSub>
+            <m:sSubPr>
+              <m:ctrlPr>
+                <w:rPr>
+                  <w:rFonts w:ascii="Cambria Math" w:hAnsi="Cambria Math"/>
+                  <w:b/>
+                  <w:bCs/>
+                  <w:i/>
+                  <w:lang w:val="it-IT"/>
+                </w:rPr>
+              </m:ctrlPr>
+            </m:sSubPr>
+            <m:e>
+              <m:r>
+                <m:rPr>
+                  <m:sty m:val="bi"/>
+                </m:rPr>
+                <w:rPr>
+                  <w:rFonts w:ascii="Cambria Math" w:hAnsi="Cambria Math"/>
+                  <w:lang w:val="it-IT"/>
+                </w:rPr>
+                <m:t>µ</m:t>
+              </m:r>
+            </m:e>
+            <m:sub>
+              <m:d>
+                <m:dPr>
+                  <m:ctrlPr>
+                    <w:rPr>
+                      <w:rFonts w:ascii="Cambria Math" w:hAnsi="Cambria Math"/>
+                      <w:b/>
+                      <w:bCs/>
+                      <w:i/>
+                      <w:lang w:val="it-IT"/>
+                    </w:rPr>
+                  </m:ctrlPr>
+                </m:dPr>
+                <m:e>
+                  <m:r>
+                    <m:rPr>
+                      <m:sty m:val="bi"/>
+                    </m:rPr>
+                    <w:rPr>
+                      <w:rFonts w:ascii="Cambria Math" w:hAnsi="Cambria Math"/>
+                      <w:lang w:val="it-IT"/>
+                    </w:rPr>
+                    <m:t>T_st234</m:t>
+                  </m:r>
+                </m:e>
+              </m:d>
+            </m:sub>
+          </m:sSub>
+        </m:oMath>
+      </m:oMathPara>
+    </w:p>
+    <w:p>
+      <w:pPr>
+        <w:pStyle w:val="ListParagraph"/>
+        <w:ind w:left="360"/>
+        <w:rPr>
+          <w:b/>
+          <w:bCs/>
+          <w:lang w:val="it-IT"/>
+        </w:rPr>
+      </w:pPr>
+      <m:oMathPara>
+        <m:oMathParaPr>
+          <m:jc m:val="left"/>
+        </m:oMathParaPr>
+        <m:oMath>
+          <m:r>
+            <m:rPr>
+              <m:sty m:val="bi"/>
+            </m:rPr>
+            <w:rPr>
+              <w:rFonts w:ascii="Cambria Math" w:hAnsi="Cambria Math"/>
+              <w:lang w:val="it-IT"/>
+            </w:rPr>
+            <m:t>RC:</m:t>
+          </m:r>
+          <m:d>
+            <m:dPr>
+              <m:begChr m:val="|"/>
+              <m:endChr m:val="|"/>
+              <m:ctrlPr>
+                <w:rPr>
+                  <w:rFonts w:ascii="Cambria Math" w:hAnsi="Cambria Math"/>
+                  <w:b/>
+                  <w:bCs/>
+                  <w:i/>
+                  <w:lang w:val="it-IT"/>
+                </w:rPr>
+              </m:ctrlPr>
+            </m:dPr>
+            <m:e>
+              <m:sSub>
+                <m:sSubPr>
+                  <m:ctrlPr>
+                    <w:rPr>
+                      <w:rFonts w:ascii="Cambria Math" w:hAnsi="Cambria Math"/>
+                      <w:b/>
+                      <w:bCs/>
+                      <w:i/>
+                      <w:lang w:val="it-IT"/>
+                    </w:rPr>
+                  </m:ctrlPr>
+                </m:sSubPr>
+                <m:e>
+                  <m:r>
+                    <m:rPr>
+                      <m:sty m:val="bi"/>
+                    </m:rPr>
+                    <w:rPr>
+                      <w:rFonts w:ascii="Cambria Math" w:hAnsi="Cambria Math"/>
+                      <w:lang w:val="it-IT"/>
+                    </w:rPr>
+                    <m:t>Z</m:t>
+                  </m:r>
+                </m:e>
+                <m:sub>
+                  <m:r>
+                    <m:rPr>
+                      <m:sty m:val="bi"/>
+                    </m:rPr>
+                    <w:rPr>
+                      <w:rFonts w:ascii="Cambria Math" w:hAnsi="Cambria Math"/>
+                      <w:lang w:val="it-IT"/>
+                    </w:rPr>
+                    <m:t>0</m:t>
+                  </m:r>
+                </m:sub>
+              </m:sSub>
+            </m:e>
+          </m:d>
+          <m:r>
+            <m:rPr>
+              <m:sty m:val="bi"/>
+            </m:rPr>
+            <w:rPr>
+              <w:rFonts w:ascii="Cambria Math" w:hAnsi="Cambria Math"/>
+              <w:lang w:val="it-IT"/>
+            </w:rPr>
+            <m:t>&gt;</m:t>
+          </m:r>
+          <m:sSub>
+            <m:sSubPr>
+              <m:ctrlPr>
+                <w:rPr>
+                  <w:rFonts w:ascii="Cambria Math" w:hAnsi="Cambria Math"/>
+                  <w:b/>
+                  <w:bCs/>
+                  <w:i/>
+                  <w:lang w:val="it-IT"/>
+                </w:rPr>
+              </m:ctrlPr>
+            </m:sSubPr>
+            <m:e>
+              <m:r>
+                <m:rPr>
+                  <m:sty m:val="bi"/>
+                </m:rPr>
+                <w:rPr>
+                  <w:rFonts w:ascii="Cambria Math" w:hAnsi="Cambria Math"/>
+                  <w:lang w:val="it-IT"/>
+                </w:rPr>
+                <m:t>Z</m:t>
+              </m:r>
+            </m:e>
+            <m:sub>
+              <m:d>
+                <m:dPr>
+                  <m:ctrlPr>
+                    <w:rPr>
+                      <w:rFonts w:ascii="Cambria Math" w:hAnsi="Cambria Math"/>
+                      <w:b/>
+                      <w:bCs/>
+                      <w:i/>
+                      <w:lang w:val="it-IT"/>
+                    </w:rPr>
+                  </m:ctrlPr>
+                </m:dPr>
+                <m:e>
+                  <m:r>
+                    <m:rPr>
+                      <m:sty m:val="bi"/>
+                    </m:rPr>
+                    <w:rPr>
+                      <w:rFonts w:ascii="Cambria Math" w:hAnsi="Cambria Math"/>
+                      <w:lang w:val="it-IT"/>
+                    </w:rPr>
+                    <m:t>1-α</m:t>
+                  </m:r>
+                </m:e>
+              </m:d>
+            </m:sub>
+          </m:sSub>
+        </m:oMath>
+      </m:oMathPara>
+    </w:p>
+    <w:p>
+      <w:pPr>
+        <w:pStyle w:val="ListParagraph"/>
+        <w:ind w:left="360"/>
+        <w:rPr>
+          <w:b/>
+          <w:bCs/>
+          <w:lang w:val="it-IT"/>
+        </w:rPr>
+      </w:pPr>
+    </w:p>
+    <w:p>
+      <w:pPr>
+        <w:pStyle w:val="ListParagraph"/>
+        <w:ind w:left="360"/>
+        <w:rPr>
+          <w:b/>
+          <w:bCs/>
+          <w:lang w:val="it-IT"/>
+        </w:rPr>
+      </w:pPr>
+    </w:p>
+    <w:p>
+      <w:pPr>
+        <w:pStyle w:val="ListParagraph"/>
+        <w:ind w:left="360"/>
+        <w:rPr>
+          <w:b/>
+          <w:bCs/>
+          <w:lang w:val="it-IT"/>
+        </w:rPr>
+      </w:pPr>
+    </w:p>
+    <w:p>
+      <w:pPr>
+        <w:pStyle w:val="ListParagraph"/>
+        <w:ind w:left="360"/>
+        <w:rPr>
+          <w:b/>
+          <w:bCs/>
+          <w:lang w:val="it-IT"/>
+        </w:rPr>
+      </w:pPr>
+    </w:p>
+    <w:p>
+      <w:pPr>
+        <w:pStyle w:val="ListParagraph"/>
+        <w:ind w:left="360"/>
+        <w:rPr>
+          <w:lang w:val="it-IT"/>
+        </w:rPr>
+      </w:pPr>
+      <w:r>
+        <w:rPr>
+          <w:lang w:val="it-IT"/>
+        </w:rPr>
+        <w:t xml:space="preserve">Il test presenta un p-value di 0.1966. Non vi sono evidenze forti per rifiutare l’ipotesi nulla. </w:t>
+      </w:r>
+      <w:r>
+        <w:rPr>
+          <w:lang w:val="it-IT"/>
+        </w:rPr>
+        <w:br/>
+        <w:t>Si conclude che la temperatura media dei pianeti non è dipendente dal numero di stelle appartenenti al sistema.</w:t>
+      </w:r>
+    </w:p>
+    <w:p>
+      <w:pPr>
+        <w:pStyle w:val="ListParagraph"/>
+        <w:ind w:left="360"/>
+        <w:rPr>
+          <w:lang w:val="it-IT"/>
+        </w:rPr>
+      </w:pPr>
+    </w:p>
+    <w:p>
+      <w:pPr>
+        <w:rPr>
+          <w:b/>
+          <w:bCs/>
+          <w:lang w:val="it-IT"/>
+        </w:rPr>
+      </w:pPr>
+      <w:r>
+        <w:rPr>
+          <w:b/>
+          <w:bCs/>
+          <w:lang w:val="it-IT"/>
+        </w:rPr>
+        <w:t>Metodo di scoperta:</w:t>
+      </w:r>
+    </w:p>
+    <w:p>
+      <w:pPr>
+        <w:pStyle w:val="ListParagraph"/>
+        <w:numPr>
+          <w:ilvl w:val="0"/>
+          <w:numId w:val="3"/>
+        </w:numPr>
+        <w:rPr>
+          <w:b/>
+          <w:bCs/>
+          <w:lang w:val="it-IT"/>
+        </w:rPr>
+      </w:pPr>
+      <w:r>
+        <w:rPr>
+          <w:lang w:val="it-IT"/>
+        </w:rPr>
+        <w:t xml:space="preserve">Si procede ora con il definire un secondo Z-test di tipo bilaterale che verifichi la differenza di temperatura media rilevata in base alla metodologia utilizzata. Il confronto avviene fra i metodi di </w:t>
+      </w:r>
+      <w:r>
+        <w:rPr>
+          <w:b/>
+          <w:bCs/>
+          <w:i/>
+          <w:iCs/>
+          <w:lang w:val="it-IT"/>
+        </w:rPr>
+        <w:t>Transit</w:t>
+      </w:r>
+      <w:r>
+        <w:rPr>
+          <w:b/>
+          <w:bCs/>
+          <w:i/>
+          <w:iCs/>
+          <w:lang w:val="it-IT"/>
+        </w:rPr>
+        <w:t xml:space="preserve"> </w:t>
+      </w:r>
+      <w:r>
+        <w:rPr>
+          <w:i/>
+          <w:iCs/>
+          <w:lang w:val="it-IT"/>
+        </w:rPr>
+        <w:t xml:space="preserve">e </w:t>
+      </w:r>
+      <w:r>
+        <w:rPr>
+          <w:b/>
+          <w:bCs/>
+          <w:i/>
+          <w:iCs/>
+          <w:lang w:val="it-IT"/>
+        </w:rPr>
+        <w:t>Radial Velocity</w:t>
+      </w:r>
+      <w:r>
+        <w:rPr>
+          <w:lang w:val="it-IT"/>
+        </w:rPr>
+        <w:t>, sulle quali è applicabile il TLC.</w:t>
+      </w:r>
+    </w:p>
+    <w:p>
+      <w:pPr>
+        <w:pStyle w:val="ListParagraph"/>
+        <w:rPr>
+          <w:b/>
+          <w:bCs/>
+          <w:lang w:val="it-IT"/>
+        </w:rPr>
+      </w:pPr>
+    </w:p>
+    <w:p>
+      <w:pPr>
+        <w:pStyle w:val="ListParagraph"/>
+        <w:rPr>
+          <w:b/>
+          <w:bCs/>
+          <w:lang w:val="it-IT"/>
+        </w:rPr>
+      </w:pPr>
+      <w:r>
+        <w:rPr>
+          <w:b/>
+          <w:bCs/>
+          <w:noProof/>
+          <w:lang w:val="it-IT"/>
+        </w:rPr>
+        <w:drawing>
+          <wp:anchor distT="0" distB="0" distL="114300" distR="114300" simplePos="0" relativeHeight="251692032" behindDoc="0" locked="0" layoutInCell="1" allowOverlap="1" wp14:anchorId="090FDCEB" wp14:editId="20C989FE">
+            <wp:simplePos x="0" y="0"/>
+            <wp:positionH relativeFrom="column">
+              <wp:posOffset>1695450</wp:posOffset>
+            </wp:positionH>
+            <wp:positionV relativeFrom="paragraph">
+              <wp:posOffset>245745</wp:posOffset>
+            </wp:positionV>
+            <wp:extent cx="5031105" cy="1123950"/>
+            <wp:effectExtent l="0" t="0" r="0" b="0"/>
+            <wp:wrapThrough wrapText="bothSides">
+              <wp:wrapPolygon edited="0">
+                <wp:start x="0" y="0"/>
+                <wp:lineTo x="0" y="21234"/>
+                <wp:lineTo x="21510" y="21234"/>
+                <wp:lineTo x="21510" y="0"/>
+                <wp:lineTo x="0" y="0"/>
+              </wp:wrapPolygon>
+            </wp:wrapThrough>
+            <wp:docPr id="20" name="Picture 20" descr="Graphical user interface, text, application, email&#10;&#10;Description automatically generated"/>
+            <wp:cNvGraphicFramePr>
+              <a:graphicFrameLocks xmlns:a="http://schemas.openxmlformats.org/drawingml/2006/main" noChangeAspect="1"/>
+            </wp:cNvGraphicFramePr>
+            <a:graphic xmlns:a="http://schemas.openxmlformats.org/drawingml/2006/main">
+              <a:graphicData uri="http://schemas.openxmlformats.org/drawingml/2006/picture">
+                <pic:pic xmlns:pic="http://schemas.openxmlformats.org/drawingml/2006/picture">
+                  <pic:nvPicPr>
+                    <pic:cNvPr id="20" name="Picture 20" descr="Graphical user interface, text, application, email&#10;&#10;Description automatically generated"/>
+                    <pic:cNvPicPr/>
+                  </pic:nvPicPr>
+                  <pic:blipFill>
+                    <a:blip r:embed="rId31">
+                      <a:extLst>
+                        <a:ext uri="{28A0092B-C50C-407E-A947-70E740481C1C}">
+                          <a14:useLocalDpi xmlns:a14="http://schemas.microsoft.com/office/drawing/2010/main" val="0"/>
+                        </a:ext>
+                      </a:extLst>
+                    </a:blip>
+                    <a:stretch>
+                      <a:fillRect/>
+                    </a:stretch>
+                  </pic:blipFill>
+                  <pic:spPr>
+                    <a:xfrm>
+                      <a:off x="0" y="0"/>
+                      <a:ext cx="5031105" cy="1123950"/>
+                    </a:xfrm>
+                    <a:prstGeom prst="rect">
+                      <a:avLst/>
+                    </a:prstGeom>
+                  </pic:spPr>
+                </pic:pic>
+              </a:graphicData>
+            </a:graphic>
+            <wp14:sizeRelH relativeFrom="margin">
+              <wp14:pctWidth>0</wp14:pctWidth>
+            </wp14:sizeRelH>
+            <wp14:sizeRelV relativeFrom="margin">
+              <wp14:pctHeight>0</wp14:pctHeight>
+            </wp14:sizeRelV>
+          </wp:anchor>
+        </w:drawing>
+      </w:r>
+      <w:r>
+        <w:rPr>
+          <w:b/>
+          <w:bCs/>
+          <w:lang w:val="it-IT"/>
+        </w:rPr>
+        <w:t>“I metodi di rilevazione influenzano con un forte bias la temperatura media rilevata”</w:t>
+      </w:r>
+    </w:p>
+    <w:p>
+      <w:pPr>
+        <w:spacing w:after="0"/>
+        <w:rPr>
+          <w:b/>
+          <w:bCs/>
+          <w:sz w:val="18"/>
+          <w:szCs w:val="18"/>
+          <w:lang w:val="it-IT"/>
+        </w:rPr>
+      </w:pPr>
+      <m:oMathPara>
+        <m:oMathParaPr>
+          <m:jc m:val="left"/>
+        </m:oMathParaPr>
+        <m:oMath>
+          <m:sSub>
+            <m:sSubPr>
+              <m:ctrlPr>
+                <w:rPr>
+                  <w:rFonts w:ascii="Cambria Math" w:hAnsi="Cambria Math"/>
+                  <w:b/>
+                  <w:bCs/>
+                  <w:i/>
+                  <w:sz w:val="18"/>
+                  <w:szCs w:val="18"/>
+                  <w:lang w:val="it-IT"/>
+                </w:rPr>
+              </m:ctrlPr>
+            </m:sSubPr>
+            <m:e>
+              <m:r>
+                <m:rPr>
+                  <m:sty m:val="bi"/>
+                </m:rPr>
+                <w:rPr>
+                  <w:rFonts w:ascii="Cambria Math" w:hAnsi="Cambria Math"/>
+                  <w:sz w:val="18"/>
+                  <w:szCs w:val="18"/>
+                  <w:lang w:val="it-IT"/>
+                </w:rPr>
+                <m:t>H</m:t>
+              </m:r>
+            </m:e>
+            <m:sub>
+              <m:r>
+                <m:rPr>
+                  <m:sty m:val="bi"/>
+                </m:rPr>
+                <w:rPr>
+                  <w:rFonts w:ascii="Cambria Math" w:hAnsi="Cambria Math"/>
+                  <w:sz w:val="18"/>
+                  <w:szCs w:val="18"/>
+                  <w:lang w:val="it-IT"/>
+                </w:rPr>
+                <m:t>0</m:t>
+              </m:r>
+            </m:sub>
+          </m:sSub>
+          <m:r>
+            <m:rPr>
+              <m:sty m:val="bi"/>
+            </m:rPr>
+            <w:rPr>
+              <w:rFonts w:ascii="Cambria Math" w:hAnsi="Cambria Math"/>
+              <w:sz w:val="18"/>
+              <w:szCs w:val="18"/>
+              <w:lang w:val="it-IT"/>
+            </w:rPr>
+            <m:t>:</m:t>
+          </m:r>
+          <m:sSub>
+            <m:sSubPr>
+              <m:ctrlPr>
+                <w:rPr>
+                  <w:rFonts w:ascii="Cambria Math" w:hAnsi="Cambria Math"/>
+                  <w:b/>
+                  <w:bCs/>
+                  <w:i/>
+                  <w:sz w:val="18"/>
+                  <w:szCs w:val="18"/>
+                  <w:lang w:val="it-IT"/>
+                </w:rPr>
+              </m:ctrlPr>
+            </m:sSubPr>
+            <m:e>
+              <m:r>
+                <m:rPr>
+                  <m:sty m:val="bi"/>
+                </m:rPr>
+                <w:rPr>
+                  <w:rFonts w:ascii="Cambria Math" w:hAnsi="Cambria Math"/>
+                  <w:sz w:val="18"/>
+                  <w:szCs w:val="18"/>
+                  <w:lang w:val="it-IT"/>
+                </w:rPr>
+                <m:t>µ</m:t>
+              </m:r>
+            </m:e>
+            <m:sub>
+              <m:d>
+                <m:dPr>
+                  <m:ctrlPr>
+                    <w:rPr>
+                      <w:rFonts w:ascii="Cambria Math" w:hAnsi="Cambria Math"/>
+                      <w:b/>
+                      <w:bCs/>
+                      <w:i/>
+                      <w:sz w:val="18"/>
+                      <w:szCs w:val="18"/>
+                      <w:lang w:val="it-IT"/>
+                    </w:rPr>
+                  </m:ctrlPr>
+                </m:dPr>
+                <m:e>
+                  <m:sSub>
+                    <m:sSubPr>
+                      <m:ctrlPr>
+                        <w:rPr>
+                          <w:rFonts w:ascii="Cambria Math" w:hAnsi="Cambria Math"/>
+                          <w:b/>
+                          <w:bCs/>
+                          <w:i/>
+                          <w:sz w:val="18"/>
+                          <w:szCs w:val="18"/>
+                          <w:lang w:val="it-IT"/>
+                        </w:rPr>
+                      </m:ctrlPr>
+                    </m:sSubPr>
+                    <m:e>
+                      <m:r>
+                        <m:rPr>
+                          <m:sty m:val="bi"/>
+                        </m:rPr>
+                        <w:rPr>
+                          <w:rFonts w:ascii="Cambria Math" w:hAnsi="Cambria Math"/>
+                          <w:sz w:val="18"/>
+                          <w:szCs w:val="18"/>
+                          <w:lang w:val="it-IT"/>
+                        </w:rPr>
+                        <m:t>T</m:t>
+                      </m:r>
+                    </m:e>
+                    <m:sub>
+                      <m:r>
+                        <m:rPr>
+                          <m:sty m:val="bi"/>
+                        </m:rPr>
+                        <w:rPr>
+                          <w:rFonts w:ascii="Cambria Math" w:hAnsi="Cambria Math"/>
+                          <w:sz w:val="18"/>
+                          <w:szCs w:val="18"/>
+                          <w:lang w:val="it-IT"/>
+                        </w:rPr>
+                        <m:t xml:space="preserve"> _</m:t>
+                      </m:r>
+                    </m:sub>
+                  </m:sSub>
+                  <m:r>
+                    <m:rPr>
+                      <m:sty m:val="bi"/>
+                    </m:rPr>
+                    <w:rPr>
+                      <w:rFonts w:ascii="Cambria Math" w:hAnsi="Cambria Math"/>
+                      <w:sz w:val="18"/>
+                      <w:szCs w:val="18"/>
+                      <w:lang w:val="it-IT"/>
+                    </w:rPr>
+                    <m:t>rv</m:t>
+                  </m:r>
+                </m:e>
+              </m:d>
+            </m:sub>
+          </m:sSub>
+          <m:r>
+            <m:rPr>
+              <m:sty m:val="bi"/>
+            </m:rPr>
+            <w:rPr>
+              <w:rFonts w:ascii="Cambria Math" w:hAnsi="Cambria Math"/>
+              <w:sz w:val="18"/>
+              <w:szCs w:val="18"/>
+              <w:lang w:val="it-IT"/>
+            </w:rPr>
+            <m:t>=</m:t>
+          </m:r>
+          <m:sSub>
+            <m:sSubPr>
+              <m:ctrlPr>
+                <w:rPr>
+                  <w:rFonts w:ascii="Cambria Math" w:hAnsi="Cambria Math"/>
+                  <w:b/>
+                  <w:bCs/>
+                  <w:i/>
+                  <w:sz w:val="18"/>
+                  <w:szCs w:val="18"/>
+                  <w:lang w:val="it-IT"/>
+                </w:rPr>
+              </m:ctrlPr>
+            </m:sSubPr>
+            <m:e>
+              <m:r>
+                <m:rPr>
+                  <m:sty m:val="bi"/>
+                </m:rPr>
+                <w:rPr>
+                  <w:rFonts w:ascii="Cambria Math" w:hAnsi="Cambria Math"/>
+                  <w:sz w:val="18"/>
+                  <w:szCs w:val="18"/>
+                  <w:lang w:val="it-IT"/>
+                </w:rPr>
+                <m:t>µ</m:t>
+              </m:r>
+            </m:e>
+            <m:sub>
+              <m:d>
+                <m:dPr>
+                  <m:ctrlPr>
+                    <w:rPr>
+                      <w:rFonts w:ascii="Cambria Math" w:hAnsi="Cambria Math"/>
+                      <w:b/>
+                      <w:bCs/>
+                      <w:i/>
+                      <w:sz w:val="18"/>
+                      <w:szCs w:val="18"/>
+                      <w:lang w:val="it-IT"/>
+                    </w:rPr>
+                  </m:ctrlPr>
+                </m:dPr>
+                <m:e>
+                  <m:r>
+                    <m:rPr>
+                      <m:sty m:val="bi"/>
+                    </m:rPr>
+                    <w:rPr>
+                      <w:rFonts w:ascii="Cambria Math" w:hAnsi="Cambria Math"/>
+                      <w:sz w:val="18"/>
+                      <w:szCs w:val="18"/>
+                      <w:lang w:val="it-IT"/>
+                    </w:rPr>
+                    <m:t>T_</m:t>
+                  </m:r>
+                  <m:r>
+                    <m:rPr>
+                      <m:sty m:val="bi"/>
+                    </m:rPr>
+                    <w:rPr>
+                      <w:rFonts w:ascii="Cambria Math" w:hAnsi="Cambria Math"/>
+                      <w:sz w:val="18"/>
+                      <w:szCs w:val="18"/>
+                      <w:lang w:val="it-IT"/>
+                    </w:rPr>
+                    <m:t>trans</m:t>
+                  </m:r>
+                </m:e>
+              </m:d>
+            </m:sub>
+          </m:sSub>
+        </m:oMath>
+      </m:oMathPara>
+    </w:p>
+    <w:p>
+      <w:pPr>
+        <w:spacing w:after="0"/>
+        <w:rPr>
+          <w:b/>
+          <w:bCs/>
+          <w:sz w:val="18"/>
+          <w:szCs w:val="18"/>
+          <w:lang w:val="it-IT"/>
+        </w:rPr>
+      </w:pPr>
+      <m:oMathPara>
+        <m:oMathParaPr>
+          <m:jc m:val="left"/>
+        </m:oMathParaPr>
+        <m:oMath>
+          <m:sSub>
+            <m:sSubPr>
+              <m:ctrlPr>
+                <w:rPr>
+                  <w:rFonts w:ascii="Cambria Math" w:hAnsi="Cambria Math"/>
+                  <w:b/>
+                  <w:bCs/>
+                  <w:i/>
+                  <w:sz w:val="18"/>
+                  <w:szCs w:val="18"/>
+                  <w:lang w:val="it-IT"/>
+                </w:rPr>
+              </m:ctrlPr>
+            </m:sSubPr>
+            <m:e>
+              <m:r>
+                <m:rPr>
+                  <m:sty m:val="bi"/>
+                </m:rPr>
+                <w:rPr>
+                  <w:rFonts w:ascii="Cambria Math" w:hAnsi="Cambria Math"/>
+                  <w:sz w:val="18"/>
+                  <w:szCs w:val="18"/>
+                  <w:lang w:val="it-IT"/>
+                </w:rPr>
+                <m:t>H</m:t>
+              </m:r>
+            </m:e>
+            <m:sub>
+              <m:r>
+                <m:rPr>
+                  <m:sty m:val="bi"/>
+                </m:rPr>
+                <w:rPr>
+                  <w:rFonts w:ascii="Cambria Math" w:hAnsi="Cambria Math"/>
+                  <w:sz w:val="18"/>
+                  <w:szCs w:val="18"/>
+                  <w:lang w:val="it-IT"/>
+                </w:rPr>
+                <m:t>1</m:t>
+              </m:r>
+            </m:sub>
+          </m:sSub>
+          <m:r>
+            <m:rPr>
+              <m:sty m:val="bi"/>
+            </m:rPr>
+            <w:rPr>
+              <w:rFonts w:ascii="Cambria Math" w:hAnsi="Cambria Math"/>
+              <w:sz w:val="18"/>
+              <w:szCs w:val="18"/>
+              <w:lang w:val="it-IT"/>
+            </w:rPr>
+            <m:t>:</m:t>
+          </m:r>
+          <m:sSub>
+            <m:sSubPr>
+              <m:ctrlPr>
+                <w:rPr>
+                  <w:rFonts w:ascii="Cambria Math" w:hAnsi="Cambria Math"/>
+                  <w:b/>
+                  <w:bCs/>
+                  <w:i/>
+                  <w:sz w:val="18"/>
+                  <w:szCs w:val="18"/>
+                  <w:lang w:val="it-IT"/>
+                </w:rPr>
+              </m:ctrlPr>
+            </m:sSubPr>
+            <m:e>
+              <m:r>
+                <m:rPr>
+                  <m:sty m:val="bi"/>
+                </m:rPr>
+                <w:rPr>
+                  <w:rFonts w:ascii="Cambria Math" w:hAnsi="Cambria Math"/>
+                  <w:sz w:val="18"/>
+                  <w:szCs w:val="18"/>
+                  <w:lang w:val="it-IT"/>
+                </w:rPr>
+                <m:t>µ</m:t>
+              </m:r>
+            </m:e>
+            <m:sub>
+              <m:d>
+                <m:dPr>
+                  <m:ctrlPr>
+                    <w:rPr>
+                      <w:rFonts w:ascii="Cambria Math" w:hAnsi="Cambria Math"/>
+                      <w:b/>
+                      <w:bCs/>
+                      <w:i/>
+                      <w:sz w:val="18"/>
+                      <w:szCs w:val="18"/>
+                      <w:lang w:val="it-IT"/>
+                    </w:rPr>
+                  </m:ctrlPr>
+                </m:dPr>
+                <m:e>
+                  <m:sSub>
+                    <m:sSubPr>
+                      <m:ctrlPr>
+                        <w:rPr>
+                          <w:rFonts w:ascii="Cambria Math" w:hAnsi="Cambria Math"/>
+                          <w:b/>
+                          <w:bCs/>
+                          <w:i/>
+                          <w:sz w:val="18"/>
+                          <w:szCs w:val="18"/>
+                          <w:lang w:val="it-IT"/>
+                        </w:rPr>
+                      </m:ctrlPr>
+                    </m:sSubPr>
+                    <m:e>
+                      <m:r>
+                        <m:rPr>
+                          <m:sty m:val="bi"/>
+                        </m:rPr>
+                        <w:rPr>
+                          <w:rFonts w:ascii="Cambria Math" w:hAnsi="Cambria Math"/>
+                          <w:sz w:val="18"/>
+                          <w:szCs w:val="18"/>
+                          <w:lang w:val="it-IT"/>
+                        </w:rPr>
+                        <m:t>T</m:t>
+                      </m:r>
+                    </m:e>
+                    <m:sub>
+                      <m:r>
+                        <m:rPr>
+                          <m:sty m:val="bi"/>
+                        </m:rPr>
+                        <w:rPr>
+                          <w:rFonts w:ascii="Cambria Math" w:hAnsi="Cambria Math"/>
+                          <w:sz w:val="18"/>
+                          <w:szCs w:val="18"/>
+                          <w:lang w:val="it-IT"/>
+                        </w:rPr>
+                        <m:t xml:space="preserve"> _</m:t>
+                      </m:r>
+                    </m:sub>
+                  </m:sSub>
+                  <m:r>
+                    <m:rPr>
+                      <m:sty m:val="bi"/>
+                    </m:rPr>
+                    <w:rPr>
+                      <w:rFonts w:ascii="Cambria Math" w:hAnsi="Cambria Math"/>
+                      <w:sz w:val="18"/>
+                      <w:szCs w:val="18"/>
+                      <w:lang w:val="it-IT"/>
+                    </w:rPr>
+                    <m:t>rv</m:t>
+                  </m:r>
+                </m:e>
+              </m:d>
+            </m:sub>
+          </m:sSub>
+          <m:r>
+            <m:rPr>
+              <m:sty m:val="bi"/>
+            </m:rPr>
+            <w:rPr>
+              <w:rFonts w:ascii="Cambria Math" w:hAnsi="Cambria Math"/>
+              <w:sz w:val="18"/>
+              <w:szCs w:val="18"/>
+              <w:lang w:val="it-IT"/>
+            </w:rPr>
+            <m:t>≠</m:t>
+          </m:r>
+          <m:sSub>
+            <m:sSubPr>
+              <m:ctrlPr>
+                <w:rPr>
+                  <w:rFonts w:ascii="Cambria Math" w:hAnsi="Cambria Math"/>
+                  <w:b/>
+                  <w:bCs/>
+                  <w:i/>
+                  <w:sz w:val="18"/>
+                  <w:szCs w:val="18"/>
+                  <w:lang w:val="it-IT"/>
+                </w:rPr>
+              </m:ctrlPr>
+            </m:sSubPr>
+            <m:e>
+              <m:r>
+                <m:rPr>
+                  <m:sty m:val="bi"/>
+                </m:rPr>
+                <w:rPr>
+                  <w:rFonts w:ascii="Cambria Math" w:hAnsi="Cambria Math"/>
+                  <w:sz w:val="18"/>
+                  <w:szCs w:val="18"/>
+                  <w:lang w:val="it-IT"/>
+                </w:rPr>
+                <m:t>µ</m:t>
+              </m:r>
+            </m:e>
+            <m:sub>
+              <m:d>
+                <m:dPr>
+                  <m:ctrlPr>
+                    <w:rPr>
+                      <w:rFonts w:ascii="Cambria Math" w:hAnsi="Cambria Math"/>
+                      <w:b/>
+                      <w:bCs/>
+                      <w:i/>
+                      <w:sz w:val="18"/>
+                      <w:szCs w:val="18"/>
+                      <w:lang w:val="it-IT"/>
+                    </w:rPr>
+                  </m:ctrlPr>
+                </m:dPr>
+                <m:e>
+                  <m:r>
+                    <m:rPr>
+                      <m:sty m:val="bi"/>
+                    </m:rPr>
+                    <w:rPr>
+                      <w:rFonts w:ascii="Cambria Math" w:hAnsi="Cambria Math"/>
+                      <w:sz w:val="18"/>
+                      <w:szCs w:val="18"/>
+                      <w:lang w:val="it-IT"/>
+                    </w:rPr>
+                    <m:t>T_</m:t>
+                  </m:r>
+                  <m:r>
+                    <m:rPr>
+                      <m:sty m:val="bi"/>
+                    </m:rPr>
+                    <w:rPr>
+                      <w:rFonts w:ascii="Cambria Math" w:hAnsi="Cambria Math"/>
+                      <w:sz w:val="18"/>
+                      <w:szCs w:val="18"/>
+                      <w:lang w:val="it-IT"/>
+                    </w:rPr>
+                    <m:t>trans</m:t>
+                  </m:r>
+                </m:e>
+              </m:d>
+            </m:sub>
+          </m:sSub>
+        </m:oMath>
+      </m:oMathPara>
+    </w:p>
+    <w:p>
+      <w:pPr>
+        <w:spacing w:after="0"/>
+        <w:rPr>
+          <w:b/>
+          <w:bCs/>
+          <w:sz w:val="18"/>
+          <w:szCs w:val="18"/>
+          <w:lang w:val="it-IT"/>
+        </w:rPr>
+      </w:pPr>
+      <m:oMathPara>
+        <m:oMathParaPr>
+          <m:jc m:val="left"/>
+        </m:oMathParaPr>
+        <m:oMath>
+          <m:r>
+            <m:rPr>
+              <m:sty m:val="bi"/>
+            </m:rPr>
+            <w:rPr>
+              <w:rFonts w:ascii="Cambria Math" w:hAnsi="Cambria Math"/>
+              <w:sz w:val="18"/>
+              <w:szCs w:val="18"/>
+              <w:lang w:val="it-IT"/>
+            </w:rPr>
+            <m:t>R</m:t>
+          </m:r>
+          <m:r>
+            <m:rPr>
+              <m:sty m:val="bi"/>
+            </m:rPr>
+            <w:rPr>
+              <w:rFonts w:ascii="Cambria Math" w:hAnsi="Cambria Math"/>
+              <w:sz w:val="18"/>
+              <w:szCs w:val="18"/>
+              <w:lang w:val="it-IT"/>
+            </w:rPr>
+            <m:t>C:</m:t>
+          </m:r>
+          <m:d>
+            <m:dPr>
+              <m:begChr m:val="|"/>
+              <m:endChr m:val="|"/>
+              <m:ctrlPr>
+                <w:rPr>
+                  <w:rFonts w:ascii="Cambria Math" w:hAnsi="Cambria Math"/>
+                  <w:b/>
+                  <w:bCs/>
+                  <w:i/>
+                  <w:sz w:val="18"/>
+                  <w:szCs w:val="18"/>
+                  <w:lang w:val="it-IT"/>
+                </w:rPr>
+              </m:ctrlPr>
+            </m:dPr>
+            <m:e>
+              <m:sSub>
+                <m:sSubPr>
+                  <m:ctrlPr>
+                    <w:rPr>
+                      <w:rFonts w:ascii="Cambria Math" w:hAnsi="Cambria Math"/>
+                      <w:b/>
+                      <w:bCs/>
+                      <w:i/>
+                      <w:sz w:val="18"/>
+                      <w:szCs w:val="18"/>
+                      <w:lang w:val="it-IT"/>
+                    </w:rPr>
+                  </m:ctrlPr>
+                </m:sSubPr>
+                <m:e>
+                  <m:r>
+                    <m:rPr>
+                      <m:sty m:val="bi"/>
+                    </m:rPr>
+                    <w:rPr>
+                      <w:rFonts w:ascii="Cambria Math" w:hAnsi="Cambria Math"/>
+                      <w:sz w:val="18"/>
+                      <w:szCs w:val="18"/>
+                      <w:lang w:val="it-IT"/>
+                    </w:rPr>
+                    <m:t>Z</m:t>
+                  </m:r>
+                </m:e>
+                <m:sub>
+                  <m:r>
+                    <m:rPr>
+                      <m:sty m:val="bi"/>
+                    </m:rPr>
+                    <w:rPr>
+                      <w:rFonts w:ascii="Cambria Math" w:hAnsi="Cambria Math"/>
+                      <w:sz w:val="18"/>
+                      <w:szCs w:val="18"/>
+                      <w:lang w:val="it-IT"/>
+                    </w:rPr>
+                    <m:t>0</m:t>
+                  </m:r>
+                </m:sub>
+              </m:sSub>
+            </m:e>
+          </m:d>
+          <m:r>
+            <m:rPr>
+              <m:sty m:val="bi"/>
+            </m:rPr>
+            <w:rPr>
+              <w:rFonts w:ascii="Cambria Math" w:hAnsi="Cambria Math"/>
+              <w:sz w:val="18"/>
+              <w:szCs w:val="18"/>
+              <w:lang w:val="it-IT"/>
+            </w:rPr>
+            <m:t>&gt;</m:t>
+          </m:r>
+          <m:sSub>
+            <m:sSubPr>
+              <m:ctrlPr>
+                <w:rPr>
+                  <w:rFonts w:ascii="Cambria Math" w:hAnsi="Cambria Math"/>
+                  <w:b/>
+                  <w:bCs/>
+                  <w:i/>
+                  <w:sz w:val="18"/>
+                  <w:szCs w:val="18"/>
+                  <w:lang w:val="it-IT"/>
+                </w:rPr>
+              </m:ctrlPr>
+            </m:sSubPr>
+            <m:e>
+              <m:r>
+                <m:rPr>
+                  <m:sty m:val="bi"/>
+                </m:rPr>
+                <w:rPr>
+                  <w:rFonts w:ascii="Cambria Math" w:hAnsi="Cambria Math"/>
+                  <w:sz w:val="18"/>
+                  <w:szCs w:val="18"/>
+                  <w:lang w:val="it-IT"/>
+                </w:rPr>
+                <m:t>Z</m:t>
+              </m:r>
+            </m:e>
+            <m:sub>
+              <m:d>
+                <m:dPr>
+                  <m:ctrlPr>
+                    <w:rPr>
+                      <w:rFonts w:ascii="Cambria Math" w:hAnsi="Cambria Math"/>
+                      <w:b/>
+                      <w:bCs/>
+                      <w:i/>
+                      <w:sz w:val="18"/>
+                      <w:szCs w:val="18"/>
+                      <w:lang w:val="it-IT"/>
+                    </w:rPr>
+                  </m:ctrlPr>
+                </m:dPr>
+                <m:e>
+                  <m:r>
+                    <m:rPr>
+                      <m:sty m:val="bi"/>
+                    </m:rPr>
+                    <w:rPr>
+                      <w:rFonts w:ascii="Cambria Math" w:hAnsi="Cambria Math"/>
+                      <w:sz w:val="18"/>
+                      <w:szCs w:val="18"/>
+                      <w:lang w:val="it-IT"/>
+                    </w:rPr>
+                    <m:t>1-α</m:t>
+                  </m:r>
+                </m:e>
+              </m:d>
+            </m:sub>
+          </m:sSub>
+        </m:oMath>
+      </m:oMathPara>
+    </w:p>
+    <w:p>
+      <w:pPr>
+        <w:rPr>
+          <w:b/>
+          <w:bCs/>
+          <w:lang w:val="it-IT"/>
+        </w:rPr>
+      </w:pPr>
+    </w:p>
+    <w:p>
+      <w:pPr>
+        <w:pStyle w:val="ListParagraph"/>
+        <w:ind w:left="360"/>
+        <w:rPr>
+          <w:b/>
+          <w:bCs/>
+          <w:lang w:val="it-IT"/>
+        </w:rPr>
+      </w:pPr>
+    </w:p>
+    <w:p>
+      <w:pPr>
+        <w:pStyle w:val="ListParagraph"/>
+        <w:ind w:left="360"/>
+        <w:rPr>
+          <w:b/>
+          <w:bCs/>
+          <w:lang w:val="it-IT"/>
+        </w:rPr>
+      </w:pPr>
+    </w:p>
+    <w:p>
+      <w:pPr>
+        <w:pStyle w:val="ListParagraph"/>
+        <w:ind w:left="360"/>
+        <w:rPr>
+          <w:lang w:val="it-IT"/>
+        </w:rPr>
+      </w:pPr>
+      <w:r>
+        <w:rPr>
+          <w:lang w:val="it-IT"/>
+        </w:rPr>
+        <w:lastRenderedPageBreak/>
+        <w:t>Il p-value estremamente basso ci permette d iavere forte evidenze contro l’ipotesi nulla. Dunque, si assume vera l’ipotesi alternativa per cui le medie non coincidono.</w:t>
+      </w:r>
+    </w:p>
+    <w:p>
+      <w:pPr>
+        <w:pStyle w:val="ListParagraph"/>
+        <w:ind w:left="360"/>
+        <w:rPr>
+          <w:lang w:val="it-IT"/>
+        </w:rPr>
+      </w:pPr>
+    </w:p>
+    <w:p>
+      <w:pPr>
+        <w:pStyle w:val="ListParagraph"/>
+        <w:ind w:left="360"/>
+        <w:rPr>
+          <w:lang w:val="it-IT"/>
+        </w:rPr>
+      </w:pPr>
+    </w:p>
+    <w:p>
+      <w:pPr>
+        <w:pStyle w:val="ListParagraph"/>
+        <w:ind w:left="360"/>
+        <w:rPr>
+          <w:lang w:val="it-IT"/>
+        </w:rPr>
+      </w:pPr>
+    </w:p>
+    <w:p>
+      <w:pPr>
+        <w:pStyle w:val="ListParagraph"/>
+        <w:ind w:left="360"/>
+        <w:rPr>
+          <w:lang w:val="it-IT"/>
+        </w:rPr>
+      </w:pPr>
+    </w:p>
+    <w:p>
+      <w:pPr>
+        <w:pStyle w:val="ListParagraph"/>
+        <w:ind w:left="360"/>
+        <w:rPr>
+          <w:lang w:val="it-IT"/>
+        </w:rPr>
+      </w:pPr>
+    </w:p>
+    <w:p>
+      <w:pPr>
+        <w:pStyle w:val="ListParagraph"/>
+        <w:ind w:left="360"/>
+        <w:rPr>
+          <w:lang w:val="it-IT"/>
+        </w:rPr>
+      </w:pPr>
+    </w:p>
+    <w:p>
+      <w:pPr>
+        <w:pStyle w:val="ListParagraph"/>
+        <w:ind w:left="360"/>
+        <w:rPr>
+          <w:lang w:val="it-IT"/>
+        </w:rPr>
+      </w:pPr>
+    </w:p>
+    <w:p>
+      <w:pPr>
+        <w:pStyle w:val="ListParagraph"/>
+        <w:ind w:left="360"/>
+        <w:rPr>
+          <w:lang w:val="it-IT"/>
+        </w:rPr>
+      </w:pPr>
+    </w:p>
+    <w:p>
+      <w:pPr>
+        <w:pStyle w:val="ListParagraph"/>
+        <w:ind w:left="360"/>
+        <w:rPr>
+          <w:lang w:val="it-IT"/>
+        </w:rPr>
+      </w:pPr>
+    </w:p>
+    <w:p>
+      <w:pPr>
+        <w:pStyle w:val="ListParagraph"/>
+        <w:ind w:left="360"/>
+        <w:rPr>
+          <w:lang w:val="it-IT"/>
+        </w:rPr>
+      </w:pPr>
+    </w:p>
+    <w:p>
+      <w:pPr>
+        <w:pStyle w:val="ListParagraph"/>
+        <w:ind w:left="360"/>
+        <w:rPr>
+          <w:lang w:val="it-IT"/>
+        </w:rPr>
+      </w:pPr>
+    </w:p>
+    <w:p>
+      <w:pPr>
+        <w:pStyle w:val="ListParagraph"/>
+        <w:ind w:left="360"/>
+        <w:rPr>
+          <w:lang w:val="it-IT"/>
+        </w:rPr>
+      </w:pPr>
+    </w:p>
+    <w:p>
+      <w:pPr>
+        <w:pStyle w:val="ListParagraph"/>
+        <w:ind w:left="360"/>
+        <w:rPr>
+          <w:lang w:val="it-IT"/>
+        </w:rPr>
+      </w:pPr>
+    </w:p>
+    <w:p>
+      <w:pPr>
+        <w:pStyle w:val="ListParagraph"/>
+        <w:ind w:left="360"/>
+        <w:rPr>
+          <w:lang w:val="it-IT"/>
+        </w:rPr>
+      </w:pPr>
+    </w:p>
+    <w:p>
+      <w:pPr>
+        <w:pStyle w:val="ListParagraph"/>
+        <w:ind w:left="360"/>
+        <w:rPr>
+          <w:lang w:val="it-IT"/>
+        </w:rPr>
+      </w:pPr>
+    </w:p>
+    <w:p>
+      <w:pPr>
+        <w:pStyle w:val="ListParagraph"/>
+        <w:ind w:left="360"/>
+        <w:rPr>
+          <w:lang w:val="it-IT"/>
+        </w:rPr>
+      </w:pPr>
+    </w:p>
+    <w:p>
+      <w:pPr>
+        <w:pStyle w:val="ListParagraph"/>
+        <w:ind w:left="360"/>
+        <w:rPr>
+          <w:lang w:val="it-IT"/>
+        </w:rPr>
+      </w:pPr>
+    </w:p>
+    <w:p>
+      <w:pPr>
+        <w:pStyle w:val="ListParagraph"/>
+        <w:ind w:left="360"/>
+        <w:rPr>
+          <w:lang w:val="it-IT"/>
+        </w:rPr>
+      </w:pPr>
+    </w:p>
+    <w:p>
+      <w:pPr>
+        <w:pStyle w:val="ListParagraph"/>
+        <w:ind w:left="360"/>
+        <w:rPr>
+          <w:lang w:val="it-IT"/>
+        </w:rPr>
+      </w:pPr>
+    </w:p>
+    <w:p>
+      <w:pPr>
+        <w:pStyle w:val="ListParagraph"/>
+        <w:ind w:left="360"/>
+        <w:rPr>
+          <w:lang w:val="it-IT"/>
+        </w:rPr>
+      </w:pPr>
+    </w:p>
+    <w:p>
+      <w:pPr>
+        <w:pStyle w:val="ListParagraph"/>
+        <w:ind w:left="360"/>
+        <w:rPr>
+          <w:lang w:val="it-IT"/>
+        </w:rPr>
+      </w:pPr>
+    </w:p>
+    <w:p>
+      <w:pPr>
+        <w:pStyle w:val="ListParagraph"/>
+        <w:ind w:left="360"/>
+        <w:rPr>
+          <w:sz w:val="48"/>
+          <w:szCs w:val="48"/>
+          <w:lang w:val="it-IT"/>
+        </w:rPr>
+      </w:pPr>
+      <w:r>
+        <w:rPr>
+          <w:sz w:val="48"/>
+          <w:szCs w:val="48"/>
+          <w:lang w:val="it-IT"/>
+        </w:rPr>
+        <w:t>MANCA PEZZO IN CUI PARLO DI T_IMA</w:t>
+      </w:r>
+    </w:p>
+    <w:p>
+      <w:pPr>
+        <w:pStyle w:val="ListParagraph"/>
+        <w:ind w:left="360"/>
+        <w:rPr>
+          <w:lang w:val="it-IT"/>
+        </w:rPr>
+      </w:pPr>
+    </w:p>
+    <w:p>
+      <w:pPr>
+        <w:pStyle w:val="ListParagraph"/>
+        <w:ind w:left="360"/>
+        <w:rPr>
+          <w:lang w:val="it-IT"/>
+        </w:rPr>
+      </w:pPr>
+    </w:p>
+    <w:p>
+      <w:pPr>
+        <w:pStyle w:val="ListParagraph"/>
+        <w:ind w:left="360"/>
+        <w:rPr>
+          <w:lang w:val="it-IT"/>
+        </w:rPr>
+      </w:pPr>
+    </w:p>
+    <w:p>
+      <w:pPr>
+        <w:pStyle w:val="ListParagraph"/>
+        <w:ind w:left="360"/>
+        <w:rPr>
+          <w:lang w:val="it-IT"/>
+        </w:rPr>
+      </w:pPr>
+    </w:p>
+    <w:p>
+      <w:pPr>
+        <w:pStyle w:val="ListParagraph"/>
+        <w:ind w:left="360"/>
+        <w:rPr>
+          <w:lang w:val="it-IT"/>
+        </w:rPr>
+      </w:pPr>
+    </w:p>
+    <w:p>
+      <w:pPr>
+        <w:pStyle w:val="ListParagraph"/>
+        <w:ind w:left="360"/>
+        <w:rPr>
+          <w:lang w:val="it-IT"/>
+        </w:rPr>
+      </w:pPr>
+    </w:p>
+    <w:p>
+      <w:pPr>
+        <w:pStyle w:val="ListParagraph"/>
+        <w:ind w:left="360"/>
+        <w:rPr>
+          <w:lang w:val="it-IT"/>
+        </w:rPr>
+      </w:pPr>
+    </w:p>
+    <w:p>
+      <w:pPr>
+        <w:pStyle w:val="ListParagraph"/>
+        <w:ind w:left="360"/>
+        <w:rPr>
+          <w:lang w:val="it-IT"/>
+        </w:rPr>
+      </w:pPr>
+    </w:p>
+    <w:p>
+      <w:pPr>
+        <w:pStyle w:val="ListParagraph"/>
+        <w:ind w:left="360"/>
+        <w:rPr>
+          <w:lang w:val="it-IT"/>
+        </w:rPr>
+      </w:pPr>
+    </w:p>
+    <w:p>
+      <w:pPr>
+        <w:pStyle w:val="ListParagraph"/>
+        <w:ind w:left="360"/>
+        <w:rPr>
+          <w:lang w:val="it-IT"/>
+        </w:rPr>
+      </w:pPr>
+    </w:p>
+    <w:p>
+      <w:pPr>
+        <w:pStyle w:val="ListParagraph"/>
+        <w:ind w:left="360"/>
+        <w:rPr>
+          <w:lang w:val="it-IT"/>
+        </w:rPr>
+      </w:pPr>
+    </w:p>
+    <w:p>
+      <w:pPr>
+        <w:pStyle w:val="ListParagraph"/>
+        <w:ind w:left="360"/>
+        <w:rPr>
+          <w:lang w:val="it-IT"/>
+        </w:rPr>
+      </w:pPr>
+    </w:p>
+    <w:p>
+      <w:pPr>
+        <w:pStyle w:val="ListParagraph"/>
+        <w:ind w:left="360"/>
+        <w:rPr>
+          <w:lang w:val="it-IT"/>
+        </w:rPr>
+      </w:pPr>
+    </w:p>
+    <w:p>
+      <w:pPr>
+        <w:pStyle w:val="ListParagraph"/>
+        <w:ind w:left="360"/>
+        <w:rPr>
+          <w:lang w:val="it-IT"/>
+        </w:rPr>
+      </w:pPr>
+    </w:p>
+    <w:p>
+      <w:pPr>
+        <w:pStyle w:val="ListParagraph"/>
+        <w:ind w:left="360"/>
+        <w:rPr>
+          <w:lang w:val="it-IT"/>
+        </w:rPr>
+      </w:pPr>
+    </w:p>
+    <w:p>
+      <w:pPr>
+        <w:pStyle w:val="ListParagraph"/>
+        <w:ind w:left="360"/>
+        <w:rPr>
+          <w:lang w:val="it-IT"/>
+        </w:rPr>
+      </w:pPr>
+    </w:p>
+    <w:p>
+      <w:pPr>
+        <w:pStyle w:val="ListParagraph"/>
+        <w:ind w:left="360"/>
+        <w:rPr>
+          <w:lang w:val="it-IT"/>
+        </w:rPr>
+      </w:pPr>
+    </w:p>
+    <w:p>
+      <w:pPr>
+        <w:pStyle w:val="ListParagraph"/>
+        <w:ind w:left="360"/>
+        <w:rPr>
+          <w:lang w:val="it-IT"/>
+        </w:rPr>
+      </w:pPr>
+    </w:p>
+    <w:p>
+      <w:pPr>
+        <w:pStyle w:val="ListParagraph"/>
+        <w:ind w:left="360"/>
+        <w:rPr>
+          <w:lang w:val="it-IT"/>
+        </w:rPr>
+      </w:pPr>
+    </w:p>
+    <w:p>
+      <w:pPr>
+        <w:rPr>
+          <w:b/>
+          <w:bCs/>
+          <w:lang w:val="it-IT"/>
+        </w:rPr>
+      </w:pPr>
+      <w:r>
+        <w:rPr>
+          <w:b/>
+          <w:bCs/>
+          <w:lang w:val="it-IT"/>
+        </w:rPr>
+        <w:lastRenderedPageBreak/>
+        <w:t>Temperatura sopravvivenza rover:</w:t>
+      </w:r>
+    </w:p>
+    <w:p>
+      <w:pPr>
+        <w:ind w:left="720"/>
+        <w:rPr>
+          <w:lang w:val="it-IT"/>
+        </w:rPr>
+      </w:pPr>
+      <w:r>
+        <w:rPr>
+          <w:lang w:val="it-IT"/>
+        </w:rPr>
+        <w:t xml:space="preserve">Un ruolo fondamentale nello studio dei pianeti extraterrestri viene ricoperto da dei piccoli ma sofisticati robot, capaci di operare sotto condizioni estreme per </w:t>
+      </w:r>
+      <w:r>
+        <w:rPr>
+          <w:lang w:val="it-IT"/>
+        </w:rPr>
+        <w:t>fornire</w:t>
+      </w:r>
+      <w:r>
+        <w:rPr>
+          <w:lang w:val="it-IT"/>
+        </w:rPr>
+        <w:t xml:space="preserve"> </w:t>
+      </w:r>
+      <w:r>
+        <w:rPr>
+          <w:lang w:val="it-IT"/>
+        </w:rPr>
+        <w:t xml:space="preserve">un grande quantitativo di </w:t>
+      </w:r>
+      <w:r>
+        <w:rPr>
+          <w:lang w:val="it-IT"/>
+        </w:rPr>
+        <w:t xml:space="preserve">dati </w:t>
+      </w:r>
+      <w:r>
+        <w:rPr>
+          <w:lang w:val="it-IT"/>
+        </w:rPr>
+        <w:t>necessari allo studio dell’universo che ci circonda</w:t>
+      </w:r>
+      <w:r>
+        <w:rPr>
+          <w:lang w:val="it-IT"/>
+        </w:rPr>
+        <w:t xml:space="preserve">: </w:t>
+      </w:r>
+      <w:r>
+        <w:rPr>
+          <w:b/>
+          <w:bCs/>
+          <w:lang w:val="it-IT"/>
+        </w:rPr>
+        <w:t>i rover</w:t>
+      </w:r>
+      <w:r>
+        <w:rPr>
+          <w:lang w:val="it-IT"/>
+        </w:rPr>
+        <w:t xml:space="preserve">. </w:t>
+      </w:r>
+    </w:p>
+    <w:p>
+      <w:pPr>
+        <w:ind w:left="720"/>
+        <w:rPr>
+          <w:lang w:val="it-IT"/>
+        </w:rPr>
+      </w:pPr>
+      <w:r>
+        <w:rPr>
+          <w:lang w:val="it-IT"/>
+        </w:rPr>
+        <w:t xml:space="preserve">Si vuole ora studiare la probabilità che un rover possa sopravvivere sugli esopianeti. A tal fine, si considera come modello uno dei più famosi se non più resistenti rover, in grado di resistere fino a temperature estreme di </w:t>
+      </w:r>
+      <w:r>
+        <w:rPr>
+          <w:b/>
+          <w:bCs/>
+          <w:lang w:val="it-IT"/>
+        </w:rPr>
+        <w:t>1300°C</w:t>
+      </w:r>
+      <w:r>
+        <w:rPr>
+          <w:lang w:val="it-IT"/>
+        </w:rPr>
+        <w:t xml:space="preserve"> : Perseverance. Per la natura di </w:t>
+      </w:r>
+      <w:r>
+        <w:rPr>
+          <w:b/>
+          <w:bCs/>
+          <w:lang w:val="it-IT"/>
+        </w:rPr>
+        <w:t>pl_eqt</w:t>
+      </w:r>
+      <w:r>
+        <w:rPr>
+          <w:lang w:val="it-IT"/>
+        </w:rPr>
+        <w:t xml:space="preserve">, parametro in nostro possesso, si suppone che tutti i pianeti siano dei corpi neri a temperatura costante. </w:t>
+      </w:r>
+    </w:p>
+    <w:p>
+      <w:pPr>
+        <w:ind w:left="720"/>
+        <w:rPr>
+          <w:lang w:val="it-IT"/>
+        </w:rPr>
+      </w:pPr>
+      <w:r>
+        <w:rPr>
+          <w:lang w:val="it-IT"/>
+        </w:rPr>
+        <w:t>Procediamo dunque effettuando un test di proporzione del campione. La numerosità del campione n=80</w:t>
+      </w:r>
+      <w:r>
+        <w:rPr>
+          <w:lang w:val="it-IT"/>
+        </w:rPr>
+        <w:t>4</w:t>
+      </w:r>
+      <w:r>
+        <w:rPr>
+          <w:lang w:val="it-IT"/>
+        </w:rPr>
+        <w:t xml:space="preserve">&gt;30, ci permette di </w:t>
+      </w:r>
+      <w:r>
+        <w:rPr>
+          <w:lang w:val="it-IT"/>
+        </w:rPr>
+        <w:t xml:space="preserve">trovare uno stimatore </w:t>
+      </w:r>
+      <w:r>
+        <w:rPr>
+          <w:b/>
+          <w:bCs/>
+          <w:lang w:val="it-IT"/>
+        </w:rPr>
+        <w:t>p̂</w:t>
+      </w:r>
+      <w:r>
+        <w:rPr>
+          <w:lang w:val="it-IT"/>
+        </w:rPr>
+        <w:t xml:space="preserve"> </w:t>
+      </w:r>
+      <w:r>
+        <w:rPr>
+          <w:lang w:val="it-IT"/>
+        </w:rPr>
+        <w:t xml:space="preserve">preciso </w:t>
+      </w:r>
+      <w:r>
+        <w:rPr>
+          <w:lang w:val="it-IT"/>
+        </w:rPr>
+        <w:t xml:space="preserve">del campione Bernoulliano. </w:t>
+      </w:r>
+      <w:r>
+        <w:rPr>
+          <w:lang w:val="it-IT"/>
+        </w:rPr>
+        <w:t xml:space="preserve">Si assume che ciascuna v.a. i.i.d assume valore </w:t>
+      </w:r>
+      <w:r>
+        <w:rPr>
+          <w:b/>
+          <w:bCs/>
+          <w:lang w:val="it-IT"/>
+        </w:rPr>
+        <w:t>“1”</w:t>
+      </w:r>
+      <w:r>
+        <w:rPr>
+          <w:lang w:val="it-IT"/>
+        </w:rPr>
+        <w:t xml:space="preserve"> per </w:t>
+      </w:r>
+      <m:oMath>
+        <m:r>
+          <m:rPr>
+            <m:sty m:val="bi"/>
+          </m:rPr>
+          <w:rPr>
+            <w:rFonts w:ascii="Cambria Math" w:hAnsi="Cambria Math"/>
+            <w:lang w:val="it-IT"/>
+          </w:rPr>
+          <m:t>T&lt;1300</m:t>
+        </m:r>
+      </m:oMath>
+      <w:r>
+        <w:rPr>
+          <w:lang w:val="it-IT"/>
+        </w:rPr>
+        <w:t xml:space="preserve"> o </w:t>
+      </w:r>
+      <w:r>
+        <w:rPr>
+          <w:b/>
+          <w:bCs/>
+          <w:lang w:val="it-IT"/>
+        </w:rPr>
+        <w:t>“0”</w:t>
+      </w:r>
+      <w:r>
+        <w:rPr>
+          <w:lang w:val="it-IT"/>
+        </w:rPr>
+        <w:t xml:space="preserve"> per </w:t>
+      </w:r>
+      <m:oMath>
+        <m:r>
+          <m:rPr>
+            <m:sty m:val="bi"/>
+          </m:rPr>
+          <w:rPr>
+            <w:rFonts w:ascii="Cambria Math" w:hAnsi="Cambria Math"/>
+            <w:lang w:val="it-IT"/>
+          </w:rPr>
+          <m:t>T≥1300</m:t>
+        </m:r>
+      </m:oMath>
+      <w:r>
+        <w:rPr>
+          <w:lang w:val="it-IT"/>
+        </w:rPr>
+        <w:t>.</w:t>
+      </w:r>
+    </w:p>
+    <w:p>
+      <w:pPr>
+        <w:rPr>
+          <w:b/>
+          <w:bCs/>
+          <w:lang w:val="it-IT"/>
+        </w:rPr>
+      </w:pPr>
+      <w:r>
+        <w:rPr>
+          <w:b/>
+          <w:bCs/>
+          <w:lang w:val="it-IT"/>
+        </w:rPr>
+        <w:t>“ La probabilità che Perseverance possa sopravvivere su un pianeta presa a caso è</w:t>
+      </w:r>
+      <w:r>
+        <w:rPr>
+          <w:b/>
+          <w:bCs/>
+          <w:lang w:val="it-IT"/>
+        </w:rPr>
+        <w:t xml:space="preserve"> maggiore</w:t>
+      </w:r>
+      <w:r>
+        <w:rPr>
+          <w:b/>
+          <w:bCs/>
+          <w:lang w:val="it-IT"/>
+        </w:rPr>
+        <w:t xml:space="preserve"> del 6</w:t>
+      </w:r>
+      <w:r>
+        <w:rPr>
+          <w:b/>
+          <w:bCs/>
+          <w:lang w:val="it-IT"/>
+        </w:rPr>
+        <w:t>2</w:t>
+      </w:r>
+      <w:r>
+        <w:rPr>
+          <w:b/>
+          <w:bCs/>
+          <w:lang w:val="it-IT"/>
+        </w:rPr>
+        <w:t>%”</w:t>
+      </w:r>
+    </w:p>
+    <w:p>
+      <w:pPr>
+        <w:spacing w:after="0"/>
+        <w:jc w:val="center"/>
+        <w:rPr>
+          <w:b/>
+          <w:bCs/>
+          <w:sz w:val="18"/>
+          <w:szCs w:val="18"/>
+          <w:lang w:val="it-IT"/>
+        </w:rPr>
+      </w:pPr>
+      <m:oMathPara>
+        <m:oMath>
+          <m:sSub>
+            <m:sSubPr>
+              <m:ctrlPr>
+                <w:rPr>
+                  <w:rFonts w:ascii="Cambria Math" w:hAnsi="Cambria Math"/>
+                  <w:i/>
+                  <w:sz w:val="20"/>
+                  <w:szCs w:val="20"/>
+                  <w:lang w:val="it-IT"/>
+                </w:rPr>
+              </m:ctrlPr>
+            </m:sSubPr>
+            <m:e>
+              <m:r>
+                <w:rPr>
+                  <w:rFonts w:ascii="Cambria Math" w:hAnsi="Cambria Math"/>
+                  <w:sz w:val="20"/>
+                  <w:szCs w:val="20"/>
+                  <w:lang w:val="it-IT"/>
+                </w:rPr>
+                <m:t>Z</m:t>
+              </m:r>
+            </m:e>
+            <m:sub>
+              <m:r>
+                <w:rPr>
+                  <w:rFonts w:ascii="Cambria Math" w:hAnsi="Cambria Math"/>
+                  <w:sz w:val="20"/>
+                  <w:szCs w:val="20"/>
+                  <w:lang w:val="it-IT"/>
+                </w:rPr>
+                <m:t>0</m:t>
+              </m:r>
+            </m:sub>
+          </m:sSub>
+          <m:r>
+            <w:rPr>
+              <w:rFonts w:ascii="Cambria Math" w:hAnsi="Cambria Math"/>
+              <w:sz w:val="20"/>
+              <w:szCs w:val="20"/>
+              <w:lang w:val="it-IT"/>
+            </w:rPr>
+            <m:t>=</m:t>
+          </m:r>
+          <m:f>
+            <m:fPr>
+              <m:ctrlPr>
+                <w:rPr>
+                  <w:rFonts w:ascii="Cambria Math" w:hAnsi="Cambria Math"/>
+                  <w:i/>
+                  <w:sz w:val="20"/>
+                  <w:szCs w:val="20"/>
+                  <w:lang w:val="it-IT"/>
+                </w:rPr>
+              </m:ctrlPr>
+            </m:fPr>
+            <m:num>
+              <m:bar>
+                <m:barPr>
+                  <m:pos m:val="top"/>
+                  <m:ctrlPr>
+                    <w:rPr>
+                      <w:rFonts w:ascii="Cambria Math" w:hAnsi="Cambria Math"/>
+                      <w:sz w:val="20"/>
+                      <w:szCs w:val="20"/>
+                      <w:lang w:val="it-IT"/>
+                    </w:rPr>
+                  </m:ctrlPr>
+                </m:barPr>
+                <m:e>
+                  <m:sSub>
+                    <m:sSubPr>
+                      <m:ctrlPr>
+                        <w:rPr>
+                          <w:rFonts w:ascii="Cambria Math" w:hAnsi="Cambria Math"/>
+                          <w:i/>
+                          <w:sz w:val="20"/>
+                          <w:szCs w:val="20"/>
+                          <w:lang w:val="it-IT"/>
+                        </w:rPr>
+                      </m:ctrlPr>
+                    </m:sSubPr>
+                    <m:e>
+                      <m:r>
+                        <w:rPr>
+                          <w:rFonts w:ascii="Cambria Math" w:hAnsi="Cambria Math"/>
+                          <w:sz w:val="20"/>
+                          <w:szCs w:val="20"/>
+                          <w:lang w:val="it-IT"/>
+                        </w:rPr>
+                        <m:t>X</m:t>
+                      </m:r>
+                    </m:e>
+                    <m:sub>
+                      <m:r>
+                        <w:rPr>
+                          <w:rFonts w:ascii="Cambria Math" w:hAnsi="Cambria Math"/>
+                          <w:sz w:val="20"/>
+                          <w:szCs w:val="20"/>
+                          <w:lang w:val="it-IT"/>
+                        </w:rPr>
+                        <m:t>n</m:t>
+                      </m:r>
+                    </m:sub>
+                  </m:sSub>
+                </m:e>
+              </m:bar>
+              <m:r>
+                <w:rPr>
+                  <w:rFonts w:ascii="Cambria Math" w:hAnsi="Cambria Math"/>
+                  <w:sz w:val="20"/>
+                  <w:szCs w:val="20"/>
+                  <w:lang w:val="it-IT"/>
+                </w:rPr>
+                <m:t>-</m:t>
+              </m:r>
+              <m:sSub>
+                <m:sSubPr>
+                  <m:ctrlPr>
+                    <w:rPr>
+                      <w:rFonts w:ascii="Cambria Math" w:hAnsi="Cambria Math"/>
+                      <w:sz w:val="18"/>
+                      <w:szCs w:val="18"/>
+                      <w:lang w:val="it-IT"/>
+                    </w:rPr>
+                  </m:ctrlPr>
+                </m:sSubPr>
+                <m:e>
+                  <m:r>
+                    <m:rPr>
+                      <m:sty m:val="p"/>
+                    </m:rPr>
+                    <w:rPr>
+                      <w:rFonts w:ascii="Cambria Math" w:hAnsi="Cambria Math"/>
+                      <w:sz w:val="18"/>
+                      <w:szCs w:val="18"/>
+                      <w:lang w:val="it-IT"/>
+                    </w:rPr>
+                    <m:t>p</m:t>
+                  </m:r>
+                  <m:ctrlPr>
+                    <w:rPr>
+                      <w:rFonts w:ascii="Cambria Math" w:hAnsi="Cambria Math"/>
+                      <w:b/>
+                      <w:bCs/>
+                      <w:i/>
+                      <w:sz w:val="18"/>
+                      <w:szCs w:val="18"/>
+                      <w:lang w:val="it-IT"/>
+                    </w:rPr>
+                  </m:ctrlPr>
+                </m:e>
+                <m:sub>
+                  <m:r>
+                    <m:rPr>
+                      <m:sty m:val="p"/>
+                    </m:rPr>
+                    <w:rPr>
+                      <w:rFonts w:ascii="Cambria Math" w:hAnsi="Cambria Math"/>
+                      <w:sz w:val="18"/>
+                      <w:szCs w:val="18"/>
+                      <w:lang w:val="it-IT"/>
+                    </w:rPr>
+                    <m:t>0</m:t>
+                  </m:r>
+                </m:sub>
+              </m:sSub>
+            </m:num>
+            <m:den>
+              <m:rad>
+                <m:radPr>
+                  <m:degHide m:val="1"/>
+                  <m:ctrlPr>
+                    <w:rPr>
+                      <w:rFonts w:ascii="Cambria Math" w:hAnsi="Cambria Math"/>
+                      <w:i/>
+                      <w:sz w:val="20"/>
+                      <w:szCs w:val="20"/>
+                      <w:lang w:val="it-IT"/>
+                    </w:rPr>
+                  </m:ctrlPr>
+                </m:radPr>
+                <m:deg/>
+                <m:e>
+                  <m:sSub>
+                    <m:sSubPr>
+                      <m:ctrlPr>
+                        <w:rPr>
+                          <w:rFonts w:ascii="Cambria Math" w:hAnsi="Cambria Math"/>
+                          <w:sz w:val="18"/>
+                          <w:szCs w:val="18"/>
+                          <w:lang w:val="it-IT"/>
+                        </w:rPr>
+                      </m:ctrlPr>
+                    </m:sSubPr>
+                    <m:e>
+                      <m:r>
+                        <m:rPr>
+                          <m:sty m:val="p"/>
+                        </m:rPr>
+                        <w:rPr>
+                          <w:rFonts w:ascii="Cambria Math" w:hAnsi="Cambria Math"/>
+                          <w:sz w:val="18"/>
+                          <w:szCs w:val="18"/>
+                          <w:lang w:val="it-IT"/>
+                        </w:rPr>
+                        <m:t>p</m:t>
+                      </m:r>
+                      <m:ctrlPr>
+                        <w:rPr>
+                          <w:rFonts w:ascii="Cambria Math" w:hAnsi="Cambria Math"/>
+                          <w:b/>
+                          <w:bCs/>
+                          <w:i/>
+                          <w:sz w:val="18"/>
+                          <w:szCs w:val="18"/>
+                          <w:lang w:val="it-IT"/>
+                        </w:rPr>
+                      </m:ctrlPr>
+                    </m:e>
+                    <m:sub>
+                      <m:r>
+                        <m:rPr>
+                          <m:sty m:val="p"/>
+                        </m:rPr>
+                        <w:rPr>
+                          <w:rFonts w:ascii="Cambria Math" w:hAnsi="Cambria Math"/>
+                          <w:sz w:val="18"/>
+                          <w:szCs w:val="18"/>
+                          <w:lang w:val="it-IT"/>
+                        </w:rPr>
+                        <m:t>0</m:t>
+                      </m:r>
+                    </m:sub>
+                  </m:sSub>
+                  <m:d>
+                    <m:dPr>
+                      <m:ctrlPr>
+                        <w:rPr>
+                          <w:rFonts w:ascii="Cambria Math" w:hAnsi="Cambria Math"/>
+                          <w:i/>
+                          <w:sz w:val="18"/>
+                          <w:szCs w:val="18"/>
+                          <w:lang w:val="it-IT"/>
+                        </w:rPr>
+                      </m:ctrlPr>
+                    </m:dPr>
+                    <m:e>
+                      <m:r>
+                        <w:rPr>
+                          <w:rFonts w:ascii="Cambria Math" w:hAnsi="Cambria Math"/>
+                          <w:sz w:val="18"/>
+                          <w:szCs w:val="18"/>
+                          <w:lang w:val="it-IT"/>
+                        </w:rPr>
+                        <m:t>1-</m:t>
+                      </m:r>
+                      <m:sSub>
+                        <m:sSubPr>
+                          <m:ctrlPr>
+                            <w:rPr>
+                              <w:rFonts w:ascii="Cambria Math" w:hAnsi="Cambria Math"/>
+                              <w:sz w:val="18"/>
+                              <w:szCs w:val="18"/>
+                              <w:lang w:val="it-IT"/>
+                            </w:rPr>
+                          </m:ctrlPr>
+                        </m:sSubPr>
+                        <m:e>
+                          <m:r>
+                            <m:rPr>
+                              <m:sty m:val="p"/>
+                            </m:rPr>
+                            <w:rPr>
+                              <w:rFonts w:ascii="Cambria Math" w:hAnsi="Cambria Math"/>
+                              <w:sz w:val="18"/>
+                              <w:szCs w:val="18"/>
+                              <w:lang w:val="it-IT"/>
+                            </w:rPr>
+                            <m:t>p</m:t>
+                          </m:r>
+                          <m:ctrlPr>
+                            <w:rPr>
+                              <w:rFonts w:ascii="Cambria Math" w:hAnsi="Cambria Math"/>
+                              <w:b/>
+                              <w:bCs/>
+                              <w:i/>
+                              <w:sz w:val="18"/>
+                              <w:szCs w:val="18"/>
+                              <w:lang w:val="it-IT"/>
+                            </w:rPr>
+                          </m:ctrlPr>
+                        </m:e>
+                        <m:sub>
+                          <m:r>
+                            <m:rPr>
+                              <m:sty m:val="p"/>
+                            </m:rPr>
+                            <w:rPr>
+                              <w:rFonts w:ascii="Cambria Math" w:hAnsi="Cambria Math"/>
+                              <w:sz w:val="18"/>
+                              <w:szCs w:val="18"/>
+                              <w:lang w:val="it-IT"/>
+                            </w:rPr>
+                            <m:t>0</m:t>
+                          </m:r>
+                        </m:sub>
+                      </m:sSub>
+                    </m:e>
+                  </m:d>
+                </m:e>
+              </m:rad>
+            </m:den>
+          </m:f>
+          <m:rad>
+            <m:radPr>
+              <m:degHide m:val="1"/>
+              <m:ctrlPr>
+                <w:rPr>
+                  <w:rFonts w:ascii="Cambria Math" w:hAnsi="Cambria Math"/>
+                  <w:i/>
+                  <w:sz w:val="20"/>
+                  <w:szCs w:val="20"/>
+                  <w:lang w:val="it-IT"/>
+                </w:rPr>
+              </m:ctrlPr>
+            </m:radPr>
+            <m:deg/>
+            <m:e>
+              <m:r>
+                <w:rPr>
+                  <w:rFonts w:ascii="Cambria Math" w:hAnsi="Cambria Math"/>
+                  <w:sz w:val="20"/>
+                  <w:szCs w:val="20"/>
+                  <w:lang w:val="it-IT"/>
+                </w:rPr>
+                <m:t>n</m:t>
+              </m:r>
+            </m:e>
+          </m:rad>
+        </m:oMath>
+      </m:oMathPara>
+    </w:p>
+    <w:p>
+      <w:pPr>
+        <w:spacing w:after="0"/>
+        <w:rPr>
+          <w:b/>
+          <w:bCs/>
+          <w:sz w:val="18"/>
+          <w:szCs w:val="18"/>
+          <w:lang w:val="it-IT"/>
+        </w:rPr>
+      </w:pPr>
+      <w:r>
+        <w:rPr>
+          <w:b/>
+          <w:bCs/>
+          <w:noProof/>
+          <w:sz w:val="18"/>
+          <w:szCs w:val="18"/>
+          <w:lang w:val="it-IT"/>
+        </w:rPr>
+        <w:drawing>
+          <wp:anchor distT="0" distB="0" distL="114300" distR="114300" simplePos="0" relativeHeight="251693056" behindDoc="0" locked="0" layoutInCell="1" allowOverlap="1" wp14:anchorId="55E94A9E" wp14:editId="369E649D">
+            <wp:simplePos x="0" y="0"/>
+            <wp:positionH relativeFrom="margin">
+              <wp:posOffset>1628775</wp:posOffset>
+            </wp:positionH>
+            <wp:positionV relativeFrom="paragraph">
+              <wp:posOffset>67945</wp:posOffset>
+            </wp:positionV>
+            <wp:extent cx="3860800" cy="1276350"/>
+            <wp:effectExtent l="0" t="0" r="6350" b="0"/>
+            <wp:wrapThrough wrapText="bothSides">
+              <wp:wrapPolygon edited="0">
+                <wp:start x="0" y="0"/>
+                <wp:lineTo x="0" y="21278"/>
+                <wp:lineTo x="21529" y="21278"/>
+                <wp:lineTo x="21529" y="0"/>
+                <wp:lineTo x="0" y="0"/>
+              </wp:wrapPolygon>
+            </wp:wrapThrough>
+            <wp:docPr id="23" name="Picture 23" descr="Text, letter&#10;&#10;Description automatically generated"/>
+            <wp:cNvGraphicFramePr>
+              <a:graphicFrameLocks xmlns:a="http://schemas.openxmlformats.org/drawingml/2006/main" noChangeAspect="1"/>
+            </wp:cNvGraphicFramePr>
+            <a:graphic xmlns:a="http://schemas.openxmlformats.org/drawingml/2006/main">
+              <a:graphicData uri="http://schemas.openxmlformats.org/drawingml/2006/picture">
+                <pic:pic xmlns:pic="http://schemas.openxmlformats.org/drawingml/2006/picture">
+                  <pic:nvPicPr>
+                    <pic:cNvPr id="23" name="Picture 23" descr="Text, letter&#10;&#10;Description automatically generated"/>
+                    <pic:cNvPicPr/>
+                  </pic:nvPicPr>
+                  <pic:blipFill>
+                    <a:blip r:embed="rId32">
+                      <a:extLst>
+                        <a:ext uri="{28A0092B-C50C-407E-A947-70E740481C1C}">
+                          <a14:useLocalDpi xmlns:a14="http://schemas.microsoft.com/office/drawing/2010/main" val="0"/>
+                        </a:ext>
+                      </a:extLst>
+                    </a:blip>
+                    <a:stretch>
+                      <a:fillRect/>
+                    </a:stretch>
+                  </pic:blipFill>
+                  <pic:spPr>
+                    <a:xfrm>
+                      <a:off x="0" y="0"/>
+                      <a:ext cx="3860800" cy="1276350"/>
+                    </a:xfrm>
+                    <a:prstGeom prst="rect">
+                      <a:avLst/>
+                    </a:prstGeom>
+                  </pic:spPr>
+                </pic:pic>
+              </a:graphicData>
+            </a:graphic>
+            <wp14:sizeRelH relativeFrom="margin">
+              <wp14:pctWidth>0</wp14:pctWidth>
+            </wp14:sizeRelH>
+            <wp14:sizeRelV relativeFrom="margin">
+              <wp14:pctHeight>0</wp14:pctHeight>
+            </wp14:sizeRelV>
+          </wp:anchor>
+        </w:drawing>
+      </w:r>
+    </w:p>
+    <w:p>
+      <w:pPr>
+        <w:spacing w:after="0"/>
+        <w:rPr>
+          <w:sz w:val="18"/>
+          <w:szCs w:val="18"/>
+          <w:lang w:val="it-IT"/>
+        </w:rPr>
+      </w:pPr>
+      <m:oMath>
+        <m:sSub>
+          <m:sSubPr>
+            <m:ctrlPr>
+              <w:rPr>
+                <w:rFonts w:ascii="Cambria Math" w:hAnsi="Cambria Math"/>
+                <w:b/>
+                <w:bCs/>
+                <w:i/>
+                <w:sz w:val="18"/>
+                <w:szCs w:val="18"/>
+                <w:lang w:val="it-IT"/>
+              </w:rPr>
+            </m:ctrlPr>
+          </m:sSubPr>
+          <m:e>
+            <m:r>
+              <m:rPr>
+                <m:sty m:val="bi"/>
+              </m:rPr>
+              <w:rPr>
+                <w:rFonts w:ascii="Cambria Math" w:hAnsi="Cambria Math"/>
+                <w:sz w:val="18"/>
+                <w:szCs w:val="18"/>
+                <w:lang w:val="it-IT"/>
+              </w:rPr>
+              <m:t>H</m:t>
+            </m:r>
+          </m:e>
+          <m:sub>
+            <m:r>
+              <m:rPr>
+                <m:sty m:val="bi"/>
+              </m:rPr>
+              <w:rPr>
+                <w:rFonts w:ascii="Cambria Math" w:hAnsi="Cambria Math"/>
+                <w:sz w:val="18"/>
+                <w:szCs w:val="18"/>
+                <w:lang w:val="it-IT"/>
+              </w:rPr>
+              <m:t>0</m:t>
+            </m:r>
+          </m:sub>
+        </m:sSub>
+        <m:r>
+          <m:rPr>
+            <m:sty m:val="bi"/>
+          </m:rPr>
+          <w:rPr>
+            <w:rFonts w:ascii="Cambria Math" w:hAnsi="Cambria Math"/>
+            <w:sz w:val="18"/>
+            <w:szCs w:val="18"/>
+            <w:lang w:val="it-IT"/>
+          </w:rPr>
+          <m:t>:</m:t>
+        </m:r>
+        <m:r>
+          <m:rPr>
+            <m:sty m:val="bi"/>
+          </m:rPr>
+          <w:rPr>
+            <w:rFonts w:ascii="Cambria Math" w:hAnsi="Cambria Math"/>
+            <w:sz w:val="18"/>
+            <w:szCs w:val="18"/>
+            <w:lang w:val="it-IT"/>
+          </w:rPr>
+          <m:t>p≤</m:t>
+        </m:r>
+        <m:sSub>
+          <m:sSubPr>
+            <m:ctrlPr>
+              <w:rPr>
+                <w:rFonts w:ascii="Cambria Math" w:hAnsi="Cambria Math"/>
+                <w:sz w:val="18"/>
+                <w:szCs w:val="18"/>
+                <w:lang w:val="it-IT"/>
+              </w:rPr>
+            </m:ctrlPr>
+          </m:sSubPr>
+          <m:e>
+            <m:r>
+              <m:rPr>
+                <m:sty m:val="p"/>
+              </m:rPr>
+              <w:rPr>
+                <w:rFonts w:ascii="Cambria Math" w:hAnsi="Cambria Math"/>
+                <w:sz w:val="18"/>
+                <w:szCs w:val="18"/>
+                <w:lang w:val="it-IT"/>
+              </w:rPr>
+              <m:t>p</m:t>
+            </m:r>
+            <m:ctrlPr>
+              <w:rPr>
+                <w:rFonts w:ascii="Cambria Math" w:hAnsi="Cambria Math"/>
+                <w:b/>
+                <w:bCs/>
+                <w:i/>
+                <w:sz w:val="18"/>
+                <w:szCs w:val="18"/>
+                <w:lang w:val="it-IT"/>
+              </w:rPr>
+            </m:ctrlPr>
+          </m:e>
+          <m:sub>
+            <m:r>
+              <m:rPr>
+                <m:sty m:val="p"/>
+              </m:rPr>
+              <w:rPr>
+                <w:rFonts w:ascii="Cambria Math" w:hAnsi="Cambria Math"/>
+                <w:sz w:val="18"/>
+                <w:szCs w:val="18"/>
+                <w:lang w:val="it-IT"/>
+              </w:rPr>
+              <m:t>0</m:t>
+            </m:r>
+          </m:sub>
+        </m:sSub>
+        <m:r>
+          <m:rPr>
+            <m:sty m:val="p"/>
+          </m:rPr>
+          <w:rPr>
+            <w:rFonts w:ascii="Cambria Math" w:hAnsi="Cambria Math"/>
+            <w:sz w:val="18"/>
+            <w:szCs w:val="18"/>
+            <w:lang w:val="it-IT"/>
+          </w:rPr>
+          <m:t>=0.62</m:t>
+        </m:r>
+      </m:oMath>
+      <w:r>
+        <w:rPr>
+          <w:b/>
+          <w:bCs/>
+          <w:sz w:val="18"/>
+          <w:szCs w:val="18"/>
+          <w:lang w:val="it-IT"/>
+        </w:rPr>
+        <w:t xml:space="preserve"> </w:t>
+      </w:r>
+    </w:p>
+    <w:p>
+      <w:pPr>
+        <w:spacing w:after="0"/>
+        <w:rPr>
+          <w:sz w:val="18"/>
+          <w:szCs w:val="18"/>
+          <w:lang w:val="it-IT"/>
+        </w:rPr>
+      </w:pPr>
+      <m:oMath>
+        <m:sSub>
+          <m:sSubPr>
+            <m:ctrlPr>
+              <w:rPr>
+                <w:rFonts w:ascii="Cambria Math" w:hAnsi="Cambria Math"/>
+                <w:b/>
+                <w:bCs/>
+                <w:i/>
+                <w:sz w:val="18"/>
+                <w:szCs w:val="18"/>
+                <w:lang w:val="it-IT"/>
+              </w:rPr>
+            </m:ctrlPr>
+          </m:sSubPr>
+          <m:e>
+            <m:r>
+              <m:rPr>
+                <m:sty m:val="bi"/>
+              </m:rPr>
+              <w:rPr>
+                <w:rFonts w:ascii="Cambria Math" w:hAnsi="Cambria Math"/>
+                <w:sz w:val="18"/>
+                <w:szCs w:val="18"/>
+                <w:lang w:val="it-IT"/>
+              </w:rPr>
+              <m:t>H</m:t>
+            </m:r>
+          </m:e>
+          <m:sub>
+            <m:r>
+              <m:rPr>
+                <m:sty m:val="bi"/>
+              </m:rPr>
+              <w:rPr>
+                <w:rFonts w:ascii="Cambria Math" w:hAnsi="Cambria Math"/>
+                <w:sz w:val="18"/>
+                <w:szCs w:val="18"/>
+                <w:lang w:val="it-IT"/>
+              </w:rPr>
+              <m:t>1</m:t>
+            </m:r>
+          </m:sub>
+        </m:sSub>
+        <m:r>
+          <m:rPr>
+            <m:sty m:val="bi"/>
+          </m:rPr>
+          <w:rPr>
+            <w:rFonts w:ascii="Cambria Math" w:hAnsi="Cambria Math"/>
+            <w:sz w:val="18"/>
+            <w:szCs w:val="18"/>
+            <w:lang w:val="it-IT"/>
+          </w:rPr>
+          <m:t>:</m:t>
+        </m:r>
+        <m:r>
+          <m:rPr>
+            <m:sty m:val="bi"/>
+          </m:rPr>
+          <w:rPr>
+            <w:rFonts w:ascii="Cambria Math" w:hAnsi="Cambria Math"/>
+            <w:sz w:val="18"/>
+            <w:szCs w:val="18"/>
+            <w:lang w:val="it-IT"/>
+          </w:rPr>
+          <m:t>p</m:t>
+        </m:r>
+        <m:r>
+          <m:rPr>
+            <m:sty m:val="bi"/>
+          </m:rPr>
+          <w:rPr>
+            <w:rFonts w:ascii="Cambria Math" w:hAnsi="Cambria Math"/>
+            <w:sz w:val="18"/>
+            <w:szCs w:val="18"/>
+            <w:lang w:val="it-IT"/>
+          </w:rPr>
+          <m:t>&gt;</m:t>
+        </m:r>
+        <m:sSub>
+          <m:sSubPr>
+            <m:ctrlPr>
+              <w:rPr>
+                <w:rFonts w:ascii="Cambria Math" w:hAnsi="Cambria Math"/>
+                <w:sz w:val="18"/>
+                <w:szCs w:val="18"/>
+                <w:lang w:val="it-IT"/>
+              </w:rPr>
+            </m:ctrlPr>
+          </m:sSubPr>
+          <m:e>
+            <m:r>
+              <m:rPr>
+                <m:sty m:val="p"/>
+              </m:rPr>
+              <w:rPr>
+                <w:rFonts w:ascii="Cambria Math" w:hAnsi="Cambria Math"/>
+                <w:sz w:val="18"/>
+                <w:szCs w:val="18"/>
+                <w:lang w:val="it-IT"/>
+              </w:rPr>
+              <m:t>p</m:t>
+            </m:r>
+            <m:ctrlPr>
+              <w:rPr>
+                <w:rFonts w:ascii="Cambria Math" w:hAnsi="Cambria Math"/>
+                <w:b/>
+                <w:bCs/>
+                <w:i/>
+                <w:sz w:val="18"/>
+                <w:szCs w:val="18"/>
+                <w:lang w:val="it-IT"/>
+              </w:rPr>
+            </m:ctrlPr>
+          </m:e>
+          <m:sub>
+            <m:r>
+              <m:rPr>
+                <m:sty m:val="p"/>
+              </m:rPr>
+              <w:rPr>
+                <w:rFonts w:ascii="Cambria Math" w:hAnsi="Cambria Math"/>
+                <w:sz w:val="18"/>
+                <w:szCs w:val="18"/>
+                <w:lang w:val="it-IT"/>
+              </w:rPr>
+              <m:t>0</m:t>
+            </m:r>
+          </m:sub>
+        </m:sSub>
+      </m:oMath>
+      <w:r>
+        <w:rPr>
+          <w:b/>
+          <w:bCs/>
+          <w:sz w:val="18"/>
+          <w:szCs w:val="18"/>
+          <w:lang w:val="it-IT"/>
+        </w:rPr>
+        <w:t xml:space="preserve"> </w:t>
+      </w:r>
+    </w:p>
+    <w:p>
+      <w:pPr>
+        <w:spacing w:after="0"/>
+        <w:rPr>
+          <w:b/>
+          <w:bCs/>
+          <w:sz w:val="18"/>
+          <w:szCs w:val="18"/>
+          <w:lang w:val="it-IT"/>
+        </w:rPr>
+      </w:pPr>
+      <m:oMathPara>
+        <m:oMathParaPr>
+          <m:jc m:val="left"/>
+        </m:oMathParaPr>
+        <m:oMath>
+          <m:r>
+            <m:rPr>
+              <m:sty m:val="bi"/>
+            </m:rPr>
+            <w:rPr>
+              <w:rFonts w:ascii="Cambria Math" w:hAnsi="Cambria Math"/>
+              <w:sz w:val="18"/>
+              <w:szCs w:val="18"/>
+              <w:lang w:val="it-IT"/>
+            </w:rPr>
+            <m:t>R</m:t>
+          </m:r>
+          <m:r>
+            <m:rPr>
+              <m:sty m:val="bi"/>
+            </m:rPr>
+            <w:rPr>
+              <w:rFonts w:ascii="Cambria Math" w:hAnsi="Cambria Math"/>
+              <w:sz w:val="18"/>
+              <w:szCs w:val="18"/>
+              <w:lang w:val="it-IT"/>
+            </w:rPr>
+            <m:t>C:</m:t>
+          </m:r>
+          <m:sSub>
+            <m:sSubPr>
+              <m:ctrlPr>
+                <w:rPr>
+                  <w:rFonts w:ascii="Cambria Math" w:hAnsi="Cambria Math"/>
+                  <w:b/>
+                  <w:bCs/>
+                  <w:i/>
+                  <w:sz w:val="18"/>
+                  <w:szCs w:val="18"/>
+                  <w:lang w:val="it-IT"/>
+                </w:rPr>
+              </m:ctrlPr>
+            </m:sSubPr>
+            <m:e>
+              <m:r>
+                <m:rPr>
+                  <m:sty m:val="bi"/>
+                </m:rPr>
+                <w:rPr>
+                  <w:rFonts w:ascii="Cambria Math" w:hAnsi="Cambria Math"/>
+                  <w:sz w:val="18"/>
+                  <w:szCs w:val="18"/>
+                  <w:lang w:val="it-IT"/>
+                </w:rPr>
+                <m:t>Z</m:t>
+              </m:r>
+            </m:e>
+            <m:sub>
+              <m:r>
+                <m:rPr>
+                  <m:sty m:val="bi"/>
+                </m:rPr>
+                <w:rPr>
+                  <w:rFonts w:ascii="Cambria Math" w:hAnsi="Cambria Math"/>
+                  <w:sz w:val="18"/>
+                  <w:szCs w:val="18"/>
+                  <w:lang w:val="it-IT"/>
+                </w:rPr>
+                <m:t>0</m:t>
+              </m:r>
+            </m:sub>
+          </m:sSub>
+          <m:r>
+            <m:rPr>
+              <m:sty m:val="bi"/>
+            </m:rPr>
+            <w:rPr>
+              <w:rFonts w:ascii="Cambria Math" w:hAnsi="Cambria Math"/>
+              <w:sz w:val="18"/>
+              <w:szCs w:val="18"/>
+              <w:lang w:val="it-IT"/>
+            </w:rPr>
+            <m:t>&gt;</m:t>
+          </m:r>
+          <m:sSub>
+            <m:sSubPr>
+              <m:ctrlPr>
+                <w:rPr>
+                  <w:rFonts w:ascii="Cambria Math" w:hAnsi="Cambria Math"/>
+                  <w:b/>
+                  <w:bCs/>
+                  <w:i/>
+                  <w:sz w:val="18"/>
+                  <w:szCs w:val="18"/>
+                  <w:lang w:val="it-IT"/>
+                </w:rPr>
+              </m:ctrlPr>
+            </m:sSubPr>
+            <m:e>
+              <m:r>
+                <m:rPr>
+                  <m:sty m:val="bi"/>
+                </m:rPr>
+                <w:rPr>
+                  <w:rFonts w:ascii="Cambria Math" w:hAnsi="Cambria Math"/>
+                  <w:sz w:val="18"/>
+                  <w:szCs w:val="18"/>
+                  <w:lang w:val="it-IT"/>
+                </w:rPr>
+                <m:t>Z</m:t>
+              </m:r>
+            </m:e>
+            <m:sub>
+              <m:d>
+                <m:dPr>
+                  <m:ctrlPr>
+                    <w:rPr>
+                      <w:rFonts w:ascii="Cambria Math" w:hAnsi="Cambria Math"/>
+                      <w:b/>
+                      <w:bCs/>
+                      <w:i/>
+                      <w:sz w:val="18"/>
+                      <w:szCs w:val="18"/>
+                      <w:lang w:val="it-IT"/>
+                    </w:rPr>
+                  </m:ctrlPr>
+                </m:dPr>
+                <m:e>
+                  <m:r>
+                    <m:rPr>
+                      <m:sty m:val="bi"/>
+                    </m:rPr>
+                    <w:rPr>
+                      <w:rFonts w:ascii="Cambria Math" w:hAnsi="Cambria Math"/>
+                      <w:sz w:val="18"/>
+                      <w:szCs w:val="18"/>
+                      <w:lang w:val="it-IT"/>
+                    </w:rPr>
+                    <m:t>1-α</m:t>
+                  </m:r>
+                </m:e>
+              </m:d>
+            </m:sub>
+          </m:sSub>
+        </m:oMath>
+      </m:oMathPara>
+    </w:p>
+    <w:p>
+      <w:pPr>
+        <w:rPr>
+          <w:lang w:val="it-IT"/>
+        </w:rPr>
+      </w:pPr>
+    </w:p>
+    <w:p>
+      <w:pPr>
+        <w:rPr>
+          <w:lang w:val="it-IT"/>
+        </w:rPr>
+      </w:pPr>
+      <w:r>
+        <w:rPr>
+          <w:lang w:val="it-IT"/>
+        </w:rPr>
+        <w:t xml:space="preserve"> </w:t>
+      </w:r>
+    </w:p>
+    <w:p>
+      <w:pPr>
+        <w:pStyle w:val="ListParagraph"/>
+        <w:spacing w:after="0"/>
+        <w:ind w:left="360"/>
+        <w:rPr>
+          <w:b/>
+          <w:bCs/>
+          <w:lang w:val="it-IT"/>
+        </w:rPr>
+      </w:pPr>
+    </w:p>
+    <w:p>
+      <w:pPr>
+        <w:spacing w:after="0"/>
+        <w:rPr>
+          <w:lang w:val="it-IT"/>
+        </w:rPr>
+      </w:pPr>
+    </w:p>
+    <w:p>
+      <w:pPr>
+        <w:spacing w:after="0"/>
+        <w:rPr>
+          <w:lang w:val="it-IT"/>
+        </w:rPr>
+      </w:pPr>
+      <w:r>
+        <w:rPr>
+          <w:lang w:val="it-IT"/>
+        </w:rPr>
+        <w:t>Dato il p-value=0.04373&lt;0.05, vi sono abbastanza evidenze per rifiutare l’ipotesi nulla e accettare l’ipotesi alternativa. Dunque si conclude che la probabilità che il rover possa sopravvivere è maggiore del 62%, preso un qualsiasi pianeta a caso. Precisamente, il test ci fornisce uno stima di tale probabilità che</w:t>
+      </w:r>
+    </w:p>
+    <w:p>
+      <w:pPr>
+        <w:spacing w:after="0"/>
+        <w:rPr>
+          <w:lang w:val="it-IT"/>
+        </w:rPr>
+      </w:pPr>
+      <w:r>
+        <w:rPr>
+          <w:lang w:val="it-IT"/>
+        </w:rPr>
+        <w:t>vale:</w:t>
+      </w:r>
+    </w:p>
+    <w:p>
+      <w:pPr>
+        <w:jc w:val="center"/>
+        <w:rPr>
+          <w:lang w:val="it-IT"/>
+        </w:rPr>
+      </w:pPr>
+      <w:r>
+        <w:rPr>
+          <w:lang w:val="it-IT"/>
+        </w:rPr>
+        <w:t xml:space="preserve"> </w:t>
+      </w:r>
+      <m:oMath>
+        <m:acc>
+          <m:accPr>
+            <m:ctrlPr>
+              <w:rPr>
+                <w:rFonts w:ascii="Cambria Math" w:hAnsi="Cambria Math"/>
+                <w:b/>
+                <w:bCs/>
+                <w:lang w:val="it-IT"/>
+              </w:rPr>
+            </m:ctrlPr>
+          </m:accPr>
+          <m:e>
+            <m:r>
+              <m:rPr>
+                <m:sty m:val="bi"/>
+              </m:rPr>
+              <w:rPr>
+                <w:rFonts w:ascii="Cambria Math" w:hAnsi="Cambria Math"/>
+                <w:lang w:val="it-IT"/>
+              </w:rPr>
+              <m:t>p</m:t>
+            </m:r>
+          </m:e>
+        </m:acc>
+        <m:r>
+          <m:rPr>
+            <m:sty m:val="b"/>
+          </m:rPr>
+          <w:rPr>
+            <w:rFonts w:ascii="Cambria Math"/>
+            <w:lang w:val="it-IT"/>
+          </w:rPr>
+          <m:t>=</m:t>
+        </m:r>
+        <m:f>
+          <m:fPr>
+            <m:ctrlPr>
+              <w:rPr>
+                <w:rFonts w:ascii="Cambria Math"/>
+                <w:b/>
+                <w:bCs/>
+                <w:lang w:val="it-IT"/>
+              </w:rPr>
+            </m:ctrlPr>
+          </m:fPr>
+          <m:num>
+            <m:sSub>
+              <m:sSubPr>
+                <m:ctrlPr>
+                  <w:rPr>
+                    <w:rFonts w:ascii="Cambria Math"/>
+                    <w:b/>
+                    <w:bCs/>
+                    <w:i/>
+                    <w:lang w:val="it-IT"/>
+                  </w:rPr>
+                </m:ctrlPr>
+              </m:sSubPr>
+              <m:e>
+                <m:r>
+                  <m:rPr>
+                    <m:sty m:val="bi"/>
+                  </m:rPr>
+                  <w:rPr>
+                    <w:rFonts w:ascii="Cambria Math"/>
+                    <w:lang w:val="it-IT"/>
+                  </w:rPr>
+                  <m:t>n</m:t>
+                </m:r>
+              </m:e>
+              <m:sub>
+                <m:d>
+                  <m:dPr>
+                    <m:ctrlPr>
+                      <w:rPr>
+                        <w:rFonts w:ascii="Cambria Math"/>
+                        <w:b/>
+                        <w:bCs/>
+                        <w:i/>
+                        <w:lang w:val="it-IT"/>
+                      </w:rPr>
+                    </m:ctrlPr>
+                  </m:dPr>
+                  <m:e>
+                    <m:r>
+                      <m:rPr>
+                        <m:sty m:val="bi"/>
+                      </m:rPr>
+                      <w:rPr>
+                        <w:rFonts w:ascii="Cambria Math"/>
+                        <w:lang w:val="it-IT"/>
+                      </w:rPr>
+                      <m:t>T&lt;1300</m:t>
+                    </m:r>
+                  </m:e>
+                </m:d>
+              </m:sub>
+            </m:sSub>
+          </m:num>
+          <m:den>
+            <m:r>
+              <m:rPr>
+                <m:sty m:val="bi"/>
+              </m:rPr>
+              <w:rPr>
+                <w:rFonts w:ascii="Cambria Math"/>
+                <w:lang w:val="it-IT"/>
+              </w:rPr>
+              <m:t>n</m:t>
+            </m:r>
+          </m:den>
+        </m:f>
+        <m:r>
+          <m:rPr>
+            <m:sty m:val="bi"/>
+          </m:rPr>
+          <w:rPr>
+            <w:rFonts w:ascii="Cambria Math"/>
+            <w:lang w:val="it-IT"/>
+          </w:rPr>
+          <m:t>=0.6492537</m:t>
+        </m:r>
+      </m:oMath>
+    </w:p>
+    <w:p>
+      <w:pPr>
+        <w:pStyle w:val="ListParagraph"/>
+        <w:ind w:left="360"/>
+        <w:rPr>
+          <w:b/>
+          <w:bCs/>
+          <w:lang w:val="it-IT"/>
+        </w:rPr>
+      </w:pPr>
+    </w:p>
+    <w:p>
+      <w:pPr>
+        <w:pStyle w:val="ListParagraph"/>
+        <w:ind w:left="360"/>
+        <w:rPr>
           <w:lang w:val="it-IT"/>
         </w:rPr>
       </w:pPr>
@@ -3235,9 +7238,95 @@
     </w:lvl>
   </w:abstractNum>
   <w:abstractNum w:abstractNumId="1" w15:restartNumberingAfterBreak="0">
+    <w:nsid w:val="5F6574ED"/>
+    <w:multiLevelType w:val="hybridMultilevel"/>
+    <w:tmpl w:val="0EAAFD60"/>
+    <w:lvl w:ilvl="0" w:tplc="0409000F">
+      <w:start w:val="1"/>
+      <w:numFmt w:val="decimal"/>
+      <w:lvlText w:val="%1."/>
+      <w:lvlJc w:val="left"/>
+      <w:pPr>
+        <w:ind w:left="1080" w:hanging="360"/>
+      </w:pPr>
+    </w:lvl>
+    <w:lvl w:ilvl="1" w:tplc="04090019" w:tentative="1">
+      <w:start w:val="1"/>
+      <w:numFmt w:val="lowerLetter"/>
+      <w:lvlText w:val="%2."/>
+      <w:lvlJc w:val="left"/>
+      <w:pPr>
+        <w:ind w:left="1800" w:hanging="360"/>
+      </w:pPr>
+    </w:lvl>
+    <w:lvl w:ilvl="2" w:tplc="0409001B" w:tentative="1">
+      <w:start w:val="1"/>
+      <w:numFmt w:val="lowerRoman"/>
+      <w:lvlText w:val="%3."/>
+      <w:lvlJc w:val="right"/>
+      <w:pPr>
+        <w:ind w:left="2520" w:hanging="180"/>
+      </w:pPr>
+    </w:lvl>
+    <w:lvl w:ilvl="3" w:tplc="0409000F" w:tentative="1">
+      <w:start w:val="1"/>
+      <w:numFmt w:val="decimal"/>
+      <w:lvlText w:val="%4."/>
+      <w:lvlJc w:val="left"/>
+      <w:pPr>
+        <w:ind w:left="3240" w:hanging="360"/>
+      </w:pPr>
+    </w:lvl>
+    <w:lvl w:ilvl="4" w:tplc="04090019" w:tentative="1">
+      <w:start w:val="1"/>
+      <w:numFmt w:val="lowerLetter"/>
+      <w:lvlText w:val="%5."/>
+      <w:lvlJc w:val="left"/>
+      <w:pPr>
+        <w:ind w:left="3960" w:hanging="360"/>
+      </w:pPr>
+    </w:lvl>
+    <w:lvl w:ilvl="5" w:tplc="0409001B" w:tentative="1">
+      <w:start w:val="1"/>
+      <w:numFmt w:val="lowerRoman"/>
+      <w:lvlText w:val="%6."/>
+      <w:lvlJc w:val="right"/>
+      <w:pPr>
+        <w:ind w:left="4680" w:hanging="180"/>
+      </w:pPr>
+    </w:lvl>
+    <w:lvl w:ilvl="6" w:tplc="0409000F" w:tentative="1">
+      <w:start w:val="1"/>
+      <w:numFmt w:val="decimal"/>
+      <w:lvlText w:val="%7."/>
+      <w:lvlJc w:val="left"/>
+      <w:pPr>
+        <w:ind w:left="5400" w:hanging="360"/>
+      </w:pPr>
+    </w:lvl>
+    <w:lvl w:ilvl="7" w:tplc="04090019" w:tentative="1">
+      <w:start w:val="1"/>
+      <w:numFmt w:val="lowerLetter"/>
+      <w:lvlText w:val="%8."/>
+      <w:lvlJc w:val="left"/>
+      <w:pPr>
+        <w:ind w:left="6120" w:hanging="360"/>
+      </w:pPr>
+    </w:lvl>
+    <w:lvl w:ilvl="8" w:tplc="0409001B" w:tentative="1">
+      <w:start w:val="1"/>
+      <w:numFmt w:val="lowerRoman"/>
+      <w:lvlText w:val="%9."/>
+      <w:lvlJc w:val="right"/>
+      <w:pPr>
+        <w:ind w:left="6840" w:hanging="180"/>
+      </w:pPr>
+    </w:lvl>
+  </w:abstractNum>
+  <w:abstractNum w:abstractNumId="2" w15:restartNumberingAfterBreak="0">
     <w:nsid w:val="6A5D3CAE"/>
     <w:multiLevelType w:val="hybridMultilevel"/>
-    <w:tmpl w:val="817034CA"/>
+    <w:tmpl w:val="26D40DAC"/>
     <w:lvl w:ilvl="0" w:tplc="04090001">
       <w:start w:val="1"/>
       <w:numFmt w:val="bullet"/>
@@ -3347,7 +7436,7 @@
       </w:rPr>
     </w:lvl>
   </w:abstractNum>
-  <w:abstractNum w:abstractNumId="2" w15:restartNumberingAfterBreak="0">
+  <w:abstractNum w:abstractNumId="3" w15:restartNumberingAfterBreak="0">
     <w:nsid w:val="75615C08"/>
     <w:multiLevelType w:val="hybridMultilevel"/>
     <w:tmpl w:val="5CAA661A"/>
@@ -3464,9 +7553,12 @@
     <w:abstractNumId w:val="0"/>
   </w:num>
   <w:num w:numId="2">
+    <w:abstractNumId w:val="3"/>
+  </w:num>
+  <w:num w:numId="3">
     <w:abstractNumId w:val="2"/>
   </w:num>
-  <w:num w:numId="3">
+  <w:num w:numId="4">
     <w:abstractNumId w:val="1"/>
   </w:num>
 </w:numbering>
@@ -3870,11 +7962,11 @@
   <w:style w:type="paragraph" w:default="1" w:styleId="Normal">
     <w:name w:val="Normal"/>
     <w:qFormat/>
+    <w:rsid w:val="002171E8"/>
   </w:style>
   <w:style w:type="character" w:default="1" w:styleId="DefaultParagraphFont">
     <w:name w:val="Default Paragraph Font"/>
     <w:uiPriority w:val="1"/>
-    <w:semiHidden/>
     <w:unhideWhenUsed/>
   </w:style>
   <w:style w:type="table" w:default="1" w:styleId="TableNormal">
@@ -3908,6 +8000,16 @@
       <w:ind w:left="720"/>
       <w:contextualSpacing/>
     </w:pPr>
+  </w:style>
+  <w:style w:type="character" w:styleId="PlaceholderText">
+    <w:name w:val="Placeholder Text"/>
+    <w:basedOn w:val="DefaultParagraphFont"/>
+    <w:uiPriority w:val="99"/>
+    <w:semiHidden/>
+    <w:rsid w:val="00BA19AE"/>
+    <w:rPr>
+      <w:color w:val="808080"/>
+    </w:rPr>
   </w:style>
 </w:styles>
 </file>

</xml_diff>

<commit_message>
Progress to test d'ipotesi
</commit_message>
<xml_diff>
--- a/ShapiroWIlks con Ztest/TEST DI IPOTESI.docx
+++ b/ShapiroWIlks con Ztest/TEST DI IPOTESI.docx
@@ -1019,6 +1019,7 @@
           <w:szCs w:val="40"/>
           <w:lang w:val="it-IT"/>
         </w:rPr>
+        <w:lastRenderedPageBreak/>
         <w:drawing>
           <wp:anchor distT="0" distB="0" distL="114300" distR="114300" simplePos="0" relativeHeight="251656704" behindDoc="0" locked="0" layoutInCell="1" allowOverlap="1" wp14:anchorId="114576E3" wp14:editId="448A1E42">
             <wp:simplePos x="0" y="0"/>
@@ -1228,7 +1229,6 @@
           <w:noProof/>
           <w:lang w:val="it-IT"/>
         </w:rPr>
-        <w:lastRenderedPageBreak/>
         <w:drawing>
           <wp:anchor distT="0" distB="0" distL="114300" distR="114300" simplePos="0" relativeHeight="251649536" behindDoc="0" locked="0" layoutInCell="1" allowOverlap="1" wp14:anchorId="4BDDF7F9" wp14:editId="7F2DE269">
             <wp:simplePos x="0" y="0"/>
@@ -2155,7 +2155,6 @@
           <w:bCs/>
           <w:lang w:val="it-IT"/>
         </w:rPr>
-        <w:lastRenderedPageBreak/>
         <w:t xml:space="preserve">Analisi normalità campioni: </w:t>
       </w:r>
     </w:p>
@@ -2803,13 +2802,13 @@
           <w:lang w:val="it-IT"/>
         </w:rPr>
         <w:drawing>
-          <wp:anchor distT="0" distB="0" distL="114300" distR="114300" simplePos="0" relativeHeight="251528192" behindDoc="0" locked="0" layoutInCell="1" allowOverlap="1" wp14:anchorId="06F0A4AD" wp14:editId="1A8BF788">
+          <wp:anchor distT="0" distB="0" distL="114300" distR="114300" simplePos="0" relativeHeight="251528192" behindDoc="0" locked="0" layoutInCell="1" allowOverlap="1" wp14:anchorId="06F0A4AD" wp14:editId="331D12C0">
             <wp:simplePos x="0" y="0"/>
             <wp:positionH relativeFrom="page">
-              <wp:posOffset>124460</wp:posOffset>
+              <wp:posOffset>171961</wp:posOffset>
             </wp:positionH>
             <wp:positionV relativeFrom="paragraph">
-              <wp:posOffset>259080</wp:posOffset>
+              <wp:posOffset>250380</wp:posOffset>
             </wp:positionV>
             <wp:extent cx="2410460" cy="2495550"/>
             <wp:effectExtent l="0" t="0" r="0" b="0"/>
@@ -2872,13 +2871,82 @@
           <w:lang w:val="it-IT"/>
         </w:rPr>
         <w:drawing>
-          <wp:anchor distT="0" distB="0" distL="114300" distR="114300" simplePos="0" relativeHeight="251707392" behindDoc="0" locked="0" layoutInCell="1" allowOverlap="1" wp14:anchorId="0C1B6901" wp14:editId="06A3DBCD">
+          <wp:anchor distT="0" distB="0" distL="114300" distR="114300" simplePos="0" relativeHeight="251637760" behindDoc="0" locked="0" layoutInCell="1" allowOverlap="1" wp14:anchorId="0A572A4D" wp14:editId="5D9FA864">
+            <wp:simplePos x="0" y="0"/>
+            <wp:positionH relativeFrom="margin">
+              <wp:posOffset>2095979</wp:posOffset>
+            </wp:positionH>
+            <wp:positionV relativeFrom="paragraph">
+              <wp:posOffset>241935</wp:posOffset>
+            </wp:positionV>
+            <wp:extent cx="2487295" cy="2512060"/>
+            <wp:effectExtent l="0" t="0" r="0" b="0"/>
+            <wp:wrapThrough wrapText="bothSides">
+              <wp:wrapPolygon edited="0">
+                <wp:start x="0" y="0"/>
+                <wp:lineTo x="0" y="21458"/>
+                <wp:lineTo x="21506" y="21458"/>
+                <wp:lineTo x="21506" y="0"/>
+                <wp:lineTo x="0" y="0"/>
+              </wp:wrapPolygon>
+            </wp:wrapThrough>
+            <wp:docPr id="26" name="Picture 26" descr="Chart, scatter chart&#10;&#10;Description automatically generated"/>
+            <wp:cNvGraphicFramePr>
+              <a:graphicFrameLocks xmlns:a="http://schemas.openxmlformats.org/drawingml/2006/main" noChangeAspect="1"/>
+            </wp:cNvGraphicFramePr>
+            <a:graphic xmlns:a="http://schemas.openxmlformats.org/drawingml/2006/main">
+              <a:graphicData uri="http://schemas.openxmlformats.org/drawingml/2006/picture">
+                <pic:pic xmlns:pic="http://schemas.openxmlformats.org/drawingml/2006/picture">
+                  <pic:nvPicPr>
+                    <pic:cNvPr id="26" name="Picture 26" descr="Chart, scatter chart&#10;&#10;Description automatically generated"/>
+                    <pic:cNvPicPr/>
+                  </pic:nvPicPr>
+                  <pic:blipFill>
+                    <a:blip r:embed="rId25" cstate="print">
+                      <a:extLst>
+                        <a:ext uri="{28A0092B-C50C-407E-A947-70E740481C1C}">
+                          <a14:useLocalDpi xmlns:a14="http://schemas.microsoft.com/office/drawing/2010/main" val="0"/>
+                        </a:ext>
+                      </a:extLst>
+                    </a:blip>
+                    <a:stretch>
+                      <a:fillRect/>
+                    </a:stretch>
+                  </pic:blipFill>
+                  <pic:spPr>
+                    <a:xfrm>
+                      <a:off x="0" y="0"/>
+                      <a:ext cx="2487295" cy="2512060"/>
+                    </a:xfrm>
+                    <a:prstGeom prst="rect">
+                      <a:avLst/>
+                    </a:prstGeom>
+                  </pic:spPr>
+                </pic:pic>
+              </a:graphicData>
+            </a:graphic>
+            <wp14:sizeRelH relativeFrom="margin">
+              <wp14:pctWidth>0</wp14:pctWidth>
+            </wp14:sizeRelH>
+            <wp14:sizeRelV relativeFrom="margin">
+              <wp14:pctHeight>0</wp14:pctHeight>
+            </wp14:sizeRelV>
+          </wp:anchor>
+        </w:drawing>
+      </w:r>
+      <w:r>
+        <w:rPr>
+          <w:noProof/>
+          <w:lang w:val="it-IT"/>
+        </w:rPr>
+        <w:drawing>
+          <wp:anchor distT="0" distB="0" distL="114300" distR="114300" simplePos="0" relativeHeight="251707392" behindDoc="0" locked="0" layoutInCell="1" allowOverlap="1" wp14:anchorId="0C1B6901" wp14:editId="18A4796A">
             <wp:simplePos x="0" y="0"/>
             <wp:positionH relativeFrom="page">
-              <wp:posOffset>5123815</wp:posOffset>
+              <wp:posOffset>5099817</wp:posOffset>
             </wp:positionH>
             <wp:positionV relativeFrom="paragraph">
-              <wp:posOffset>255270</wp:posOffset>
+              <wp:posOffset>248285</wp:posOffset>
             </wp:positionV>
             <wp:extent cx="2501900" cy="2498725"/>
             <wp:effectExtent l="0" t="0" r="0" b="0"/>
@@ -2903,7 +2971,7 @@
                     <pic:cNvPicPr/>
                   </pic:nvPicPr>
                   <pic:blipFill>
-                    <a:blip r:embed="rId25" cstate="print">
+                    <a:blip r:embed="rId26" cstate="print">
                       <a:extLst>
                         <a:ext uri="{28A0092B-C50C-407E-A947-70E740481C1C}">
                           <a14:useLocalDpi xmlns:a14="http://schemas.microsoft.com/office/drawing/2010/main" val="0"/>
@@ -2941,26 +3009,26 @@
           <w:lang w:val="it-IT"/>
         </w:rPr>
         <w:drawing>
-          <wp:anchor distT="0" distB="0" distL="114300" distR="114300" simplePos="0" relativeHeight="251637760" behindDoc="0" locked="0" layoutInCell="1" allowOverlap="1" wp14:anchorId="0A572A4D" wp14:editId="5733EE36">
+          <wp:anchor distT="0" distB="0" distL="114300" distR="114300" simplePos="0" relativeHeight="251776000" behindDoc="0" locked="0" layoutInCell="1" allowOverlap="1" wp14:anchorId="7E79ED8E" wp14:editId="16A75705">
             <wp:simplePos x="0" y="0"/>
             <wp:positionH relativeFrom="margin">
-              <wp:posOffset>2066290</wp:posOffset>
+              <wp:align>left</wp:align>
             </wp:positionH>
             <wp:positionV relativeFrom="paragraph">
-              <wp:posOffset>241935</wp:posOffset>
+              <wp:posOffset>2779601</wp:posOffset>
             </wp:positionV>
-            <wp:extent cx="2487295" cy="2512060"/>
-            <wp:effectExtent l="0" t="0" r="0" b="0"/>
+            <wp:extent cx="1722755" cy="548640"/>
+            <wp:effectExtent l="0" t="0" r="0" b="3810"/>
             <wp:wrapThrough wrapText="bothSides">
               <wp:wrapPolygon edited="0">
                 <wp:start x="0" y="0"/>
-                <wp:lineTo x="0" y="21458"/>
-                <wp:lineTo x="21506" y="21458"/>
-                <wp:lineTo x="21506" y="0"/>
+                <wp:lineTo x="0" y="21000"/>
+                <wp:lineTo x="21258" y="21000"/>
+                <wp:lineTo x="21258" y="0"/>
                 <wp:lineTo x="0" y="0"/>
               </wp:wrapPolygon>
             </wp:wrapThrough>
-            <wp:docPr id="26" name="Picture 26" descr="Chart, scatter chart&#10;&#10;Description automatically generated"/>
+            <wp:docPr id="29" name="Picture 29" descr="Text&#10;&#10;Description automatically generated"/>
             <wp:cNvGraphicFramePr>
               <a:graphicFrameLocks xmlns:a="http://schemas.openxmlformats.org/drawingml/2006/main" noChangeAspect="1"/>
             </wp:cNvGraphicFramePr>
@@ -2968,11 +3036,11 @@
               <a:graphicData uri="http://schemas.openxmlformats.org/drawingml/2006/picture">
                 <pic:pic xmlns:pic="http://schemas.openxmlformats.org/drawingml/2006/picture">
                   <pic:nvPicPr>
-                    <pic:cNvPr id="26" name="Picture 26" descr="Chart, scatter chart&#10;&#10;Description automatically generated"/>
+                    <pic:cNvPr id="29" name="Picture 29" descr="Text&#10;&#10;Description automatically generated"/>
                     <pic:cNvPicPr/>
                   </pic:nvPicPr>
                   <pic:blipFill>
-                    <a:blip r:embed="rId26" cstate="print">
+                    <a:blip r:embed="rId27">
                       <a:extLst>
                         <a:ext uri="{28A0092B-C50C-407E-A947-70E740481C1C}">
                           <a14:useLocalDpi xmlns:a14="http://schemas.microsoft.com/office/drawing/2010/main" val="0"/>
@@ -2986,7 +3054,7 @@
                   <pic:spPr>
                     <a:xfrm>
                       <a:off x="0" y="0"/>
-                      <a:ext cx="2487295" cy="2512060"/>
+                      <a:ext cx="1722755" cy="548640"/>
                     </a:xfrm>
                     <a:prstGeom prst="rect">
                       <a:avLst/>
@@ -3155,13 +3223,13 @@
           <w:lang w:val="it-IT"/>
         </w:rPr>
         <w:drawing>
-          <wp:anchor distT="0" distB="0" distL="114300" distR="114300" simplePos="0" relativeHeight="251575296" behindDoc="0" locked="0" layoutInCell="1" allowOverlap="1" wp14:anchorId="2397415A" wp14:editId="7E4663EE">
+          <wp:anchor distT="0" distB="0" distL="114300" distR="114300" simplePos="0" relativeHeight="251575296" behindDoc="0" locked="0" layoutInCell="1" allowOverlap="1" wp14:anchorId="2397415A" wp14:editId="1EA9D6F0">
             <wp:simplePos x="0" y="0"/>
             <wp:positionH relativeFrom="column">
-              <wp:posOffset>4945570</wp:posOffset>
+              <wp:posOffset>5009515</wp:posOffset>
             </wp:positionH>
             <wp:positionV relativeFrom="paragraph">
-              <wp:posOffset>57554</wp:posOffset>
+              <wp:posOffset>2559685</wp:posOffset>
             </wp:positionV>
             <wp:extent cx="2024380" cy="504190"/>
             <wp:effectExtent l="0" t="0" r="0" b="0"/>
@@ -3186,7 +3254,7 @@
                     <pic:cNvPicPr/>
                   </pic:nvPicPr>
                   <pic:blipFill>
-                    <a:blip r:embed="rId27">
+                    <a:blip r:embed="rId28">
                       <a:extLst>
                         <a:ext uri="{28A0092B-C50C-407E-A947-70E740481C1C}">
                           <a14:useLocalDpi xmlns:a14="http://schemas.microsoft.com/office/drawing/2010/main" val="0"/>
@@ -3224,13 +3292,13 @@
           <w:lang w:val="it-IT"/>
         </w:rPr>
         <w:drawing>
-          <wp:anchor distT="0" distB="0" distL="114300" distR="114300" simplePos="0" relativeHeight="251835392" behindDoc="0" locked="0" layoutInCell="1" allowOverlap="1" wp14:anchorId="38C8543F" wp14:editId="6D74AB40">
+          <wp:anchor distT="0" distB="0" distL="114300" distR="114300" simplePos="0" relativeHeight="251835392" behindDoc="0" locked="0" layoutInCell="1" allowOverlap="1" wp14:anchorId="38C8543F" wp14:editId="1A65094B">
             <wp:simplePos x="0" y="0"/>
             <wp:positionH relativeFrom="column">
-              <wp:posOffset>2408934</wp:posOffset>
+              <wp:posOffset>2503558</wp:posOffset>
             </wp:positionH>
             <wp:positionV relativeFrom="paragraph">
-              <wp:posOffset>37869</wp:posOffset>
+              <wp:posOffset>2572847</wp:posOffset>
             </wp:positionV>
             <wp:extent cx="1614805" cy="578485"/>
             <wp:effectExtent l="0" t="0" r="0" b="0"/>
@@ -3255,7 +3323,7 @@
                     <pic:cNvPicPr/>
                   </pic:nvPicPr>
                   <pic:blipFill>
-                    <a:blip r:embed="rId28">
+                    <a:blip r:embed="rId29">
                       <a:extLst>
                         <a:ext uri="{28A0092B-C50C-407E-A947-70E740481C1C}">
                           <a14:useLocalDpi xmlns:a14="http://schemas.microsoft.com/office/drawing/2010/main" val="0"/>
@@ -3270,75 +3338,6 @@
                     <a:xfrm>
                       <a:off x="0" y="0"/>
                       <a:ext cx="1614805" cy="578485"/>
-                    </a:xfrm>
-                    <a:prstGeom prst="rect">
-                      <a:avLst/>
-                    </a:prstGeom>
-                  </pic:spPr>
-                </pic:pic>
-              </a:graphicData>
-            </a:graphic>
-            <wp14:sizeRelH relativeFrom="margin">
-              <wp14:pctWidth>0</wp14:pctWidth>
-            </wp14:sizeRelH>
-            <wp14:sizeRelV relativeFrom="margin">
-              <wp14:pctHeight>0</wp14:pctHeight>
-            </wp14:sizeRelV>
-          </wp:anchor>
-        </w:drawing>
-      </w:r>
-      <w:r>
-        <w:rPr>
-          <w:noProof/>
-          <w:lang w:val="it-IT"/>
-        </w:rPr>
-        <w:drawing>
-          <wp:anchor distT="0" distB="0" distL="114300" distR="114300" simplePos="0" relativeHeight="251776000" behindDoc="0" locked="0" layoutInCell="1" allowOverlap="1" wp14:anchorId="7E79ED8E" wp14:editId="2FDAB7F4">
-            <wp:simplePos x="0" y="0"/>
-            <wp:positionH relativeFrom="column">
-              <wp:posOffset>0</wp:posOffset>
-            </wp:positionH>
-            <wp:positionV relativeFrom="paragraph">
-              <wp:posOffset>40253</wp:posOffset>
-            </wp:positionV>
-            <wp:extent cx="1722755" cy="548640"/>
-            <wp:effectExtent l="0" t="0" r="0" b="0"/>
-            <wp:wrapThrough wrapText="bothSides">
-              <wp:wrapPolygon edited="0">
-                <wp:start x="0" y="0"/>
-                <wp:lineTo x="0" y="21000"/>
-                <wp:lineTo x="21258" y="21000"/>
-                <wp:lineTo x="21258" y="0"/>
-                <wp:lineTo x="0" y="0"/>
-              </wp:wrapPolygon>
-            </wp:wrapThrough>
-            <wp:docPr id="29" name="Picture 29" descr="Text&#10;&#10;Description automatically generated"/>
-            <wp:cNvGraphicFramePr>
-              <a:graphicFrameLocks xmlns:a="http://schemas.openxmlformats.org/drawingml/2006/main" noChangeAspect="1"/>
-            </wp:cNvGraphicFramePr>
-            <a:graphic xmlns:a="http://schemas.openxmlformats.org/drawingml/2006/main">
-              <a:graphicData uri="http://schemas.openxmlformats.org/drawingml/2006/picture">
-                <pic:pic xmlns:pic="http://schemas.openxmlformats.org/drawingml/2006/picture">
-                  <pic:nvPicPr>
-                    <pic:cNvPr id="29" name="Picture 29" descr="Text&#10;&#10;Description automatically generated"/>
-                    <pic:cNvPicPr/>
-                  </pic:nvPicPr>
-                  <pic:blipFill>
-                    <a:blip r:embed="rId29">
-                      <a:extLst>
-                        <a:ext uri="{28A0092B-C50C-407E-A947-70E740481C1C}">
-                          <a14:useLocalDpi xmlns:a14="http://schemas.microsoft.com/office/drawing/2010/main" val="0"/>
-                        </a:ext>
-                      </a:extLst>
-                    </a:blip>
-                    <a:stretch>
-                      <a:fillRect/>
-                    </a:stretch>
-                  </pic:blipFill>
-                  <pic:spPr>
-                    <a:xfrm>
-                      <a:off x="0" y="0"/>
-                      <a:ext cx="1722755" cy="548640"/>
                     </a:xfrm>
                     <a:prstGeom prst="rect">
                       <a:avLst/>
@@ -4990,6 +4989,7 @@
           <w:noProof/>
           <w:lang w:val="it-IT"/>
         </w:rPr>
+        <w:lastRenderedPageBreak/>
         <w:drawing>
           <wp:anchor distT="0" distB="0" distL="114300" distR="114300" simplePos="0" relativeHeight="251653632" behindDoc="0" locked="0" layoutInCell="1" allowOverlap="1" wp14:anchorId="090FDCEB" wp14:editId="635097A2">
             <wp:simplePos x="0" y="0"/>
@@ -7658,6 +7658,7 @@
           <w:bCs/>
           <w:lang w:val="it-IT"/>
         </w:rPr>
+        <w:lastRenderedPageBreak/>
         <w:t>1300°C</w:t>
       </w:r>
       <w:r>

</xml_diff>

<commit_message>
Final changes to test d'ipotesi
</commit_message>
<xml_diff>
--- a/ShapiroWIlks con Ztest/TEST DI IPOTESI.docx
+++ b/ShapiroWIlks con Ztest/TEST DI IPOTESI.docx
@@ -561,19 +561,205 @@
           <w:lang w:val="it-IT"/>
         </w:rPr>
       </w:pPr>
+    </w:p>
+    <w:p>
+      <w:pPr>
+        <w:pStyle w:val="ListParagraph"/>
+        <w:ind w:left="360"/>
+        <w:jc w:val="center"/>
+        <w:rPr>
+          <w:b/>
+          <w:bCs/>
+          <w:lang w:val="it-IT"/>
+        </w:rPr>
+      </w:pPr>
+    </w:p>
+    <w:p>
+      <w:pPr>
+        <w:pStyle w:val="ListParagraph"/>
+        <w:numPr>
+          <w:ilvl w:val="1"/>
+          <w:numId w:val="3"/>
+        </w:numPr>
+        <w:rPr>
+          <w:lang w:val="it-IT"/>
+        </w:rPr>
+      </w:pPr>
+      <w:r>
+        <w:rPr>
+          <w:lang w:val="it-IT"/>
+        </w:rPr>
+        <w:t xml:space="preserve">Temperature dei pianeti con più di </w:t>
+      </w:r>
+      <w:r>
+        <w:rPr>
+          <w:b/>
+          <w:bCs/>
+          <w:lang w:val="it-IT"/>
+        </w:rPr>
+        <w:t>due</w:t>
+      </w:r>
+      <w:r>
+        <w:rPr>
+          <w:lang w:val="it-IT"/>
+        </w:rPr>
+        <w:t xml:space="preserve"> stelle</w:t>
+      </w:r>
+      <w:r>
+        <w:rPr>
+          <w:b/>
+          <w:bCs/>
+          <w:lang w:val="it-IT"/>
+        </w:rPr>
+        <w:tab/>
+        <w:t xml:space="preserve">   </w:t>
+      </w:r>
+    </w:p>
+    <w:p>
+      <w:pPr>
+        <w:pStyle w:val="ListParagraph"/>
+        <w:numPr>
+          <w:ilvl w:val="2"/>
+          <w:numId w:val="3"/>
+        </w:numPr>
+        <w:rPr>
+          <w:lang w:val="it-IT"/>
+        </w:rPr>
+      </w:pPr>
+      <w:r>
+        <w:rPr>
+          <w:b/>
+          <w:bCs/>
+          <w:lang w:val="it-IT"/>
+        </w:rPr>
+        <w:t>T_st234=112 dati</w:t>
+      </w:r>
+    </w:p>
+    <w:p>
+      <w:pPr>
+        <w:pStyle w:val="ListParagraph"/>
+        <w:ind w:left="2160"/>
+        <w:rPr>
+          <w:b/>
+          <w:bCs/>
+          <w:lang w:val="it-IT"/>
+        </w:rPr>
+      </w:pPr>
       <w:r>
         <w:rPr>
           <w:noProof/>
           <w:lang w:val="it-IT"/>
         </w:rPr>
         <w:drawing>
-          <wp:anchor distT="0" distB="0" distL="114300" distR="114300" simplePos="0" relativeHeight="251843584" behindDoc="0" locked="0" layoutInCell="1" allowOverlap="1" wp14:anchorId="0D55AA1C" wp14:editId="319D3140">
+          <wp:anchor distT="0" distB="0" distL="114300" distR="114300" simplePos="0" relativeHeight="251665920" behindDoc="0" locked="0" layoutInCell="1" allowOverlap="1" wp14:anchorId="3E23EAFB" wp14:editId="499E9CD8">
             <wp:simplePos x="0" y="0"/>
             <wp:positionH relativeFrom="column">
-              <wp:posOffset>3718560</wp:posOffset>
+              <wp:posOffset>5268950</wp:posOffset>
             </wp:positionH>
             <wp:positionV relativeFrom="paragraph">
-              <wp:posOffset>200025</wp:posOffset>
+              <wp:posOffset>5698</wp:posOffset>
+            </wp:positionV>
+            <wp:extent cx="1364615" cy="233045"/>
+            <wp:effectExtent l="0" t="0" r="6985" b="0"/>
+            <wp:wrapThrough wrapText="bothSides">
+              <wp:wrapPolygon edited="0">
+                <wp:start x="0" y="0"/>
+                <wp:lineTo x="0" y="19422"/>
+                <wp:lineTo x="21409" y="19422"/>
+                <wp:lineTo x="21409" y="0"/>
+                <wp:lineTo x="0" y="0"/>
+              </wp:wrapPolygon>
+            </wp:wrapThrough>
+            <wp:docPr id="5" name="Picture 5"/>
+            <wp:cNvGraphicFramePr>
+              <a:graphicFrameLocks xmlns:a="http://schemas.openxmlformats.org/drawingml/2006/main" noChangeAspect="1"/>
+            </wp:cNvGraphicFramePr>
+            <a:graphic xmlns:a="http://schemas.openxmlformats.org/drawingml/2006/main">
+              <a:graphicData uri="http://schemas.openxmlformats.org/drawingml/2006/picture">
+                <pic:pic xmlns:pic="http://schemas.openxmlformats.org/drawingml/2006/picture">
+                  <pic:nvPicPr>
+                    <pic:cNvPr id="5" name="Picture 5"/>
+                    <pic:cNvPicPr/>
+                  </pic:nvPicPr>
+                  <pic:blipFill>
+                    <a:blip r:embed="rId8">
+                      <a:extLst>
+                        <a:ext uri="{28A0092B-C50C-407E-A947-70E740481C1C}">
+                          <a14:useLocalDpi xmlns:a14="http://schemas.microsoft.com/office/drawing/2010/main" val="0"/>
+                        </a:ext>
+                      </a:extLst>
+                    </a:blip>
+                    <a:stretch>
+                      <a:fillRect/>
+                    </a:stretch>
+                  </pic:blipFill>
+                  <pic:spPr>
+                    <a:xfrm>
+                      <a:off x="0" y="0"/>
+                      <a:ext cx="1364615" cy="233045"/>
+                    </a:xfrm>
+                    <a:prstGeom prst="rect">
+                      <a:avLst/>
+                    </a:prstGeom>
+                  </pic:spPr>
+                </pic:pic>
+              </a:graphicData>
+            </a:graphic>
+            <wp14:sizeRelH relativeFrom="margin">
+              <wp14:pctWidth>0</wp14:pctWidth>
+            </wp14:sizeRelH>
+            <wp14:sizeRelV relativeFrom="margin">
+              <wp14:pctHeight>0</wp14:pctHeight>
+            </wp14:sizeRelV>
+          </wp:anchor>
+        </w:drawing>
+      </w:r>
+      <w:r>
+        <w:rPr>
+          <w:b/>
+          <w:bCs/>
+          <w:lang w:val="it-IT"/>
+        </w:rPr>
+        <w:t>Classi: 1+log_2(112)=</w:t>
+      </w:r>
+      <w:r>
+        <w:rPr>
+          <w:b/>
+          <w:bCs/>
+          <w:lang w:val="it-IT"/>
+        </w:rPr>
+        <w:t>8</w:t>
+      </w:r>
+      <w:r>
+        <w:rPr>
+          <w:b/>
+          <w:bCs/>
+          <w:lang w:val="it-IT"/>
+        </w:rPr>
+        <w:t>.8</w:t>
+      </w:r>
+    </w:p>
+    <w:p>
+      <w:pPr>
+        <w:rPr>
+          <w:b/>
+          <w:bCs/>
+          <w:lang w:val="it-IT"/>
+        </w:rPr>
+      </w:pPr>
+      <w:r>
+        <w:rPr>
+          <w:noProof/>
+          <w:lang w:val="it-IT"/>
+        </w:rPr>
+        <w:drawing>
+          <wp:anchor distT="0" distB="0" distL="114300" distR="114300" simplePos="0" relativeHeight="251843584" behindDoc="0" locked="0" layoutInCell="1" allowOverlap="1" wp14:anchorId="0D55AA1C" wp14:editId="40209135">
+            <wp:simplePos x="0" y="0"/>
+            <wp:positionH relativeFrom="column">
+              <wp:posOffset>3700747</wp:posOffset>
+            </wp:positionH>
+            <wp:positionV relativeFrom="paragraph">
+              <wp:posOffset>56425</wp:posOffset>
             </wp:positionV>
             <wp:extent cx="3028950" cy="3024505"/>
             <wp:effectExtent l="0" t="0" r="0" b="0"/>
@@ -598,7 +784,7 @@
                     <pic:cNvPicPr/>
                   </pic:nvPicPr>
                   <pic:blipFill>
-                    <a:blip r:embed="rId8">
+                    <a:blip r:embed="rId9">
                       <a:extLst>
                         <a:ext uri="{28A0092B-C50C-407E-A947-70E740481C1C}">
                           <a14:useLocalDpi xmlns:a14="http://schemas.microsoft.com/office/drawing/2010/main" val="0"/>
@@ -635,79 +821,6 @@
       <w:pPr>
         <w:pStyle w:val="ListParagraph"/>
         <w:ind w:left="360"/>
-        <w:jc w:val="center"/>
-        <w:rPr>
-          <w:b/>
-          <w:bCs/>
-          <w:lang w:val="it-IT"/>
-        </w:rPr>
-      </w:pPr>
-    </w:p>
-    <w:p>
-      <w:pPr>
-        <w:pStyle w:val="ListParagraph"/>
-        <w:numPr>
-          <w:ilvl w:val="1"/>
-          <w:numId w:val="3"/>
-        </w:numPr>
-        <w:rPr>
-          <w:lang w:val="it-IT"/>
-        </w:rPr>
-      </w:pPr>
-      <w:r>
-        <w:rPr>
-          <w:lang w:val="it-IT"/>
-        </w:rPr>
-        <w:t xml:space="preserve">Temperature dei pianeti con più di </w:t>
-      </w:r>
-      <w:r>
-        <w:rPr>
-          <w:b/>
-          <w:bCs/>
-          <w:lang w:val="it-IT"/>
-        </w:rPr>
-        <w:t>due</w:t>
-      </w:r>
-      <w:r>
-        <w:rPr>
-          <w:lang w:val="it-IT"/>
-        </w:rPr>
-        <w:t xml:space="preserve"> stelle</w:t>
-      </w:r>
-      <w:r>
-        <w:rPr>
-          <w:b/>
-          <w:bCs/>
-          <w:lang w:val="it-IT"/>
-        </w:rPr>
-        <w:tab/>
-        <w:t xml:space="preserve">   </w:t>
-      </w:r>
-    </w:p>
-    <w:p>
-      <w:pPr>
-        <w:pStyle w:val="ListParagraph"/>
-        <w:numPr>
-          <w:ilvl w:val="2"/>
-          <w:numId w:val="3"/>
-        </w:numPr>
-        <w:rPr>
-          <w:lang w:val="it-IT"/>
-        </w:rPr>
-      </w:pPr>
-      <w:r>
-        <w:rPr>
-          <w:b/>
-          <w:bCs/>
-          <w:lang w:val="it-IT"/>
-        </w:rPr>
-        <w:t>T_st234=112 dati</w:t>
-      </w:r>
-    </w:p>
-    <w:p>
-      <w:pPr>
-        <w:pStyle w:val="ListParagraph"/>
-        <w:ind w:left="2160"/>
         <w:rPr>
           <w:b/>
           <w:bCs/>
@@ -720,120 +833,7 @@
           <w:lang w:val="it-IT"/>
         </w:rPr>
         <w:drawing>
-          <wp:anchor distT="0" distB="0" distL="114300" distR="114300" simplePos="0" relativeHeight="251665920" behindDoc="0" locked="0" layoutInCell="1" allowOverlap="1" wp14:anchorId="3E23EAFB" wp14:editId="76772968">
-            <wp:simplePos x="0" y="0"/>
-            <wp:positionH relativeFrom="column">
-              <wp:posOffset>5268950</wp:posOffset>
-            </wp:positionH>
-            <wp:positionV relativeFrom="paragraph">
-              <wp:posOffset>5698</wp:posOffset>
-            </wp:positionV>
-            <wp:extent cx="1364615" cy="233045"/>
-            <wp:effectExtent l="0" t="0" r="6985" b="0"/>
-            <wp:wrapThrough wrapText="bothSides">
-              <wp:wrapPolygon edited="0">
-                <wp:start x="0" y="0"/>
-                <wp:lineTo x="0" y="19422"/>
-                <wp:lineTo x="21409" y="19422"/>
-                <wp:lineTo x="21409" y="0"/>
-                <wp:lineTo x="0" y="0"/>
-              </wp:wrapPolygon>
-            </wp:wrapThrough>
-            <wp:docPr id="5" name="Picture 5"/>
-            <wp:cNvGraphicFramePr>
-              <a:graphicFrameLocks xmlns:a="http://schemas.openxmlformats.org/drawingml/2006/main" noChangeAspect="1"/>
-            </wp:cNvGraphicFramePr>
-            <a:graphic xmlns:a="http://schemas.openxmlformats.org/drawingml/2006/main">
-              <a:graphicData uri="http://schemas.openxmlformats.org/drawingml/2006/picture">
-                <pic:pic xmlns:pic="http://schemas.openxmlformats.org/drawingml/2006/picture">
-                  <pic:nvPicPr>
-                    <pic:cNvPr id="5" name="Picture 5"/>
-                    <pic:cNvPicPr/>
-                  </pic:nvPicPr>
-                  <pic:blipFill>
-                    <a:blip r:embed="rId9">
-                      <a:extLst>
-                        <a:ext uri="{28A0092B-C50C-407E-A947-70E740481C1C}">
-                          <a14:useLocalDpi xmlns:a14="http://schemas.microsoft.com/office/drawing/2010/main" val="0"/>
-                        </a:ext>
-                      </a:extLst>
-                    </a:blip>
-                    <a:stretch>
-                      <a:fillRect/>
-                    </a:stretch>
-                  </pic:blipFill>
-                  <pic:spPr>
-                    <a:xfrm>
-                      <a:off x="0" y="0"/>
-                      <a:ext cx="1364615" cy="233045"/>
-                    </a:xfrm>
-                    <a:prstGeom prst="rect">
-                      <a:avLst/>
-                    </a:prstGeom>
-                  </pic:spPr>
-                </pic:pic>
-              </a:graphicData>
-            </a:graphic>
-            <wp14:sizeRelH relativeFrom="margin">
-              <wp14:pctWidth>0</wp14:pctWidth>
-            </wp14:sizeRelH>
-            <wp14:sizeRelV relativeFrom="margin">
-              <wp14:pctHeight>0</wp14:pctHeight>
-            </wp14:sizeRelV>
-          </wp:anchor>
-        </w:drawing>
-      </w:r>
-      <w:r>
-        <w:rPr>
-          <w:b/>
-          <w:bCs/>
-          <w:lang w:val="it-IT"/>
-        </w:rPr>
-        <w:t>Classi: 1+log_2(112)=</w:t>
-      </w:r>
-      <w:r>
-        <w:rPr>
-          <w:b/>
-          <w:bCs/>
-          <w:lang w:val="it-IT"/>
-        </w:rPr>
-        <w:t>8</w:t>
-      </w:r>
-      <w:r>
-        <w:rPr>
-          <w:b/>
-          <w:bCs/>
-          <w:lang w:val="it-IT"/>
-        </w:rPr>
-        <w:t>.8</w:t>
-      </w:r>
-    </w:p>
-    <w:p>
-      <w:pPr>
-        <w:rPr>
-          <w:b/>
-          <w:bCs/>
-          <w:lang w:val="it-IT"/>
-        </w:rPr>
-      </w:pPr>
-    </w:p>
-    <w:p>
-      <w:pPr>
-        <w:pStyle w:val="ListParagraph"/>
-        <w:ind w:left="360"/>
-        <w:rPr>
-          <w:b/>
-          <w:bCs/>
-          <w:lang w:val="it-IT"/>
-        </w:rPr>
-      </w:pPr>
-      <w:r>
-        <w:rPr>
-          <w:noProof/>
-          <w:lang w:val="it-IT"/>
-        </w:rPr>
-        <w:drawing>
-          <wp:anchor distT="0" distB="0" distL="114300" distR="114300" simplePos="0" relativeHeight="251648512" behindDoc="0" locked="0" layoutInCell="1" allowOverlap="1" wp14:anchorId="00AF7CD2" wp14:editId="547C6DB8">
+          <wp:anchor distT="0" distB="0" distL="114300" distR="114300" simplePos="0" relativeHeight="251648512" behindDoc="0" locked="0" layoutInCell="1" allowOverlap="1" wp14:anchorId="00AF7CD2" wp14:editId="0F818A28">
             <wp:simplePos x="0" y="0"/>
             <wp:positionH relativeFrom="column">
               <wp:posOffset>753828</wp:posOffset>

</xml_diff>